<commit_message>
Added modified brief 2 report
</commit_message>
<xml_diff>
--- a/deliverables/briefings/brief_2/G12_briefing_2_progress_report.docx
+++ b/deliverables/briefings/brief_2/G12_briefing_2_progress_report.docx
@@ -64,28 +64,141 @@
         <w:ind w:firstLine="720"/>
         <w:rPr>
           <w:rFonts w:ascii="Times New Roman" w:eastAsia="Times New Roman" w:hAnsi="Times New Roman" w:cs="Times New Roman"/>
-          <w:color w:val="FF0000"/>
         </w:rPr>
       </w:pPr>
       <w:r>
         <w:rPr>
           <w:rFonts w:ascii="Times New Roman" w:eastAsia="Times New Roman" w:hAnsi="Times New Roman" w:cs="Times New Roman"/>
         </w:rPr>
-        <w:t>Modern attack tools are efficient, allowing them to attack quickly.</w:t>
+        <w:t>Modern attack tools are efficient, allowing them to attack quickly. Our goal is to slow or stop attack tools by sending these tools invalid responses over the network. Some of the major steps that we have made so far to achieve this goal include:</w:t>
       </w:r>
+    </w:p>
+    <w:p>
+      <w:pPr>
+        <w:numPr>
+          <w:ilvl w:val="0"/>
+          <w:numId w:val="4"/>
+        </w:numPr>
+        <w:spacing w:after="0"/>
+        <w:rPr>
+          <w:rFonts w:ascii="Times New Roman" w:eastAsia="Times New Roman" w:hAnsi="Times New Roman" w:cs="Times New Roman"/>
+        </w:rPr>
+      </w:pPr>
       <w:r>
         <w:rPr>
           <w:rFonts w:ascii="Times New Roman" w:eastAsia="Times New Roman" w:hAnsi="Times New Roman" w:cs="Times New Roman"/>
         </w:rPr>
-        <w:t xml:space="preserve"> </w:t>
+        <w:t>Researched CVEs for each of our preliminary tools</w:t>
       </w:r>
+    </w:p>
+    <w:p>
+      <w:pPr>
+        <w:numPr>
+          <w:ilvl w:val="0"/>
+          <w:numId w:val="4"/>
+        </w:numPr>
+        <w:spacing w:after="0"/>
+        <w:rPr>
+          <w:rFonts w:ascii="Times New Roman" w:eastAsia="Times New Roman" w:hAnsi="Times New Roman" w:cs="Times New Roman"/>
+        </w:rPr>
+      </w:pPr>
       <w:r>
         <w:rPr>
           <w:rFonts w:ascii="Times New Roman" w:eastAsia="Times New Roman" w:hAnsi="Times New Roman" w:cs="Times New Roman"/>
-          <w:color w:val="FF0000"/>
-        </w:rPr>
-        <w:t>[UPDATED ABSTRACT NEEDED]</w:t>
+        </w:rPr>
+        <w:t>Performed various forms of static and dynamic analysis on each tool</w:t>
       </w:r>
+    </w:p>
+    <w:p>
+      <w:pPr>
+        <w:numPr>
+          <w:ilvl w:val="0"/>
+          <w:numId w:val="4"/>
+        </w:numPr>
+        <w:rPr>
+          <w:rFonts w:ascii="Times New Roman" w:eastAsia="Times New Roman" w:hAnsi="Times New Roman" w:cs="Times New Roman"/>
+        </w:rPr>
+      </w:pPr>
+      <w:r>
+        <w:rPr>
+          <w:rFonts w:ascii="Times New Roman" w:eastAsia="Times New Roman" w:hAnsi="Times New Roman" w:cs="Times New Roman"/>
+        </w:rPr>
+        <w:t>Explored and tested a variety of fuzzing tools</w:t>
+      </w:r>
+    </w:p>
+    <w:p>
+      <w:pPr>
+        <w:rPr>
+          <w:rFonts w:ascii="Times New Roman" w:eastAsia="Times New Roman" w:hAnsi="Times New Roman" w:cs="Times New Roman"/>
+        </w:rPr>
+      </w:pPr>
+      <w:r>
+        <w:rPr>
+          <w:rFonts w:ascii="Times New Roman" w:eastAsia="Times New Roman" w:hAnsi="Times New Roman" w:cs="Times New Roman"/>
+        </w:rPr>
+        <w:t>In the future, we plan to:</w:t>
+      </w:r>
+    </w:p>
+    <w:p>
+      <w:pPr>
+        <w:numPr>
+          <w:ilvl w:val="0"/>
+          <w:numId w:val="2"/>
+        </w:numPr>
+        <w:spacing w:after="0"/>
+        <w:rPr>
+          <w:rFonts w:ascii="Times New Roman" w:eastAsia="Times New Roman" w:hAnsi="Times New Roman" w:cs="Times New Roman"/>
+        </w:rPr>
+      </w:pPr>
+      <w:r>
+        <w:rPr>
+          <w:rFonts w:ascii="Times New Roman" w:eastAsia="Times New Roman" w:hAnsi="Times New Roman" w:cs="Times New Roman"/>
+        </w:rPr>
+        <w:t>Explore more fuzzing tools</w:t>
+      </w:r>
+    </w:p>
+    <w:p>
+      <w:pPr>
+        <w:numPr>
+          <w:ilvl w:val="0"/>
+          <w:numId w:val="2"/>
+        </w:numPr>
+        <w:spacing w:after="0"/>
+        <w:rPr>
+          <w:rFonts w:ascii="Times New Roman" w:eastAsia="Times New Roman" w:hAnsi="Times New Roman" w:cs="Times New Roman"/>
+        </w:rPr>
+      </w:pPr>
+      <w:r>
+        <w:rPr>
+          <w:rFonts w:ascii="Times New Roman" w:eastAsia="Times New Roman" w:hAnsi="Times New Roman" w:cs="Times New Roman"/>
+        </w:rPr>
+        <w:t>Perform extensive fuzz testing</w:t>
+      </w:r>
+    </w:p>
+    <w:p>
+      <w:pPr>
+        <w:numPr>
+          <w:ilvl w:val="0"/>
+          <w:numId w:val="2"/>
+        </w:numPr>
+        <w:rPr>
+          <w:rFonts w:ascii="Times New Roman" w:eastAsia="Times New Roman" w:hAnsi="Times New Roman" w:cs="Times New Roman"/>
+        </w:rPr>
+      </w:pPr>
+      <w:r>
+        <w:rPr>
+          <w:rFonts w:ascii="Times New Roman" w:eastAsia="Times New Roman" w:hAnsi="Times New Roman" w:cs="Times New Roman"/>
+        </w:rPr>
+        <w:t>Create a fuzz-testing workflow for attack tools</w:t>
+      </w:r>
+    </w:p>
+    <w:p>
+      <w:pPr>
+        <w:ind w:left="720"/>
+        <w:rPr>
+          <w:rFonts w:ascii="Times New Roman" w:eastAsia="Times New Roman" w:hAnsi="Times New Roman" w:cs="Times New Roman"/>
+        </w:rPr>
+      </w:pPr>
     </w:p>
     <w:p>
       <w:pPr>
@@ -117,20 +230,7 @@
         <w:rPr>
           <w:rFonts w:ascii="Times New Roman" w:eastAsia="Times New Roman" w:hAnsi="Times New Roman" w:cs="Times New Roman"/>
         </w:rPr>
-        <w:t>This reporting period primarily focused on compatibility testing of our second selected fuzz testing tool against Medusa and Masscan attack tools.</w:t>
-      </w:r>
-      <w:r>
-        <w:rPr>
-          <w:rFonts w:ascii="Times New Roman" w:eastAsia="Times New Roman" w:hAnsi="Times New Roman" w:cs="Times New Roman"/>
-        </w:rPr>
-        <w:t xml:space="preserve"> </w:t>
-      </w:r>
-      <w:r>
-        <w:rPr>
-          <w:rFonts w:ascii="Times New Roman" w:eastAsia="Times New Roman" w:hAnsi="Times New Roman" w:cs="Times New Roman"/>
-          <w:color w:val="FF0000"/>
-        </w:rPr>
-        <w:t>[TODO]</w:t>
+        <w:t xml:space="preserve">This reporting period primarily focused on compatibility testing our second selected fuzz testing tool against Medusa and Masscan attack tools. We also performed research to discover a third fuzzing tool and an alternative fuzzing target. </w:t>
       </w:r>
     </w:p>
     <w:p>
@@ -150,7 +250,7 @@
       <w:pPr>
         <w:numPr>
           <w:ilvl w:val="0"/>
-          <w:numId w:val="3"/>
+          <w:numId w:val="7"/>
         </w:numPr>
         <w:rPr>
           <w:rFonts w:ascii="Times New Roman" w:eastAsia="Times New Roman" w:hAnsi="Times New Roman" w:cs="Times New Roman"/>
@@ -160,19 +260,24 @@
         <w:rPr>
           <w:rFonts w:ascii="Times New Roman" w:eastAsia="Times New Roman" w:hAnsi="Times New Roman" w:cs="Times New Roman"/>
         </w:rPr>
-        <w:t>Begin testing the viability of the first fuzz testing tool (</w:t>
+        <w:t>Test the viability of the first fuzz testing tool (Fuzzowski/BooFuzz) against Medusa and Masscan.</w:t>
       </w:r>
+    </w:p>
+    <w:p>
+      <w:pPr>
+        <w:numPr>
+          <w:ilvl w:val="0"/>
+          <w:numId w:val="7"/>
+        </w:numPr>
+        <w:rPr>
+          <w:rFonts w:ascii="Times New Roman" w:eastAsia="Times New Roman" w:hAnsi="Times New Roman" w:cs="Times New Roman"/>
+        </w:rPr>
+      </w:pPr>
       <w:r>
         <w:rPr>
           <w:rFonts w:ascii="Times New Roman" w:eastAsia="Times New Roman" w:hAnsi="Times New Roman" w:cs="Times New Roman"/>
         </w:rPr>
-        <w:t>Fuzzowski/BooFuzz</w:t>
-      </w:r>
-      <w:r>
-        <w:rPr>
-          <w:rFonts w:ascii="Times New Roman" w:eastAsia="Times New Roman" w:hAnsi="Times New Roman" w:cs="Times New Roman"/>
-        </w:rPr>
-        <w:t>) against Medusa and Masscan.</w:t>
+        <w:t>Discover a third fuzzing tool (AFL++) and an alternative fuzzing target (reaver).</w:t>
       </w:r>
     </w:p>
     <w:p>
@@ -192,7 +297,7 @@
       <w:pPr>
         <w:numPr>
           <w:ilvl w:val="0"/>
-          <w:numId w:val="4"/>
+          <w:numId w:val="1"/>
         </w:numPr>
         <w:rPr>
           <w:rFonts w:ascii="Times New Roman" w:eastAsia="Times New Roman" w:hAnsi="Times New Roman" w:cs="Times New Roman"/>
@@ -201,87 +306,16 @@
       <w:r>
         <w:rPr>
           <w:rFonts w:ascii="Times New Roman" w:eastAsia="Times New Roman" w:hAnsi="Times New Roman" w:cs="Times New Roman"/>
-        </w:rPr>
-        <w:t>Fuzzowski</w:t>
-      </w:r>
-      <w:r>
-        <w:rPr>
-          <w:rFonts w:ascii="Times New Roman" w:eastAsia="Times New Roman" w:hAnsi="Times New Roman" w:cs="Times New Roman"/>
-        </w:rPr>
-        <w:t xml:space="preserve"> is limited in the protocols that it </w:t>
-      </w:r>
-      <w:r>
-        <w:rPr>
-          <w:rFonts w:ascii="Times New Roman" w:eastAsia="Times New Roman" w:hAnsi="Times New Roman" w:cs="Times New Roman"/>
-        </w:rPr>
-        <w:t>supports and</w:t>
-      </w:r>
-      <w:r>
-        <w:rPr>
-          <w:rFonts w:ascii="Times New Roman" w:eastAsia="Times New Roman" w:hAnsi="Times New Roman" w:cs="Times New Roman"/>
-        </w:rPr>
-        <w:t xml:space="preserve"> </w:t>
-      </w:r>
-      <w:r>
-        <w:rPr>
-          <w:rFonts w:ascii="Times New Roman" w:eastAsia="Times New Roman" w:hAnsi="Times New Roman" w:cs="Times New Roman"/>
-        </w:rPr>
-        <w:t xml:space="preserve">does not natively have support for SSH or PostgreSQL modules as previous testing focused </w:t>
-      </w:r>
-      <w:r>
-        <w:rPr>
-          <w:rFonts w:ascii="Times New Roman" w:eastAsia="Times New Roman" w:hAnsi="Times New Roman" w:cs="Times New Roman"/>
-        </w:rPr>
-        <w:t>on but</w:t>
-      </w:r>
-      <w:r>
-        <w:rPr>
-          <w:rFonts w:ascii="Times New Roman" w:eastAsia="Times New Roman" w:hAnsi="Times New Roman" w:cs="Times New Roman"/>
-        </w:rPr>
-        <w:t xml:space="preserve"> does have support for Telnet and TFTP. </w:t>
-      </w:r>
-      <w:r>
-        <w:rPr>
-          <w:rFonts w:ascii="Times New Roman" w:eastAsia="Times New Roman" w:hAnsi="Times New Roman" w:cs="Times New Roman"/>
-        </w:rPr>
-        <w:t>However, since Fuzzowski is forked from Sully – a fuzz testing framework – it has a lot of custom Python libraries that can be utilized to simplify writing custom fuzz testing modules for use with other protocols. A test module for use with Medusa’s FTP module was written for</w:t>
-      </w:r>
-      <w:r>
-        <w:rPr>
-          <w:rFonts w:ascii="Times New Roman" w:eastAsia="Times New Roman" w:hAnsi="Times New Roman" w:cs="Times New Roman"/>
-        </w:rPr>
-        <w:t xml:space="preserve"> </w:t>
-      </w:r>
-      <w:r>
-        <w:rPr>
-          <w:rFonts w:ascii="Times New Roman" w:eastAsia="Times New Roman" w:hAnsi="Times New Roman" w:cs="Times New Roman"/>
-        </w:rPr>
-        <w:t>proof-of-concept</w:t>
-      </w:r>
-      <w:r>
-        <w:rPr>
-          <w:rFonts w:ascii="Times New Roman" w:eastAsia="Times New Roman" w:hAnsi="Times New Roman" w:cs="Times New Roman"/>
-        </w:rPr>
-        <w:t xml:space="preserve"> implementation</w:t>
-      </w:r>
-      <w:r>
-        <w:rPr>
-          <w:rFonts w:ascii="Times New Roman" w:eastAsia="Times New Roman" w:hAnsi="Times New Roman" w:cs="Times New Roman"/>
-        </w:rPr>
-        <w:t xml:space="preserve">, but more thorough testing would be needed. </w:t>
-      </w:r>
-      <w:r>
-        <w:rPr>
-          <w:rFonts w:ascii="Times New Roman" w:eastAsia="Times New Roman" w:hAnsi="Times New Roman" w:cs="Times New Roman"/>
-        </w:rPr>
-        <w:t>We wished to use either the SSH or PostgreSQL modules instead, but due to time limitations were unable to verify before the end of the second period.</w:t>
+          <w:color w:val="0E101A"/>
+        </w:rPr>
+        <w:t>Fuzzowski is limited in the protocols that it supports and does not natively have support for SSH or PostgreSQL modules as previous testing focused on, but it does have support for Telnet and TFTP. However, since Fuzzowski is a fork of Sully – a fuzz testing framework – it has a lot of custom Python libraries available to simplify writing custom fuzz testing modules for use with other protocols. We wrote a test file for Medusa's FTP module as a proof-of-concept implementation, but more thorough testing is still needed. We wanted to focus on using either the SSH or PostgreSQL modules instead, but due to time limitations, we could not verify before the end of the second reporting period.</w:t>
       </w:r>
     </w:p>
     <w:p>
       <w:pPr>
         <w:numPr>
           <w:ilvl w:val="0"/>
-          <w:numId w:val="4"/>
+          <w:numId w:val="1"/>
         </w:numPr>
         <w:rPr>
           <w:rFonts w:ascii="Times New Roman" w:eastAsia="Times New Roman" w:hAnsi="Times New Roman" w:cs="Times New Roman"/>
@@ -290,39 +324,17 @@
       <w:r>
         <w:rPr>
           <w:rFonts w:ascii="Times New Roman" w:eastAsia="Times New Roman" w:hAnsi="Times New Roman" w:cs="Times New Roman"/>
-        </w:rPr>
-        <w:t>One significant problem that we will have to continually work with is the difficulty surrounding network protocol fuzz testing</w:t>
-      </w:r>
-      <w:r>
-        <w:rPr>
-          <w:rFonts w:ascii="Times New Roman" w:eastAsia="Times New Roman" w:hAnsi="Times New Roman" w:cs="Times New Roman"/>
-        </w:rPr>
-        <w:t xml:space="preserve"> with the added factor of the attack tools.</w:t>
-      </w:r>
-      <w:r>
-        <w:rPr>
-          <w:rFonts w:ascii="Times New Roman" w:eastAsia="Times New Roman" w:hAnsi="Times New Roman" w:cs="Times New Roman"/>
-        </w:rPr>
-        <w:t xml:space="preserve"> While we’ve discussed several different possibilities </w:t>
-      </w:r>
-      <w:r>
-        <w:rPr>
-          <w:rFonts w:ascii="Times New Roman" w:eastAsia="Times New Roman" w:hAnsi="Times New Roman" w:cs="Times New Roman"/>
-        </w:rPr>
-        <w:t>with our sponsor</w:t>
-      </w:r>
-      <w:r>
-        <w:rPr>
-          <w:rFonts w:ascii="Times New Roman" w:eastAsia="Times New Roman" w:hAnsi="Times New Roman" w:cs="Times New Roman"/>
-        </w:rPr>
-        <w:t xml:space="preserve">, including fuzz testing the network-specific source files, or using custom network sockets to facilitate mediate the communication between the target and the attack tool traffic, this will be an ongoing process that we will need to continue exploring. </w:t>
+          <w:color w:val="0E101A"/>
+        </w:rPr>
+        <w:lastRenderedPageBreak/>
+        <w:t>One ongoing challenge we will need to work with more is the difficulty surrounding network protocol fuzz testing with the added factor of the attack tools. While we've discussed several possibilities with our sponsor, including fuzz testing the network-specific source files or using custom network sockets to mediate the communication between the target and the attack tool, we will need to explore these options more.</w:t>
       </w:r>
     </w:p>
     <w:p>
       <w:pPr>
         <w:numPr>
           <w:ilvl w:val="0"/>
-          <w:numId w:val="4"/>
+          <w:numId w:val="1"/>
         </w:numPr>
         <w:rPr>
           <w:rFonts w:ascii="Times New Roman" w:eastAsia="Times New Roman" w:hAnsi="Times New Roman" w:cs="Times New Roman"/>
@@ -331,69 +343,9 @@
       <w:r>
         <w:rPr>
           <w:rFonts w:ascii="Times New Roman" w:eastAsia="Times New Roman" w:hAnsi="Times New Roman" w:cs="Times New Roman"/>
-        </w:rPr>
-        <w:t>Expanding upon the previous issue, while testing Fuzzowski with Medusa’s FTP module, it’s difficult to verify that the fuzz testing is working properly as it focuses more on fuzzing the port and protocol itself as provided. For this reason, we decided to</w:t>
-      </w:r>
-      <w:r>
-        <w:rPr>
-          <w:rFonts w:ascii="Times New Roman" w:eastAsia="Times New Roman" w:hAnsi="Times New Roman" w:cs="Times New Roman"/>
-        </w:rPr>
-        <w:t xml:space="preserve"> script</w:t>
-      </w:r>
-      <w:r>
-        <w:rPr>
-          <w:rFonts w:ascii="Times New Roman" w:eastAsia="Times New Roman" w:hAnsi="Times New Roman" w:cs="Times New Roman"/>
-        </w:rPr>
-        <w:t xml:space="preserve"> Medusa to continually perform the brute-forcing while Fuzzowski was running against the specific port and protocol</w:t>
-      </w:r>
-      <w:r>
-        <w:rPr>
-          <w:rFonts w:ascii="Times New Roman" w:eastAsia="Times New Roman" w:hAnsi="Times New Roman" w:cs="Times New Roman"/>
-        </w:rPr>
-        <w:t xml:space="preserve"> – after Medusa</w:t>
-      </w:r>
-      <w:r>
-        <w:rPr>
-          <w:rFonts w:ascii="Times New Roman" w:eastAsia="Times New Roman" w:hAnsi="Times New Roman" w:cs="Times New Roman"/>
-        </w:rPr>
-        <w:t xml:space="preserve"> finished, it would repeat the command until </w:t>
-      </w:r>
-      <w:r>
-        <w:rPr>
-          <w:rFonts w:ascii="Times New Roman" w:eastAsia="Times New Roman" w:hAnsi="Times New Roman" w:cs="Times New Roman"/>
-        </w:rPr>
-        <w:lastRenderedPageBreak/>
-        <w:t xml:space="preserve">the script was terminated. </w:t>
-      </w:r>
-      <w:r>
-        <w:rPr>
-          <w:rFonts w:ascii="Times New Roman" w:eastAsia="Times New Roman" w:hAnsi="Times New Roman" w:cs="Times New Roman"/>
-        </w:rPr>
-        <w:t xml:space="preserve">This allowed Medusa to send traffic back and forth to the </w:t>
-      </w:r>
-      <w:r>
-        <w:rPr>
-          <w:rFonts w:ascii="Times New Roman" w:eastAsia="Times New Roman" w:hAnsi="Times New Roman" w:cs="Times New Roman"/>
-        </w:rPr>
-        <w:t>target and</w:t>
-      </w:r>
-      <w:r>
-        <w:rPr>
-          <w:rFonts w:ascii="Times New Roman" w:eastAsia="Times New Roman" w:hAnsi="Times New Roman" w:cs="Times New Roman"/>
-        </w:rPr>
-        <w:t xml:space="preserve"> fuzzed the responses back to the host.</w:t>
-      </w:r>
-      <w:r>
-        <w:rPr>
-          <w:rFonts w:ascii="Times New Roman" w:eastAsia="Times New Roman" w:hAnsi="Times New Roman" w:cs="Times New Roman"/>
-        </w:rPr>
-        <w:t xml:space="preserve"> </w:t>
-      </w:r>
-      <w:r>
-        <w:rPr>
-          <w:rFonts w:ascii="Times New Roman" w:eastAsia="Times New Roman" w:hAnsi="Times New Roman" w:cs="Times New Roman"/>
-        </w:rPr>
-        <w:t xml:space="preserve"> </w:t>
+          <w:color w:val="0E101A"/>
+        </w:rPr>
+        <w:t>Expanding upon the previous issue, while testing Fuzzowski with Medusa's FTP module, verifying that the fuzz testing is working correctly is challenging as it focuses more on fuzzing the port and protocol itself, as provided. For this reason, we decided to script Medusa to continually perform the brute-forcing while Fuzzowski was running against the specific port and protocol. After Medusa finished, it would repeat the command until the script was terminated. This method allowed Medusa to send traffic back and forth to the target and simulate fuzzing the responses replying to the host.</w:t>
       </w:r>
     </w:p>
     <w:p>
@@ -422,8 +374,8 @@
     </w:p>
     <w:tbl>
       <w:tblPr>
-        <w:tblStyle w:val="a"/>
-        <w:tblW w:w="9350" w:type="dxa"/>
+        <w:tblStyle w:val="a3"/>
+        <w:tblW w:w="9315" w:type="dxa"/>
         <w:tblBorders>
           <w:top w:val="single" w:sz="4" w:space="0" w:color="60CBF3"/>
           <w:left w:val="single" w:sz="4" w:space="0" w:color="60CBF3"/>
@@ -436,8 +388,8 @@
         <w:tblLook w:val="04A0" w:firstRow="1" w:lastRow="0" w:firstColumn="1" w:lastColumn="0" w:noHBand="0" w:noVBand="1"/>
       </w:tblPr>
       <w:tblGrid>
-        <w:gridCol w:w="4675"/>
-        <w:gridCol w:w="4675"/>
+        <w:gridCol w:w="4495"/>
+        <w:gridCol w:w="4820"/>
       </w:tblGrid>
       <w:tr>
         <w:trPr>
@@ -446,7 +398,7 @@
         <w:tc>
           <w:tcPr>
             <w:cnfStyle w:val="001000000000" w:firstRow="0" w:lastRow="0" w:firstColumn="1" w:lastColumn="0" w:oddVBand="0" w:evenVBand="0" w:oddHBand="0" w:evenHBand="0" w:firstRowFirstColumn="0" w:firstRowLastColumn="0" w:lastRowFirstColumn="0" w:lastRowLastColumn="0"/>
-            <w:tcW w:w="4675" w:type="dxa"/>
+            <w:tcW w:w="4495" w:type="dxa"/>
           </w:tcPr>
           <w:p>
             <w:pPr>
@@ -470,7 +422,7 @@
         </w:tc>
         <w:tc>
           <w:tcPr>
-            <w:tcW w:w="4675" w:type="dxa"/>
+            <w:tcW w:w="4820" w:type="dxa"/>
           </w:tcPr>
           <w:p>
             <w:pPr>
@@ -501,10 +453,7 @@
         <w:tc>
           <w:tcPr>
             <w:cnfStyle w:val="001000000000" w:firstRow="0" w:lastRow="0" w:firstColumn="1" w:lastColumn="0" w:oddVBand="0" w:evenVBand="0" w:oddHBand="0" w:evenHBand="0" w:firstRowFirstColumn="0" w:firstRowLastColumn="0" w:lastRowFirstColumn="0" w:lastRowLastColumn="0"/>
-            <w:tcW w:w="4675" w:type="dxa"/>
-            <w:tcBorders>
-              <w:bottom w:val="single" w:sz="4" w:space="0" w:color="CAEDFB"/>
-            </w:tcBorders>
+            <w:tcW w:w="4495" w:type="dxa"/>
           </w:tcPr>
           <w:p>
             <w:pPr>
@@ -517,31 +466,48 @@
                 <w:rFonts w:ascii="Times New Roman" w:eastAsia="Times New Roman" w:hAnsi="Times New Roman" w:cs="Times New Roman"/>
                 <w:b w:val="0"/>
               </w:rPr>
-              <w:t xml:space="preserve">Begin viability/compatibility testing on </w:t>
+              <w:t>Begin viability/compatibility testing on the Medusa &amp; Masscan with Peach</w:t>
             </w:r>
             <w:r>
               <w:rPr>
                 <w:rFonts w:ascii="Times New Roman" w:eastAsia="Times New Roman" w:hAnsi="Times New Roman" w:cs="Times New Roman"/>
                 <w:b w:val="0"/>
               </w:rPr>
-              <w:t>final tool with either PeachFuzz or Scapy.</w:t>
-            </w:r>
-          </w:p>
-        </w:tc>
-        <w:tc>
-          <w:tcPr>
-            <w:tcW w:w="4675" w:type="dxa"/>
-            <w:tcBorders>
-              <w:bottom w:val="single" w:sz="4" w:space="0" w:color="CAEDFB"/>
-            </w:tcBorders>
-          </w:tcPr>
-          <w:p>
-            <w:pPr>
+              <w:t xml:space="preserve"> </w:t>
+            </w:r>
+            <w:r>
+              <w:rPr>
+                <w:rFonts w:ascii="Times New Roman" w:eastAsia="Times New Roman" w:hAnsi="Times New Roman" w:cs="Times New Roman"/>
+                <w:b w:val="0"/>
+              </w:rPr>
+              <w:t>Fuzz</w:t>
+            </w:r>
+            <w:r>
+              <w:rPr>
+                <w:rFonts w:ascii="Times New Roman" w:eastAsia="Times New Roman" w:hAnsi="Times New Roman" w:cs="Times New Roman"/>
+                <w:b w:val="0"/>
+              </w:rPr>
+              <w:t>er</w:t>
+            </w:r>
+            <w:r>
+              <w:rPr>
+                <w:rFonts w:ascii="Times New Roman" w:eastAsia="Times New Roman" w:hAnsi="Times New Roman" w:cs="Times New Roman"/>
+                <w:b w:val="0"/>
+              </w:rPr>
+              <w:t>.</w:t>
+            </w:r>
+          </w:p>
+        </w:tc>
+        <w:tc>
+          <w:tcPr>
+            <w:tcW w:w="4820" w:type="dxa"/>
+          </w:tcPr>
+          <w:p>
+            <w:pPr>
+              <w:jc w:val="center"/>
               <w:cnfStyle w:val="000000100000" w:firstRow="0" w:lastRow="0" w:firstColumn="0" w:lastColumn="0" w:oddVBand="0" w:evenVBand="0" w:oddHBand="1" w:evenHBand="0" w:firstRowFirstColumn="0" w:firstRowLastColumn="0" w:lastRowFirstColumn="0" w:lastRowLastColumn="0"/>
               <w:rPr>
                 <w:rFonts w:ascii="Times New Roman" w:eastAsia="Times New Roman" w:hAnsi="Times New Roman" w:cs="Times New Roman"/>
-                <w:sz w:val="28"/>
-                <w:szCs w:val="28"/>
               </w:rPr>
             </w:pPr>
             <w:r>
@@ -557,13 +523,7 @@
         <w:tc>
           <w:tcPr>
             <w:cnfStyle w:val="001000000000" w:firstRow="0" w:lastRow="0" w:firstColumn="1" w:lastColumn="0" w:oddVBand="0" w:evenVBand="0" w:oddHBand="0" w:evenHBand="0" w:firstRowFirstColumn="0" w:firstRowLastColumn="0" w:lastRowFirstColumn="0" w:lastRowLastColumn="0"/>
-            <w:tcW w:w="4675" w:type="dxa"/>
-            <w:tcBorders>
-              <w:top w:val="single" w:sz="4" w:space="0" w:color="CAEDFB"/>
-              <w:left w:val="single" w:sz="4" w:space="0" w:color="CAEDFB"/>
-              <w:bottom w:val="single" w:sz="4" w:space="0" w:color="CAEDFB"/>
-              <w:right w:val="single" w:sz="4" w:space="0" w:color="CAEDFB"/>
-            </w:tcBorders>
+            <w:tcW w:w="4495" w:type="dxa"/>
             <w:shd w:val="clear" w:color="auto" w:fill="CAEDFB"/>
           </w:tcPr>
           <w:p>
@@ -572,21 +532,23 @@
                 <w:rFonts w:ascii="Times New Roman" w:eastAsia="Times New Roman" w:hAnsi="Times New Roman" w:cs="Times New Roman"/>
               </w:rPr>
             </w:pPr>
-          </w:p>
-        </w:tc>
-        <w:tc>
-          <w:tcPr>
-            <w:tcW w:w="4675" w:type="dxa"/>
-            <w:tcBorders>
-              <w:top w:val="single" w:sz="4" w:space="0" w:color="CAEDFB"/>
-              <w:left w:val="single" w:sz="4" w:space="0" w:color="CAEDFB"/>
-              <w:bottom w:val="single" w:sz="4" w:space="0" w:color="CAEDFB"/>
-              <w:right w:val="single" w:sz="4" w:space="0" w:color="CAEDFB"/>
-            </w:tcBorders>
+            <w:r>
+              <w:rPr>
+                <w:rFonts w:ascii="Times New Roman" w:eastAsia="Times New Roman" w:hAnsi="Times New Roman" w:cs="Times New Roman"/>
+                <w:b w:val="0"/>
+              </w:rPr>
+              <w:t>Begin drafting the Design Review report.</w:t>
+            </w:r>
+          </w:p>
+        </w:tc>
+        <w:tc>
+          <w:tcPr>
+            <w:tcW w:w="4820" w:type="dxa"/>
             <w:shd w:val="clear" w:color="auto" w:fill="CAEDFB"/>
           </w:tcPr>
           <w:p>
             <w:pPr>
+              <w:jc w:val="center"/>
               <w:cnfStyle w:val="000000000000" w:firstRow="0" w:lastRow="0" w:firstColumn="0" w:lastColumn="0" w:oddVBand="0" w:evenVBand="0" w:oddHBand="0" w:evenHBand="0" w:firstRowFirstColumn="0" w:firstRowLastColumn="0" w:lastRowFirstColumn="0" w:lastRowLastColumn="0"/>
               <w:rPr>
                 <w:rFonts w:ascii="Times New Roman" w:eastAsia="Times New Roman" w:hAnsi="Times New Roman" w:cs="Times New Roman"/>
@@ -608,28 +570,51 @@
         <w:tc>
           <w:tcPr>
             <w:cnfStyle w:val="001000000000" w:firstRow="0" w:lastRow="0" w:firstColumn="1" w:lastColumn="0" w:oddVBand="0" w:evenVBand="0" w:oddHBand="0" w:evenHBand="0" w:firstRowFirstColumn="0" w:firstRowLastColumn="0" w:lastRowFirstColumn="0" w:lastRowLastColumn="0"/>
-            <w:tcW w:w="4675" w:type="dxa"/>
-            <w:tcBorders>
-              <w:top w:val="single" w:sz="4" w:space="0" w:color="CAEDFB"/>
-            </w:tcBorders>
-          </w:tcPr>
-          <w:p>
-            <w:pPr>
-              <w:rPr>
-                <w:rFonts w:ascii="Times New Roman" w:eastAsia="Times New Roman" w:hAnsi="Times New Roman" w:cs="Times New Roman"/>
-              </w:rPr>
-            </w:pPr>
-          </w:p>
-        </w:tc>
-        <w:tc>
-          <w:tcPr>
-            <w:tcW w:w="4675" w:type="dxa"/>
-            <w:tcBorders>
-              <w:top w:val="single" w:sz="4" w:space="0" w:color="CAEDFB"/>
-            </w:tcBorders>
-          </w:tcPr>
-          <w:p>
-            <w:pPr>
+            <w:tcW w:w="4495" w:type="dxa"/>
+          </w:tcPr>
+          <w:p>
+            <w:pPr>
+              <w:rPr>
+                <w:rFonts w:ascii="Times New Roman" w:eastAsia="Times New Roman" w:hAnsi="Times New Roman" w:cs="Times New Roman"/>
+              </w:rPr>
+            </w:pPr>
+            <w:r>
+              <w:rPr>
+                <w:rFonts w:ascii="Times New Roman" w:eastAsia="Times New Roman" w:hAnsi="Times New Roman" w:cs="Times New Roman"/>
+                <w:b w:val="0"/>
+              </w:rPr>
+              <w:t xml:space="preserve">Begin viability/compatibility testing on the Medusa &amp; Masscan with Scapy or </w:t>
+            </w:r>
+            <w:r>
+              <w:rPr>
+                <w:rFonts w:ascii="Times New Roman" w:eastAsia="Times New Roman" w:hAnsi="Times New Roman" w:cs="Times New Roman"/>
+                <w:b w:val="0"/>
+              </w:rPr>
+              <w:t>R</w:t>
+            </w:r>
+            <w:r>
+              <w:rPr>
+                <w:rFonts w:ascii="Times New Roman" w:eastAsia="Times New Roman" w:hAnsi="Times New Roman" w:cs="Times New Roman"/>
+                <w:b w:val="0"/>
+              </w:rPr>
+              <w:t>andpkt</w:t>
+            </w:r>
+            <w:r>
+              <w:rPr>
+                <w:rFonts w:ascii="Times New Roman" w:eastAsia="Times New Roman" w:hAnsi="Times New Roman" w:cs="Times New Roman"/>
+                <w:b w:val="0"/>
+              </w:rPr>
+              <w:t>.</w:t>
+            </w:r>
+          </w:p>
+        </w:tc>
+        <w:tc>
+          <w:tcPr>
+            <w:tcW w:w="4820" w:type="dxa"/>
+          </w:tcPr>
+          <w:p>
+            <w:pPr>
+              <w:jc w:val="center"/>
               <w:cnfStyle w:val="000000100000" w:firstRow="0" w:lastRow="0" w:firstColumn="0" w:lastColumn="0" w:oddVBand="0" w:evenVBand="0" w:oddHBand="1" w:evenHBand="0" w:firstRowFirstColumn="0" w:firstRowLastColumn="0" w:lastRowFirstColumn="0" w:lastRowLastColumn="0"/>
               <w:rPr>
                 <w:rFonts w:ascii="Times New Roman" w:eastAsia="Times New Roman" w:hAnsi="Times New Roman" w:cs="Times New Roman"/>
@@ -676,7 +661,7 @@
     </w:p>
     <w:tbl>
       <w:tblPr>
-        <w:tblStyle w:val="a0"/>
+        <w:tblStyle w:val="a4"/>
         <w:tblW w:w="9375" w:type="dxa"/>
         <w:tblBorders>
           <w:top w:val="single" w:sz="4" w:space="0" w:color="60CBF3"/>
@@ -841,6 +826,13 @@
                 <w:rFonts w:ascii="Times New Roman" w:eastAsia="Times New Roman" w:hAnsi="Times New Roman" w:cs="Times New Roman"/>
               </w:rPr>
             </w:pPr>
+            <w:r>
+              <w:rPr>
+                <w:rFonts w:ascii="Times New Roman" w:eastAsia="Times New Roman" w:hAnsi="Times New Roman" w:cs="Times New Roman"/>
+                <w:b w:val="0"/>
+              </w:rPr>
+              <w:t>Test fuzzing tool #2 (Fuzzowski)</w:t>
+            </w:r>
           </w:p>
         </w:tc>
         <w:tc>
@@ -855,6 +847,12 @@
                 <w:rFonts w:ascii="Times New Roman" w:eastAsia="Times New Roman" w:hAnsi="Times New Roman" w:cs="Times New Roman"/>
               </w:rPr>
             </w:pPr>
+            <w:r>
+              <w:rPr>
+                <w:rFonts w:ascii="Times New Roman" w:eastAsia="Times New Roman" w:hAnsi="Times New Roman" w:cs="Times New Roman"/>
+              </w:rPr>
+              <w:t>10/14</w:t>
+            </w:r>
           </w:p>
         </w:tc>
         <w:tc>
@@ -869,6 +867,12 @@
                 <w:rFonts w:ascii="Times New Roman" w:eastAsia="Times New Roman" w:hAnsi="Times New Roman" w:cs="Times New Roman"/>
               </w:rPr>
             </w:pPr>
+            <w:r>
+              <w:rPr>
+                <w:rFonts w:ascii="Times New Roman" w:eastAsia="Times New Roman" w:hAnsi="Times New Roman" w:cs="Times New Roman"/>
+              </w:rPr>
+              <w:t>10/14</w:t>
+            </w:r>
           </w:p>
         </w:tc>
         <w:tc>
@@ -883,6 +887,12 @@
                 <w:rFonts w:ascii="Times New Roman" w:eastAsia="Times New Roman" w:hAnsi="Times New Roman" w:cs="Times New Roman"/>
               </w:rPr>
             </w:pPr>
+            <w:r>
+              <w:rPr>
+                <w:rFonts w:ascii="Times New Roman" w:eastAsia="Times New Roman" w:hAnsi="Times New Roman" w:cs="Times New Roman"/>
+              </w:rPr>
+              <w:t>Completed</w:t>
+            </w:r>
           </w:p>
         </w:tc>
         <w:tc>
@@ -897,6 +907,18 @@
                 <w:rFonts w:ascii="Times New Roman" w:eastAsia="Times New Roman" w:hAnsi="Times New Roman" w:cs="Times New Roman"/>
               </w:rPr>
             </w:pPr>
+            <w:r>
+              <w:rPr>
+                <w:rFonts w:ascii="Times New Roman" w:eastAsia="Times New Roman" w:hAnsi="Times New Roman" w:cs="Times New Roman"/>
+              </w:rPr>
+              <w:t>Verified viability with Medusa</w:t>
+            </w:r>
+            <w:r>
+              <w:rPr>
+                <w:rFonts w:ascii="Times New Roman" w:eastAsia="Times New Roman" w:hAnsi="Times New Roman" w:cs="Times New Roman"/>
+              </w:rPr>
+              <w:t xml:space="preserve"> and Masscan.</w:t>
+            </w:r>
           </w:p>
         </w:tc>
       </w:tr>
@@ -913,6 +935,13 @@
                 <w:rFonts w:ascii="Times New Roman" w:eastAsia="Times New Roman" w:hAnsi="Times New Roman" w:cs="Times New Roman"/>
               </w:rPr>
             </w:pPr>
+            <w:r>
+              <w:rPr>
+                <w:rFonts w:ascii="Times New Roman" w:eastAsia="Times New Roman" w:hAnsi="Times New Roman" w:cs="Times New Roman"/>
+                <w:b w:val="0"/>
+              </w:rPr>
+              <w:t>Write Tool Selection Report</w:t>
+            </w:r>
           </w:p>
         </w:tc>
         <w:tc>
@@ -928,6 +957,12 @@
                 <w:rFonts w:ascii="Times New Roman" w:eastAsia="Times New Roman" w:hAnsi="Times New Roman" w:cs="Times New Roman"/>
               </w:rPr>
             </w:pPr>
+            <w:r>
+              <w:rPr>
+                <w:rFonts w:ascii="Times New Roman" w:eastAsia="Times New Roman" w:hAnsi="Times New Roman" w:cs="Times New Roman"/>
+              </w:rPr>
+              <w:t>N/A</w:t>
+            </w:r>
           </w:p>
         </w:tc>
         <w:tc>
@@ -943,6 +978,12 @@
                 <w:rFonts w:ascii="Times New Roman" w:eastAsia="Times New Roman" w:hAnsi="Times New Roman" w:cs="Times New Roman"/>
               </w:rPr>
             </w:pPr>
+            <w:r>
+              <w:rPr>
+                <w:rFonts w:ascii="Times New Roman" w:eastAsia="Times New Roman" w:hAnsi="Times New Roman" w:cs="Times New Roman"/>
+              </w:rPr>
+              <w:t>TBD</w:t>
+            </w:r>
           </w:p>
         </w:tc>
         <w:tc>
@@ -958,6 +999,12 @@
                 <w:rFonts w:ascii="Times New Roman" w:eastAsia="Times New Roman" w:hAnsi="Times New Roman" w:cs="Times New Roman"/>
               </w:rPr>
             </w:pPr>
+            <w:r>
+              <w:rPr>
+                <w:rFonts w:ascii="Times New Roman" w:eastAsia="Times New Roman" w:hAnsi="Times New Roman" w:cs="Times New Roman"/>
+              </w:rPr>
+              <w:t>Partial / Incomplete</w:t>
+            </w:r>
           </w:p>
         </w:tc>
         <w:tc>
@@ -973,6 +1020,12 @@
                 <w:rFonts w:ascii="Times New Roman" w:eastAsia="Times New Roman" w:hAnsi="Times New Roman" w:cs="Times New Roman"/>
               </w:rPr>
             </w:pPr>
+            <w:r>
+              <w:rPr>
+                <w:rFonts w:ascii="Times New Roman" w:eastAsia="Times New Roman" w:hAnsi="Times New Roman" w:cs="Times New Roman"/>
+              </w:rPr>
+              <w:t xml:space="preserve">During briefing 1, we were informed that we should have a tool selection report as a separate deliverable. We have started writing it but are still working on it. </w:t>
+            </w:r>
           </w:p>
         </w:tc>
       </w:tr>
@@ -989,10 +1042,175 @@
             <w:pPr>
               <w:rPr>
                 <w:rFonts w:ascii="Times New Roman" w:eastAsia="Times New Roman" w:hAnsi="Times New Roman" w:cs="Times New Roman"/>
+              </w:rPr>
+            </w:pPr>
+            <w:r>
+              <w:rPr>
+                <w:rFonts w:ascii="Times New Roman" w:eastAsia="Times New Roman" w:hAnsi="Times New Roman" w:cs="Times New Roman"/>
+                <w:b w:val="0"/>
+              </w:rPr>
+              <w:t>Identify Fuzz Testing Tools #2 &amp; #3</w:t>
+            </w:r>
+          </w:p>
+        </w:tc>
+        <w:tc>
+          <w:tcPr>
+            <w:tcW w:w="1665" w:type="dxa"/>
+          </w:tcPr>
+          <w:p>
+            <w:pPr>
+              <w:jc w:val="center"/>
+              <w:cnfStyle w:val="000000100000" w:firstRow="0" w:lastRow="0" w:firstColumn="0" w:lastColumn="0" w:oddVBand="0" w:evenVBand="0" w:oddHBand="1" w:evenHBand="0" w:firstRowFirstColumn="0" w:firstRowLastColumn="0" w:lastRowFirstColumn="0" w:lastRowLastColumn="0"/>
+              <w:rPr>
+                <w:rFonts w:ascii="Times New Roman" w:eastAsia="Times New Roman" w:hAnsi="Times New Roman" w:cs="Times New Roman"/>
+              </w:rPr>
+            </w:pPr>
+            <w:r>
+              <w:rPr>
+                <w:rFonts w:ascii="Times New Roman" w:eastAsia="Times New Roman" w:hAnsi="Times New Roman" w:cs="Times New Roman"/>
+              </w:rPr>
+              <w:t>9/30</w:t>
+            </w:r>
+          </w:p>
+        </w:tc>
+        <w:tc>
+          <w:tcPr>
+            <w:tcW w:w="1590" w:type="dxa"/>
+          </w:tcPr>
+          <w:p>
+            <w:pPr>
+              <w:jc w:val="center"/>
+              <w:cnfStyle w:val="000000100000" w:firstRow="0" w:lastRow="0" w:firstColumn="0" w:lastColumn="0" w:oddVBand="0" w:evenVBand="0" w:oddHBand="1" w:evenHBand="0" w:firstRowFirstColumn="0" w:firstRowLastColumn="0" w:lastRowFirstColumn="0" w:lastRowLastColumn="0"/>
+              <w:rPr>
+                <w:rFonts w:ascii="Times New Roman" w:eastAsia="Times New Roman" w:hAnsi="Times New Roman" w:cs="Times New Roman"/>
+              </w:rPr>
+            </w:pPr>
+            <w:r>
+              <w:rPr>
+                <w:rFonts w:ascii="Times New Roman" w:eastAsia="Times New Roman" w:hAnsi="Times New Roman" w:cs="Times New Roman"/>
+              </w:rPr>
+              <w:t>10/14</w:t>
+            </w:r>
+          </w:p>
+        </w:tc>
+        <w:tc>
+          <w:tcPr>
+            <w:tcW w:w="1410" w:type="dxa"/>
+          </w:tcPr>
+          <w:p>
+            <w:pPr>
+              <w:jc w:val="center"/>
+              <w:cnfStyle w:val="000000100000" w:firstRow="0" w:lastRow="0" w:firstColumn="0" w:lastColumn="0" w:oddVBand="0" w:evenVBand="0" w:oddHBand="1" w:evenHBand="0" w:firstRowFirstColumn="0" w:firstRowLastColumn="0" w:lastRowFirstColumn="0" w:lastRowLastColumn="0"/>
+              <w:rPr>
+                <w:rFonts w:ascii="Times New Roman" w:eastAsia="Times New Roman" w:hAnsi="Times New Roman" w:cs="Times New Roman"/>
+              </w:rPr>
+            </w:pPr>
+            <w:r>
+              <w:rPr>
+                <w:rFonts w:ascii="Times New Roman" w:eastAsia="Times New Roman" w:hAnsi="Times New Roman" w:cs="Times New Roman"/>
+              </w:rPr>
+              <w:t>Completed</w:t>
+            </w:r>
+          </w:p>
+        </w:tc>
+        <w:tc>
+          <w:tcPr>
+            <w:tcW w:w="2835" w:type="dxa"/>
+          </w:tcPr>
+          <w:p>
+            <w:pPr>
+              <w:jc w:val="center"/>
+              <w:cnfStyle w:val="000000100000" w:firstRow="0" w:lastRow="0" w:firstColumn="0" w:lastColumn="0" w:oddVBand="0" w:evenVBand="0" w:oddHBand="1" w:evenHBand="0" w:firstRowFirstColumn="0" w:firstRowLastColumn="0" w:lastRowFirstColumn="0" w:lastRowLastColumn="0"/>
+              <w:rPr>
+                <w:rFonts w:ascii="Times New Roman" w:eastAsia="Times New Roman" w:hAnsi="Times New Roman" w:cs="Times New Roman"/>
+              </w:rPr>
+            </w:pPr>
+            <w:r>
+              <w:rPr>
+                <w:rFonts w:ascii="Times New Roman" w:eastAsia="Times New Roman" w:hAnsi="Times New Roman" w:cs="Times New Roman"/>
+              </w:rPr>
+              <w:t>The second tool we selected was Fuzzowski for tool #2, and for we are dividing the group workload between Peach Fuzzer or Scapy for tool #3.</w:t>
+            </w:r>
+          </w:p>
+        </w:tc>
+      </w:tr>
+    </w:tbl>
+    <w:p>
+      <w:pPr>
+        <w:rPr>
+          <w:rFonts w:ascii="Times New Roman" w:eastAsia="Times New Roman" w:hAnsi="Times New Roman" w:cs="Times New Roman"/>
+          <w:sz w:val="32"/>
+          <w:szCs w:val="32"/>
+        </w:rPr>
+      </w:pPr>
+    </w:p>
+    <w:p>
+      <w:pPr>
+        <w:rPr>
+          <w:rFonts w:ascii="Times New Roman" w:eastAsia="Times New Roman" w:hAnsi="Times New Roman" w:cs="Times New Roman"/>
+          <w:b/>
+          <w:sz w:val="32"/>
+          <w:szCs w:val="32"/>
+        </w:rPr>
+      </w:pPr>
+      <w:r>
+        <w:rPr>
+          <w:rFonts w:ascii="Times New Roman" w:eastAsia="Times New Roman" w:hAnsi="Times New Roman" w:cs="Times New Roman"/>
+          <w:b/>
+          <w:sz w:val="32"/>
+          <w:szCs w:val="32"/>
+        </w:rPr>
+        <w:t>Milestones for Next Period</w:t>
+      </w:r>
+    </w:p>
+    <w:tbl>
+      <w:tblPr>
+        <w:tblStyle w:val="a5"/>
+        <w:tblW w:w="8640" w:type="dxa"/>
+        <w:tblBorders>
+          <w:top w:val="single" w:sz="4" w:space="0" w:color="60CBF3"/>
+          <w:left w:val="single" w:sz="4" w:space="0" w:color="60CBF3"/>
+          <w:bottom w:val="single" w:sz="4" w:space="0" w:color="60CBF3"/>
+          <w:right w:val="single" w:sz="4" w:space="0" w:color="60CBF3"/>
+          <w:insideH w:val="single" w:sz="4" w:space="0" w:color="60CBF3"/>
+          <w:insideV w:val="single" w:sz="4" w:space="0" w:color="60CBF3"/>
+        </w:tblBorders>
+        <w:tblLayout w:type="fixed"/>
+        <w:tblLook w:val="04A0" w:firstRow="1" w:lastRow="0" w:firstColumn="1" w:lastColumn="0" w:noHBand="0" w:noVBand="1"/>
+      </w:tblPr>
+      <w:tblGrid>
+        <w:gridCol w:w="1875"/>
+        <w:gridCol w:w="1665"/>
+        <w:gridCol w:w="1590"/>
+        <w:gridCol w:w="3510"/>
+      </w:tblGrid>
+      <w:tr>
+        <w:trPr>
+          <w:cnfStyle w:val="100000000000" w:firstRow="1" w:lastRow="0" w:firstColumn="0" w:lastColumn="0" w:oddVBand="0" w:evenVBand="0" w:oddHBand="0" w:evenHBand="0" w:firstRowFirstColumn="0" w:firstRowLastColumn="0" w:lastRowFirstColumn="0" w:lastRowLastColumn="0"/>
+        </w:trPr>
+        <w:tc>
+          <w:tcPr>
+            <w:cnfStyle w:val="001000000000" w:firstRow="0" w:lastRow="0" w:firstColumn="1" w:lastColumn="0" w:oddVBand="0" w:evenVBand="0" w:oddHBand="0" w:evenHBand="0" w:firstRowFirstColumn="0" w:firstRowLastColumn="0" w:lastRowFirstColumn="0" w:lastRowLastColumn="0"/>
+            <w:tcW w:w="1875" w:type="dxa"/>
+          </w:tcPr>
+          <w:p>
+            <w:pPr>
+              <w:jc w:val="center"/>
+              <w:rPr>
+                <w:rFonts w:ascii="Times New Roman" w:eastAsia="Times New Roman" w:hAnsi="Times New Roman" w:cs="Times New Roman"/>
                 <w:sz w:val="28"/>
                 <w:szCs w:val="28"/>
               </w:rPr>
             </w:pPr>
+            <w:r>
+              <w:rPr>
+                <w:rFonts w:ascii="Times New Roman" w:eastAsia="Times New Roman" w:hAnsi="Times New Roman" w:cs="Times New Roman"/>
+                <w:b w:val="0"/>
+                <w:sz w:val="28"/>
+                <w:szCs w:val="28"/>
+              </w:rPr>
+              <w:t>Milestone / Task</w:t>
+            </w:r>
           </w:p>
         </w:tc>
         <w:tc>
@@ -1002,11 +1220,22 @@
           <w:p>
             <w:pPr>
               <w:jc w:val="center"/>
-              <w:cnfStyle w:val="000000100000" w:firstRow="0" w:lastRow="0" w:firstColumn="0" w:lastColumn="0" w:oddVBand="0" w:evenVBand="0" w:oddHBand="1" w:evenHBand="0" w:firstRowFirstColumn="0" w:firstRowLastColumn="0" w:lastRowFirstColumn="0" w:lastRowLastColumn="0"/>
-              <w:rPr>
-                <w:rFonts w:ascii="Times New Roman" w:eastAsia="Times New Roman" w:hAnsi="Times New Roman" w:cs="Times New Roman"/>
-              </w:rPr>
-            </w:pPr>
+              <w:cnfStyle w:val="100000000000" w:firstRow="1" w:lastRow="0" w:firstColumn="0" w:lastColumn="0" w:oddVBand="0" w:evenVBand="0" w:oddHBand="0" w:evenHBand="0" w:firstRowFirstColumn="0" w:firstRowLastColumn="0" w:lastRowFirstColumn="0" w:lastRowLastColumn="0"/>
+              <w:rPr>
+                <w:rFonts w:ascii="Times New Roman" w:eastAsia="Times New Roman" w:hAnsi="Times New Roman" w:cs="Times New Roman"/>
+                <w:sz w:val="28"/>
+                <w:szCs w:val="28"/>
+              </w:rPr>
+            </w:pPr>
+            <w:r>
+              <w:rPr>
+                <w:rFonts w:ascii="Times New Roman" w:eastAsia="Times New Roman" w:hAnsi="Times New Roman" w:cs="Times New Roman"/>
+                <w:b w:val="0"/>
+                <w:sz w:val="28"/>
+                <w:szCs w:val="28"/>
+              </w:rPr>
+              <w:t>Start Date</w:t>
+            </w:r>
           </w:p>
         </w:tc>
         <w:tc>
@@ -1016,115 +1245,47 @@
           <w:p>
             <w:pPr>
               <w:jc w:val="center"/>
-              <w:cnfStyle w:val="000000100000" w:firstRow="0" w:lastRow="0" w:firstColumn="0" w:lastColumn="0" w:oddVBand="0" w:evenVBand="0" w:oddHBand="1" w:evenHBand="0" w:firstRowFirstColumn="0" w:firstRowLastColumn="0" w:lastRowFirstColumn="0" w:lastRowLastColumn="0"/>
-              <w:rPr>
-                <w:rFonts w:ascii="Times New Roman" w:eastAsia="Times New Roman" w:hAnsi="Times New Roman" w:cs="Times New Roman"/>
-              </w:rPr>
-            </w:pPr>
-          </w:p>
-        </w:tc>
-        <w:tc>
-          <w:tcPr>
-            <w:tcW w:w="1410" w:type="dxa"/>
+              <w:cnfStyle w:val="100000000000" w:firstRow="1" w:lastRow="0" w:firstColumn="0" w:lastColumn="0" w:oddVBand="0" w:evenVBand="0" w:oddHBand="0" w:evenHBand="0" w:firstRowFirstColumn="0" w:firstRowLastColumn="0" w:lastRowFirstColumn="0" w:lastRowLastColumn="0"/>
+              <w:rPr>
+                <w:rFonts w:ascii="Times New Roman" w:eastAsia="Times New Roman" w:hAnsi="Times New Roman" w:cs="Times New Roman"/>
+                <w:sz w:val="28"/>
+                <w:szCs w:val="28"/>
+              </w:rPr>
+            </w:pPr>
+            <w:r>
+              <w:rPr>
+                <w:rFonts w:ascii="Times New Roman" w:eastAsia="Times New Roman" w:hAnsi="Times New Roman" w:cs="Times New Roman"/>
+                <w:b w:val="0"/>
+                <w:sz w:val="28"/>
+                <w:szCs w:val="28"/>
+              </w:rPr>
+              <w:t>Projected End Date</w:t>
+            </w:r>
+          </w:p>
+        </w:tc>
+        <w:tc>
+          <w:tcPr>
+            <w:tcW w:w="3510" w:type="dxa"/>
           </w:tcPr>
           <w:p>
             <w:pPr>
               <w:jc w:val="center"/>
-              <w:cnfStyle w:val="000000100000" w:firstRow="0" w:lastRow="0" w:firstColumn="0" w:lastColumn="0" w:oddVBand="0" w:evenVBand="0" w:oddHBand="1" w:evenHBand="0" w:firstRowFirstColumn="0" w:firstRowLastColumn="0" w:lastRowFirstColumn="0" w:lastRowLastColumn="0"/>
-              <w:rPr>
-                <w:rFonts w:ascii="Times New Roman" w:eastAsia="Times New Roman" w:hAnsi="Times New Roman" w:cs="Times New Roman"/>
-              </w:rPr>
-            </w:pPr>
-          </w:p>
-        </w:tc>
-        <w:tc>
-          <w:tcPr>
-            <w:tcW w:w="2835" w:type="dxa"/>
-          </w:tcPr>
-          <w:p>
-            <w:pPr>
-              <w:jc w:val="center"/>
-              <w:cnfStyle w:val="000000100000" w:firstRow="0" w:lastRow="0" w:firstColumn="0" w:lastColumn="0" w:oddVBand="0" w:evenVBand="0" w:oddHBand="1" w:evenHBand="0" w:firstRowFirstColumn="0" w:firstRowLastColumn="0" w:lastRowFirstColumn="0" w:lastRowLastColumn="0"/>
-              <w:rPr>
-                <w:rFonts w:ascii="Times New Roman" w:eastAsia="Times New Roman" w:hAnsi="Times New Roman" w:cs="Times New Roman"/>
-              </w:rPr>
-            </w:pPr>
-          </w:p>
-        </w:tc>
-      </w:tr>
-      <w:tr>
-        <w:tc>
-          <w:tcPr>
-            <w:cnfStyle w:val="001000000000" w:firstRow="0" w:lastRow="0" w:firstColumn="1" w:lastColumn="0" w:oddVBand="0" w:evenVBand="0" w:oddHBand="0" w:evenHBand="0" w:firstRowFirstColumn="0" w:firstRowLastColumn="0" w:lastRowFirstColumn="0" w:lastRowLastColumn="0"/>
-            <w:tcW w:w="1875" w:type="dxa"/>
-            <w:shd w:val="clear" w:color="auto" w:fill="CAEDFB"/>
-          </w:tcPr>
-          <w:p>
-            <w:pPr>
-              <w:rPr>
-                <w:rFonts w:ascii="Times New Roman" w:eastAsia="Times New Roman" w:hAnsi="Times New Roman" w:cs="Times New Roman"/>
-              </w:rPr>
-            </w:pPr>
-          </w:p>
-        </w:tc>
-        <w:tc>
-          <w:tcPr>
-            <w:tcW w:w="1665" w:type="dxa"/>
-            <w:shd w:val="clear" w:color="auto" w:fill="CAEDFB"/>
-          </w:tcPr>
-          <w:p>
-            <w:pPr>
-              <w:jc w:val="center"/>
-              <w:cnfStyle w:val="000000000000" w:firstRow="0" w:lastRow="0" w:firstColumn="0" w:lastColumn="0" w:oddVBand="0" w:evenVBand="0" w:oddHBand="0" w:evenHBand="0" w:firstRowFirstColumn="0" w:firstRowLastColumn="0" w:lastRowFirstColumn="0" w:lastRowLastColumn="0"/>
-              <w:rPr>
-                <w:rFonts w:ascii="Times New Roman" w:eastAsia="Times New Roman" w:hAnsi="Times New Roman" w:cs="Times New Roman"/>
-              </w:rPr>
-            </w:pPr>
-          </w:p>
-        </w:tc>
-        <w:tc>
-          <w:tcPr>
-            <w:tcW w:w="1590" w:type="dxa"/>
-            <w:shd w:val="clear" w:color="auto" w:fill="CAEDFB"/>
-          </w:tcPr>
-          <w:p>
-            <w:pPr>
-              <w:jc w:val="center"/>
-              <w:cnfStyle w:val="000000000000" w:firstRow="0" w:lastRow="0" w:firstColumn="0" w:lastColumn="0" w:oddVBand="0" w:evenVBand="0" w:oddHBand="0" w:evenHBand="0" w:firstRowFirstColumn="0" w:firstRowLastColumn="0" w:lastRowFirstColumn="0" w:lastRowLastColumn="0"/>
-              <w:rPr>
-                <w:rFonts w:ascii="Times New Roman" w:eastAsia="Times New Roman" w:hAnsi="Times New Roman" w:cs="Times New Roman"/>
-              </w:rPr>
-            </w:pPr>
-          </w:p>
-        </w:tc>
-        <w:tc>
-          <w:tcPr>
-            <w:tcW w:w="1410" w:type="dxa"/>
-            <w:shd w:val="clear" w:color="auto" w:fill="CAEDFB"/>
-          </w:tcPr>
-          <w:p>
-            <w:pPr>
-              <w:jc w:val="center"/>
-              <w:cnfStyle w:val="000000000000" w:firstRow="0" w:lastRow="0" w:firstColumn="0" w:lastColumn="0" w:oddVBand="0" w:evenVBand="0" w:oddHBand="0" w:evenHBand="0" w:firstRowFirstColumn="0" w:firstRowLastColumn="0" w:lastRowFirstColumn="0" w:lastRowLastColumn="0"/>
-              <w:rPr>
-                <w:rFonts w:ascii="Times New Roman" w:eastAsia="Times New Roman" w:hAnsi="Times New Roman" w:cs="Times New Roman"/>
-              </w:rPr>
-            </w:pPr>
-          </w:p>
-        </w:tc>
-        <w:tc>
-          <w:tcPr>
-            <w:tcW w:w="2835" w:type="dxa"/>
-            <w:shd w:val="clear" w:color="auto" w:fill="CAEDFB"/>
-          </w:tcPr>
-          <w:p>
-            <w:pPr>
-              <w:jc w:val="center"/>
-              <w:cnfStyle w:val="000000000000" w:firstRow="0" w:lastRow="0" w:firstColumn="0" w:lastColumn="0" w:oddVBand="0" w:evenVBand="0" w:oddHBand="0" w:evenHBand="0" w:firstRowFirstColumn="0" w:firstRowLastColumn="0" w:lastRowFirstColumn="0" w:lastRowLastColumn="0"/>
-              <w:rPr>
-                <w:rFonts w:ascii="Times New Roman" w:eastAsia="Times New Roman" w:hAnsi="Times New Roman" w:cs="Times New Roman"/>
-              </w:rPr>
-            </w:pPr>
+              <w:cnfStyle w:val="100000000000" w:firstRow="1" w:lastRow="0" w:firstColumn="0" w:lastColumn="0" w:oddVBand="0" w:evenVBand="0" w:oddHBand="0" w:evenHBand="0" w:firstRowFirstColumn="0" w:firstRowLastColumn="0" w:lastRowFirstColumn="0" w:lastRowLastColumn="0"/>
+              <w:rPr>
+                <w:rFonts w:ascii="Times New Roman" w:eastAsia="Times New Roman" w:hAnsi="Times New Roman" w:cs="Times New Roman"/>
+                <w:sz w:val="28"/>
+                <w:szCs w:val="28"/>
+              </w:rPr>
+            </w:pPr>
+            <w:r>
+              <w:rPr>
+                <w:rFonts w:ascii="Times New Roman" w:eastAsia="Times New Roman" w:hAnsi="Times New Roman" w:cs="Times New Roman"/>
+                <w:b w:val="0"/>
+                <w:sz w:val="28"/>
+                <w:szCs w:val="28"/>
+              </w:rPr>
+              <w:t>Notes</w:t>
+            </w:r>
           </w:p>
         </w:tc>
       </w:tr>
@@ -1139,13 +1300,18 @@
           </w:tcPr>
           <w:p>
             <w:pPr>
-              <w:rPr>
-                <w:rFonts w:ascii="Times New Roman" w:eastAsia="Times New Roman" w:hAnsi="Times New Roman" w:cs="Times New Roman"/>
-                <w:sz w:val="28"/>
-                <w:szCs w:val="28"/>
-                <w:shd w:val="clear" w:color="auto" w:fill="CAEDFB"/>
-              </w:rPr>
-            </w:pPr>
+              <w:jc w:val="center"/>
+              <w:rPr>
+                <w:rFonts w:ascii="Times New Roman" w:eastAsia="Times New Roman" w:hAnsi="Times New Roman" w:cs="Times New Roman"/>
+              </w:rPr>
+            </w:pPr>
+            <w:r>
+              <w:rPr>
+                <w:rFonts w:ascii="Times New Roman" w:eastAsia="Times New Roman" w:hAnsi="Times New Roman" w:cs="Times New Roman"/>
+                <w:b w:val="0"/>
+              </w:rPr>
+              <w:t>Test Fuzzing Tool #3</w:t>
+            </w:r>
           </w:p>
         </w:tc>
         <w:tc>
@@ -1158,9 +1324,14 @@
               <w:cnfStyle w:val="000000100000" w:firstRow="0" w:lastRow="0" w:firstColumn="0" w:lastColumn="0" w:oddVBand="0" w:evenVBand="0" w:oddHBand="1" w:evenHBand="0" w:firstRowFirstColumn="0" w:firstRowLastColumn="0" w:lastRowFirstColumn="0" w:lastRowLastColumn="0"/>
               <w:rPr>
                 <w:rFonts w:ascii="Times New Roman" w:eastAsia="Times New Roman" w:hAnsi="Times New Roman" w:cs="Times New Roman"/>
-                <w:shd w:val="clear" w:color="auto" w:fill="CAEDFB"/>
-              </w:rPr>
-            </w:pPr>
+              </w:rPr>
+            </w:pPr>
+            <w:r>
+              <w:rPr>
+                <w:rFonts w:ascii="Times New Roman" w:eastAsia="Times New Roman" w:hAnsi="Times New Roman" w:cs="Times New Roman"/>
+              </w:rPr>
+              <w:t>10/15</w:t>
+            </w:r>
           </w:p>
         </w:tc>
         <w:tc>
@@ -1173,14 +1344,19 @@
               <w:cnfStyle w:val="000000100000" w:firstRow="0" w:lastRow="0" w:firstColumn="0" w:lastColumn="0" w:oddVBand="0" w:evenVBand="0" w:oddHBand="1" w:evenHBand="0" w:firstRowFirstColumn="0" w:firstRowLastColumn="0" w:lastRowFirstColumn="0" w:lastRowLastColumn="0"/>
               <w:rPr>
                 <w:rFonts w:ascii="Times New Roman" w:eastAsia="Times New Roman" w:hAnsi="Times New Roman" w:cs="Times New Roman"/>
-                <w:shd w:val="clear" w:color="auto" w:fill="CAEDFB"/>
-              </w:rPr>
-            </w:pPr>
-          </w:p>
-        </w:tc>
-        <w:tc>
-          <w:tcPr>
-            <w:tcW w:w="1410" w:type="dxa"/>
+              </w:rPr>
+            </w:pPr>
+            <w:r>
+              <w:rPr>
+                <w:rFonts w:ascii="Times New Roman" w:eastAsia="Times New Roman" w:hAnsi="Times New Roman" w:cs="Times New Roman"/>
+              </w:rPr>
+              <w:t>10/21</w:t>
+            </w:r>
+          </w:p>
+        </w:tc>
+        <w:tc>
+          <w:tcPr>
+            <w:tcW w:w="3510" w:type="dxa"/>
           </w:tcPr>
           <w:p>
             <w:pPr>
@@ -1188,24 +1364,14 @@
               <w:cnfStyle w:val="000000100000" w:firstRow="0" w:lastRow="0" w:firstColumn="0" w:lastColumn="0" w:oddVBand="0" w:evenVBand="0" w:oddHBand="1" w:evenHBand="0" w:firstRowFirstColumn="0" w:firstRowLastColumn="0" w:lastRowFirstColumn="0" w:lastRowLastColumn="0"/>
               <w:rPr>
                 <w:rFonts w:ascii="Times New Roman" w:eastAsia="Times New Roman" w:hAnsi="Times New Roman" w:cs="Times New Roman"/>
-                <w:shd w:val="clear" w:color="auto" w:fill="CAEDFB"/>
-              </w:rPr>
-            </w:pPr>
-          </w:p>
-        </w:tc>
-        <w:tc>
-          <w:tcPr>
-            <w:tcW w:w="2835" w:type="dxa"/>
-          </w:tcPr>
-          <w:p>
-            <w:pPr>
-              <w:jc w:val="center"/>
-              <w:cnfStyle w:val="000000100000" w:firstRow="0" w:lastRow="0" w:firstColumn="0" w:lastColumn="0" w:oddVBand="0" w:evenVBand="0" w:oddHBand="1" w:evenHBand="0" w:firstRowFirstColumn="0" w:firstRowLastColumn="0" w:lastRowFirstColumn="0" w:lastRowLastColumn="0"/>
-              <w:rPr>
-                <w:rFonts w:ascii="Times New Roman" w:eastAsia="Times New Roman" w:hAnsi="Times New Roman" w:cs="Times New Roman"/>
-                <w:shd w:val="clear" w:color="auto" w:fill="CAEDFB"/>
-              </w:rPr>
-            </w:pPr>
+              </w:rPr>
+            </w:pPr>
+            <w:r>
+              <w:rPr>
+                <w:rFonts w:ascii="Times New Roman" w:eastAsia="Times New Roman" w:hAnsi="Times New Roman" w:cs="Times New Roman"/>
+              </w:rPr>
+              <w:t>We will begin testing with our final fuzz testing candidates of Peach Fuzzer.</w:t>
+            </w:r>
           </w:p>
         </w:tc>
       </w:tr>
@@ -1218,10 +1384,18 @@
           </w:tcPr>
           <w:p>
             <w:pPr>
-              <w:rPr>
-                <w:rFonts w:ascii="Times New Roman" w:eastAsia="Times New Roman" w:hAnsi="Times New Roman" w:cs="Times New Roman"/>
-              </w:rPr>
-            </w:pPr>
+              <w:jc w:val="center"/>
+              <w:rPr>
+                <w:rFonts w:ascii="Times New Roman" w:eastAsia="Times New Roman" w:hAnsi="Times New Roman" w:cs="Times New Roman"/>
+              </w:rPr>
+            </w:pPr>
+            <w:r>
+              <w:rPr>
+                <w:rFonts w:ascii="Times New Roman" w:eastAsia="Times New Roman" w:hAnsi="Times New Roman" w:cs="Times New Roman"/>
+                <w:b w:val="0"/>
+              </w:rPr>
+              <w:t xml:space="preserve">Analyze Fuzz Testing Results </w:t>
+            </w:r>
           </w:p>
         </w:tc>
         <w:tc>
@@ -1235,9 +1409,14 @@
               <w:cnfStyle w:val="000000000000" w:firstRow="0" w:lastRow="0" w:firstColumn="0" w:lastColumn="0" w:oddVBand="0" w:evenVBand="0" w:oddHBand="0" w:evenHBand="0" w:firstRowFirstColumn="0" w:firstRowLastColumn="0" w:lastRowFirstColumn="0" w:lastRowLastColumn="0"/>
               <w:rPr>
                 <w:rFonts w:ascii="Times New Roman" w:eastAsia="Times New Roman" w:hAnsi="Times New Roman" w:cs="Times New Roman"/>
-                <w:shd w:val="clear" w:color="auto" w:fill="CAEDFB"/>
-              </w:rPr>
-            </w:pPr>
+              </w:rPr>
+            </w:pPr>
+            <w:r>
+              <w:rPr>
+                <w:rFonts w:ascii="Times New Roman" w:eastAsia="Times New Roman" w:hAnsi="Times New Roman" w:cs="Times New Roman"/>
+              </w:rPr>
+              <w:t>10/21</w:t>
+            </w:r>
           </w:p>
         </w:tc>
         <w:tc>
@@ -1251,14 +1430,19 @@
               <w:cnfStyle w:val="000000000000" w:firstRow="0" w:lastRow="0" w:firstColumn="0" w:lastColumn="0" w:oddVBand="0" w:evenVBand="0" w:oddHBand="0" w:evenHBand="0" w:firstRowFirstColumn="0" w:firstRowLastColumn="0" w:lastRowFirstColumn="0" w:lastRowLastColumn="0"/>
               <w:rPr>
                 <w:rFonts w:ascii="Times New Roman" w:eastAsia="Times New Roman" w:hAnsi="Times New Roman" w:cs="Times New Roman"/>
-                <w:shd w:val="clear" w:color="auto" w:fill="CAEDFB"/>
-              </w:rPr>
-            </w:pPr>
-          </w:p>
-        </w:tc>
-        <w:tc>
-          <w:tcPr>
-            <w:tcW w:w="1410" w:type="dxa"/>
+              </w:rPr>
+            </w:pPr>
+            <w:r>
+              <w:rPr>
+                <w:rFonts w:ascii="Times New Roman" w:eastAsia="Times New Roman" w:hAnsi="Times New Roman" w:cs="Times New Roman"/>
+              </w:rPr>
+              <w:t>10/21</w:t>
+            </w:r>
+          </w:p>
+        </w:tc>
+        <w:tc>
+          <w:tcPr>
+            <w:tcW w:w="3510" w:type="dxa"/>
             <w:shd w:val="clear" w:color="auto" w:fill="CAEDFB"/>
           </w:tcPr>
           <w:p>
@@ -1269,22 +1453,110 @@
                 <w:rFonts w:ascii="Times New Roman" w:eastAsia="Times New Roman" w:hAnsi="Times New Roman" w:cs="Times New Roman"/>
               </w:rPr>
             </w:pPr>
-          </w:p>
-        </w:tc>
-        <w:tc>
-          <w:tcPr>
-            <w:tcW w:w="2835" w:type="dxa"/>
-            <w:shd w:val="clear" w:color="auto" w:fill="CAEDFB"/>
+            <w:r>
+              <w:rPr>
+                <w:rFonts w:ascii="Times New Roman" w:eastAsia="Times New Roman" w:hAnsi="Times New Roman" w:cs="Times New Roman"/>
+              </w:rPr>
+              <w:t xml:space="preserve">This will focus on examining each of the fuzzing </w:t>
+            </w:r>
+            <w:r>
+              <w:rPr>
+                <w:rFonts w:ascii="Times New Roman" w:eastAsia="Times New Roman" w:hAnsi="Times New Roman" w:cs="Times New Roman"/>
+              </w:rPr>
+              <w:t>tool’s</w:t>
+            </w:r>
+            <w:r>
+              <w:rPr>
+                <w:rFonts w:ascii="Times New Roman" w:eastAsia="Times New Roman" w:hAnsi="Times New Roman" w:cs="Times New Roman"/>
+              </w:rPr>
+              <w:t xml:space="preserve"> ease of use, compatibility, and features available to use with Medusa and Masscan.  </w:t>
+            </w:r>
+          </w:p>
+        </w:tc>
+      </w:tr>
+      <w:tr>
+        <w:trPr>
+          <w:cnfStyle w:val="000000100000" w:firstRow="0" w:lastRow="0" w:firstColumn="0" w:lastColumn="0" w:oddVBand="0" w:evenVBand="0" w:oddHBand="1" w:evenHBand="0" w:firstRowFirstColumn="0" w:firstRowLastColumn="0" w:lastRowFirstColumn="0" w:lastRowLastColumn="0"/>
+        </w:trPr>
+        <w:tc>
+          <w:tcPr>
+            <w:cnfStyle w:val="001000000000" w:firstRow="0" w:lastRow="0" w:firstColumn="1" w:lastColumn="0" w:oddVBand="0" w:evenVBand="0" w:oddHBand="0" w:evenHBand="0" w:firstRowFirstColumn="0" w:firstRowLastColumn="0" w:lastRowFirstColumn="0" w:lastRowLastColumn="0"/>
+            <w:tcW w:w="1875" w:type="dxa"/>
           </w:tcPr>
           <w:p>
             <w:pPr>
               <w:jc w:val="center"/>
-              <w:cnfStyle w:val="000000000000" w:firstRow="0" w:lastRow="0" w:firstColumn="0" w:lastColumn="0" w:oddVBand="0" w:evenVBand="0" w:oddHBand="0" w:evenHBand="0" w:firstRowFirstColumn="0" w:firstRowLastColumn="0" w:lastRowFirstColumn="0" w:lastRowLastColumn="0"/>
-              <w:rPr>
-                <w:rFonts w:ascii="Times New Roman" w:eastAsia="Times New Roman" w:hAnsi="Times New Roman" w:cs="Times New Roman"/>
-                <w:shd w:val="clear" w:color="auto" w:fill="CAEDFB"/>
-              </w:rPr>
-            </w:pPr>
+              <w:rPr>
+                <w:rFonts w:ascii="Times New Roman" w:eastAsia="Times New Roman" w:hAnsi="Times New Roman" w:cs="Times New Roman"/>
+              </w:rPr>
+            </w:pPr>
+            <w:r>
+              <w:rPr>
+                <w:rFonts w:ascii="Times New Roman" w:eastAsia="Times New Roman" w:hAnsi="Times New Roman" w:cs="Times New Roman"/>
+                <w:b w:val="0"/>
+              </w:rPr>
+              <w:t>Rank Fuzz Tools Based on Probability of Success</w:t>
+            </w:r>
+          </w:p>
+        </w:tc>
+        <w:tc>
+          <w:tcPr>
+            <w:tcW w:w="1665" w:type="dxa"/>
+          </w:tcPr>
+          <w:p>
+            <w:pPr>
+              <w:jc w:val="center"/>
+              <w:cnfStyle w:val="000000100000" w:firstRow="0" w:lastRow="0" w:firstColumn="0" w:lastColumn="0" w:oddVBand="0" w:evenVBand="0" w:oddHBand="1" w:evenHBand="0" w:firstRowFirstColumn="0" w:firstRowLastColumn="0" w:lastRowFirstColumn="0" w:lastRowLastColumn="0"/>
+              <w:rPr>
+                <w:rFonts w:ascii="Times New Roman" w:eastAsia="Times New Roman" w:hAnsi="Times New Roman" w:cs="Times New Roman"/>
+              </w:rPr>
+            </w:pPr>
+            <w:r>
+              <w:rPr>
+                <w:rFonts w:ascii="Times New Roman" w:eastAsia="Times New Roman" w:hAnsi="Times New Roman" w:cs="Times New Roman"/>
+              </w:rPr>
+              <w:t>10/22</w:t>
+            </w:r>
+          </w:p>
+        </w:tc>
+        <w:tc>
+          <w:tcPr>
+            <w:tcW w:w="1590" w:type="dxa"/>
+          </w:tcPr>
+          <w:p>
+            <w:pPr>
+              <w:jc w:val="center"/>
+              <w:cnfStyle w:val="000000100000" w:firstRow="0" w:lastRow="0" w:firstColumn="0" w:lastColumn="0" w:oddVBand="0" w:evenVBand="0" w:oddHBand="1" w:evenHBand="0" w:firstRowFirstColumn="0" w:firstRowLastColumn="0" w:lastRowFirstColumn="0" w:lastRowLastColumn="0"/>
+              <w:rPr>
+                <w:rFonts w:ascii="Times New Roman" w:eastAsia="Times New Roman" w:hAnsi="Times New Roman" w:cs="Times New Roman"/>
+              </w:rPr>
+            </w:pPr>
+            <w:r>
+              <w:rPr>
+                <w:rFonts w:ascii="Times New Roman" w:eastAsia="Times New Roman" w:hAnsi="Times New Roman" w:cs="Times New Roman"/>
+              </w:rPr>
+              <w:t>10/22</w:t>
+            </w:r>
+          </w:p>
+        </w:tc>
+        <w:tc>
+          <w:tcPr>
+            <w:tcW w:w="3510" w:type="dxa"/>
+          </w:tcPr>
+          <w:p>
+            <w:pPr>
+              <w:jc w:val="center"/>
+              <w:cnfStyle w:val="000000100000" w:firstRow="0" w:lastRow="0" w:firstColumn="0" w:lastColumn="0" w:oddVBand="0" w:evenVBand="0" w:oddHBand="1" w:evenHBand="0" w:firstRowFirstColumn="0" w:firstRowLastColumn="0" w:lastRowFirstColumn="0" w:lastRowLastColumn="0"/>
+              <w:rPr>
+                <w:rFonts w:ascii="Times New Roman" w:eastAsia="Times New Roman" w:hAnsi="Times New Roman" w:cs="Times New Roman"/>
+              </w:rPr>
+            </w:pPr>
+            <w:r>
+              <w:rPr>
+                <w:rFonts w:ascii="Times New Roman" w:eastAsia="Times New Roman" w:hAnsi="Times New Roman" w:cs="Times New Roman"/>
+              </w:rPr>
+              <w:t>From the above analysis, decide the order of preference between the tested fuzzing tools to use for the workflow.</w:t>
+            </w:r>
           </w:p>
         </w:tc>
       </w:tr>
@@ -1319,7 +1591,7 @@
     </w:p>
     <w:tbl>
       <w:tblPr>
-        <w:tblStyle w:val="a1"/>
+        <w:tblStyle w:val="a6"/>
         <w:tblW w:w="9350" w:type="dxa"/>
         <w:tblBorders>
           <w:top w:val="single" w:sz="4" w:space="0" w:color="60CBF3"/>
@@ -1471,6 +1743,12 @@
                 <w:rFonts w:ascii="Times New Roman" w:eastAsia="Times New Roman" w:hAnsi="Times New Roman" w:cs="Times New Roman"/>
               </w:rPr>
             </w:pPr>
+            <w:r>
+              <w:rPr>
+                <w:rFonts w:ascii="Times New Roman" w:eastAsia="Times New Roman" w:hAnsi="Times New Roman" w:cs="Times New Roman"/>
+              </w:rPr>
+              <w:t>10</w:t>
+            </w:r>
           </w:p>
         </w:tc>
       </w:tr>
@@ -1512,6 +1790,12 @@
                 <w:rFonts w:ascii="Times New Roman" w:eastAsia="Times New Roman" w:hAnsi="Times New Roman" w:cs="Times New Roman"/>
               </w:rPr>
             </w:pPr>
+            <w:r>
+              <w:rPr>
+                <w:rFonts w:ascii="Times New Roman" w:eastAsia="Times New Roman" w:hAnsi="Times New Roman" w:cs="Times New Roman"/>
+              </w:rPr>
+              <w:t>13</w:t>
+            </w:r>
           </w:p>
         </w:tc>
       </w:tr>
@@ -1528,7 +1812,7 @@
     </w:p>
     <w:tbl>
       <w:tblPr>
-        <w:tblStyle w:val="a2"/>
+        <w:tblStyle w:val="a7"/>
         <w:tblW w:w="9350" w:type="dxa"/>
         <w:tblBorders>
           <w:top w:val="single" w:sz="4" w:space="0" w:color="60CBF3"/>
@@ -1635,6 +1919,34 @@
                 <w:rFonts w:ascii="Times New Roman" w:eastAsia="Times New Roman" w:hAnsi="Times New Roman" w:cs="Times New Roman"/>
               </w:rPr>
             </w:pPr>
+            <w:r>
+              <w:rPr>
+                <w:rFonts w:ascii="Times New Roman" w:eastAsia="Times New Roman" w:hAnsi="Times New Roman" w:cs="Times New Roman"/>
+              </w:rPr>
+              <w:t xml:space="preserve">Fuzzowski configuration and testing against Medusa and Masscan - including Medusa repetition script and POC FTP module. </w:t>
+            </w:r>
+          </w:p>
+          <w:p>
+            <w:pPr>
+              <w:cnfStyle w:val="000000100000" w:firstRow="0" w:lastRow="0" w:firstColumn="0" w:lastColumn="0" w:oddVBand="0" w:evenVBand="0" w:oddHBand="1" w:evenHBand="0" w:firstRowFirstColumn="0" w:firstRowLastColumn="0" w:lastRowFirstColumn="0" w:lastRowLastColumn="0"/>
+              <w:rPr>
+                <w:rFonts w:ascii="Times New Roman" w:eastAsia="Times New Roman" w:hAnsi="Times New Roman" w:cs="Times New Roman"/>
+              </w:rPr>
+            </w:pPr>
+          </w:p>
+          <w:p>
+            <w:pPr>
+              <w:cnfStyle w:val="000000100000" w:firstRow="0" w:lastRow="0" w:firstColumn="0" w:lastColumn="0" w:oddVBand="0" w:evenVBand="0" w:oddHBand="1" w:evenHBand="0" w:firstRowFirstColumn="0" w:firstRowLastColumn="0" w:lastRowFirstColumn="0" w:lastRowLastColumn="0"/>
+              <w:rPr>
+                <w:rFonts w:ascii="Times New Roman" w:eastAsia="Times New Roman" w:hAnsi="Times New Roman" w:cs="Times New Roman"/>
+              </w:rPr>
+            </w:pPr>
+            <w:r>
+              <w:rPr>
+                <w:rFonts w:ascii="Times New Roman" w:eastAsia="Times New Roman" w:hAnsi="Times New Roman" w:cs="Times New Roman"/>
+              </w:rPr>
+              <w:t>Updated general configuration information on attack tool(s), kernel, and gcc compiler versions for reporting and documentation.</w:t>
+            </w:r>
           </w:p>
         </w:tc>
       </w:tr>
@@ -1672,6 +1984,52 @@
                 <w:rFonts w:ascii="Times New Roman" w:eastAsia="Times New Roman" w:hAnsi="Times New Roman" w:cs="Times New Roman"/>
               </w:rPr>
             </w:pPr>
+            <w:r>
+              <w:rPr>
+                <w:rFonts w:ascii="Times New Roman" w:eastAsia="Times New Roman" w:hAnsi="Times New Roman" w:cs="Times New Roman"/>
+              </w:rPr>
+              <w:t>Start a document to document the reasons why Masscan and Medusa were chosen as primary fuzz targets</w:t>
+            </w:r>
+            <w:r>
+              <w:rPr>
+                <w:rFonts w:ascii="Times New Roman" w:eastAsia="Times New Roman" w:hAnsi="Times New Roman" w:cs="Times New Roman"/>
+              </w:rPr>
+              <w:t>.</w:t>
+            </w:r>
+          </w:p>
+          <w:p>
+            <w:pPr>
+              <w:cnfStyle w:val="000000000000" w:firstRow="0" w:lastRow="0" w:firstColumn="0" w:lastColumn="0" w:oddVBand="0" w:evenVBand="0" w:oddHBand="0" w:evenHBand="0" w:firstRowFirstColumn="0" w:firstRowLastColumn="0" w:lastRowFirstColumn="0" w:lastRowLastColumn="0"/>
+              <w:rPr>
+                <w:rFonts w:ascii="Times New Roman" w:eastAsia="Times New Roman" w:hAnsi="Times New Roman" w:cs="Times New Roman"/>
+              </w:rPr>
+            </w:pPr>
+          </w:p>
+          <w:p>
+            <w:pPr>
+              <w:cnfStyle w:val="000000000000" w:firstRow="0" w:lastRow="0" w:firstColumn="0" w:lastColumn="0" w:oddVBand="0" w:evenVBand="0" w:oddHBand="0" w:evenHBand="0" w:firstRowFirstColumn="0" w:firstRowLastColumn="0" w:lastRowFirstColumn="0" w:lastRowLastColumn="0"/>
+              <w:rPr>
+                <w:rFonts w:ascii="Times New Roman" w:eastAsia="Times New Roman" w:hAnsi="Times New Roman" w:cs="Times New Roman"/>
+              </w:rPr>
+            </w:pPr>
+            <w:r>
+              <w:rPr>
+                <w:rFonts w:ascii="Times New Roman" w:eastAsia="Times New Roman" w:hAnsi="Times New Roman" w:cs="Times New Roman"/>
+              </w:rPr>
+              <w:t>C</w:t>
+            </w:r>
+            <w:r>
+              <w:rPr>
+                <w:rFonts w:ascii="Times New Roman" w:eastAsia="Times New Roman" w:hAnsi="Times New Roman" w:cs="Times New Roman"/>
+              </w:rPr>
+              <w:t>ontinue setting up AFL++</w:t>
+            </w:r>
+            <w:r>
+              <w:rPr>
+                <w:rFonts w:ascii="Times New Roman" w:eastAsia="Times New Roman" w:hAnsi="Times New Roman" w:cs="Times New Roman"/>
+              </w:rPr>
+              <w:t>.</w:t>
+            </w:r>
           </w:p>
         </w:tc>
       </w:tr>
@@ -1710,6 +2068,24 @@
                 <w:rFonts w:ascii="Times New Roman" w:eastAsia="Times New Roman" w:hAnsi="Times New Roman" w:cs="Times New Roman"/>
               </w:rPr>
             </w:pPr>
+            <w:r>
+              <w:rPr>
+                <w:rFonts w:ascii="Times New Roman" w:eastAsia="Times New Roman" w:hAnsi="Times New Roman" w:cs="Times New Roman"/>
+              </w:rPr>
+              <w:t xml:space="preserve">Decided that our final attack tool should be reaver, and explored options for fuzz testing it. I decided that AFL++ would work for fuzz testing </w:t>
+            </w:r>
+            <w:r>
+              <w:rPr>
+                <w:rFonts w:ascii="Times New Roman" w:eastAsia="Times New Roman" w:hAnsi="Times New Roman" w:cs="Times New Roman"/>
+              </w:rPr>
+              <w:t>R</w:t>
+            </w:r>
+            <w:r>
+              <w:rPr>
+                <w:rFonts w:ascii="Times New Roman" w:eastAsia="Times New Roman" w:hAnsi="Times New Roman" w:cs="Times New Roman"/>
+              </w:rPr>
+              <w:t>eaver.</w:t>
+            </w:r>
           </w:p>
         </w:tc>
       </w:tr>
@@ -1733,34 +2109,13 @@
           <w:szCs w:val="32"/>
         </w:rPr>
       </w:pPr>
-    </w:p>
-    <w:p>
-      <w:pPr>
+      <w:r>
         <w:rPr>
           <w:rFonts w:ascii="Times New Roman" w:eastAsia="Times New Roman" w:hAnsi="Times New Roman" w:cs="Times New Roman"/>
           <w:b/>
           <w:sz w:val="32"/>
           <w:szCs w:val="32"/>
         </w:rPr>
-      </w:pPr>
-    </w:p>
-    <w:p>
-      <w:pPr>
-        <w:rPr>
-          <w:rFonts w:ascii="Times New Roman" w:eastAsia="Times New Roman" w:hAnsi="Times New Roman" w:cs="Times New Roman"/>
-          <w:b/>
-          <w:sz w:val="32"/>
-          <w:szCs w:val="32"/>
-        </w:rPr>
-      </w:pPr>
-      <w:r>
-        <w:rPr>
-          <w:rFonts w:ascii="Times New Roman" w:eastAsia="Times New Roman" w:hAnsi="Times New Roman" w:cs="Times New Roman"/>
-          <w:b/>
-          <w:sz w:val="32"/>
-          <w:szCs w:val="32"/>
-        </w:rPr>
-        <w:lastRenderedPageBreak/>
         <w:t>Milestone Completion &amp; Analysis</w:t>
       </w:r>
     </w:p>
@@ -1768,7 +2123,7 @@
       <w:pPr>
         <w:numPr>
           <w:ilvl w:val="0"/>
-          <w:numId w:val="1"/>
+          <w:numId w:val="5"/>
         </w:numPr>
         <w:pBdr>
           <w:top w:val="nil"/>
@@ -1787,21 +2142,7 @@
           <w:rFonts w:ascii="Times New Roman" w:eastAsia="Times New Roman" w:hAnsi="Times New Roman" w:cs="Times New Roman"/>
           <w:color w:val="000000"/>
         </w:rPr>
-        <w:t xml:space="preserve">Fuzz testing with </w:t>
-      </w:r>
-      <w:r>
-        <w:rPr>
-          <w:rFonts w:ascii="Times New Roman" w:eastAsia="Times New Roman" w:hAnsi="Times New Roman" w:cs="Times New Roman"/>
-          <w:color w:val="000000"/>
-        </w:rPr>
-        <w:t xml:space="preserve">Fuzzowski </w:t>
-      </w:r>
-      <w:r>
-        <w:rPr>
-          <w:rFonts w:ascii="Times New Roman" w:eastAsia="Times New Roman" w:hAnsi="Times New Roman" w:cs="Times New Roman"/>
-          <w:color w:val="000000"/>
-        </w:rPr>
-        <w:t xml:space="preserve">against Medusa and Masscan for viability. </w:t>
+        <w:t xml:space="preserve">Fuzz testing with Fuzzowski against Medusa and Masscan for viability. </w:t>
       </w:r>
     </w:p>
     <w:p>
@@ -1823,7 +2164,7 @@
           <w:noProof/>
         </w:rPr>
         <w:drawing>
-          <wp:anchor distT="0" distB="0" distL="114300" distR="114300" simplePos="0" relativeHeight="251658240" behindDoc="0" locked="0" layoutInCell="1" allowOverlap="1" wp14:anchorId="199EE58D" wp14:editId="380D15EB">
+          <wp:anchor distT="0" distB="0" distL="114300" distR="114300" simplePos="0" relativeHeight="251658240" behindDoc="0" locked="0" layoutInCell="1" hidden="0" allowOverlap="1" wp14:anchorId="51B92672" wp14:editId="4704C0ED">
             <wp:simplePos x="0" y="0"/>
             <wp:positionH relativeFrom="column">
               <wp:posOffset>460858</wp:posOffset>
@@ -1831,28 +2172,21 @@
             <wp:positionV relativeFrom="paragraph">
               <wp:posOffset>2591</wp:posOffset>
             </wp:positionV>
-            <wp:extent cx="5943600" cy="4298950"/>
-            <wp:effectExtent l="0" t="0" r="0" b="6350"/>
-            <wp:wrapSquare wrapText="bothSides"/>
-            <wp:docPr id="1103986683" name="Picture 1" descr="A screen shot of a computer&#10;&#10;Description automatically generated"/>
-            <wp:cNvGraphicFramePr>
-              <a:graphicFrameLocks xmlns:a="http://schemas.openxmlformats.org/drawingml/2006/main" noChangeAspect="1"/>
-            </wp:cNvGraphicFramePr>
+            <wp:extent cx="5672138" cy="4099574"/>
+            <wp:effectExtent l="0" t="0" r="0" b="0"/>
+            <wp:wrapSquare wrapText="bothSides" distT="0" distB="0" distL="114300" distR="114300"/>
+            <wp:docPr id="1877937106" name="image2.png" descr="A screen shot of a computer&#10;&#10;Description automatically generated"/>
+            <wp:cNvGraphicFramePr/>
             <a:graphic xmlns:a="http://schemas.openxmlformats.org/drawingml/2006/main">
               <a:graphicData uri="http://schemas.openxmlformats.org/drawingml/2006/picture">
                 <pic:pic xmlns:pic="http://schemas.openxmlformats.org/drawingml/2006/picture">
                   <pic:nvPicPr>
-                    <pic:cNvPr id="1103986683" name="Picture 1" descr="A screen shot of a computer&#10;&#10;Description automatically generated"/>
-                    <pic:cNvPicPr/>
+                    <pic:cNvPr id="0" name="image2.png" descr="A screen shot of a computer&#10;&#10;Description automatically generated"/>
+                    <pic:cNvPicPr preferRelativeResize="0"/>
                   </pic:nvPicPr>
                   <pic:blipFill>
-                    <a:blip r:embed="rId6" cstate="print">
-                      <a:extLst>
-                        <a:ext uri="{28A0092B-C50C-407E-A947-70E740481C1C}">
-                          <a14:useLocalDpi xmlns:a14="http://schemas.microsoft.com/office/drawing/2010/main" val="0"/>
-                        </a:ext>
-                      </a:extLst>
-                    </a:blip>
+                    <a:blip r:embed="rId6"/>
+                    <a:srcRect/>
                     <a:stretch>
                       <a:fillRect/>
                     </a:stretch>
@@ -1860,11 +2194,12 @@
                   <pic:spPr>
                     <a:xfrm>
                       <a:off x="0" y="0"/>
-                      <a:ext cx="5943600" cy="4298950"/>
+                      <a:ext cx="5672138" cy="4099574"/>
                     </a:xfrm>
                     <a:prstGeom prst="rect">
                       <a:avLst/>
                     </a:prstGeom>
+                    <a:ln/>
                   </pic:spPr>
                 </pic:pic>
               </a:graphicData>
@@ -1894,28 +2229,21 @@
           <w:noProof/>
         </w:rPr>
         <w:drawing>
-          <wp:inline distT="0" distB="0" distL="0" distR="0" wp14:anchorId="72906347" wp14:editId="4991FB7F">
-            <wp:extent cx="5943600" cy="1821815"/>
-            <wp:effectExtent l="0" t="0" r="0" b="6985"/>
-            <wp:docPr id="37326691" name="Picture 3" descr="A screenshot of a computer&#10;&#10;Description automatically generated"/>
-            <wp:cNvGraphicFramePr>
-              <a:graphicFrameLocks xmlns:a="http://schemas.openxmlformats.org/drawingml/2006/main" noChangeAspect="1"/>
-            </wp:cNvGraphicFramePr>
+          <wp:inline distT="0" distB="0" distL="0" distR="0" wp14:anchorId="1C6A11F3" wp14:editId="2C3F668E">
+            <wp:extent cx="5672138" cy="1724254"/>
+            <wp:effectExtent l="0" t="0" r="0" b="0"/>
+            <wp:docPr id="1877937108" name="image3.png" descr="A screenshot of a computer&#10;&#10;Description automatically generated"/>
+            <wp:cNvGraphicFramePr/>
             <a:graphic xmlns:a="http://schemas.openxmlformats.org/drawingml/2006/main">
               <a:graphicData uri="http://schemas.openxmlformats.org/drawingml/2006/picture">
                 <pic:pic xmlns:pic="http://schemas.openxmlformats.org/drawingml/2006/picture">
                   <pic:nvPicPr>
-                    <pic:cNvPr id="37326691" name="Picture 3" descr="A screenshot of a computer&#10;&#10;Description automatically generated"/>
-                    <pic:cNvPicPr/>
+                    <pic:cNvPr id="0" name="image3.png" descr="A screenshot of a computer&#10;&#10;Description automatically generated"/>
+                    <pic:cNvPicPr preferRelativeResize="0"/>
                   </pic:nvPicPr>
                   <pic:blipFill>
-                    <a:blip r:embed="rId7" cstate="print">
-                      <a:extLst>
-                        <a:ext uri="{28A0092B-C50C-407E-A947-70E740481C1C}">
-                          <a14:useLocalDpi xmlns:a14="http://schemas.microsoft.com/office/drawing/2010/main" val="0"/>
-                        </a:ext>
-                      </a:extLst>
-                    </a:blip>
+                    <a:blip r:embed="rId7"/>
+                    <a:srcRect/>
                     <a:stretch>
                       <a:fillRect/>
                     </a:stretch>
@@ -1923,11 +2251,12 @@
                   <pic:spPr>
                     <a:xfrm>
                       <a:off x="0" y="0"/>
-                      <a:ext cx="5943600" cy="1821815"/>
+                      <a:ext cx="5672138" cy="1724254"/>
                     </a:xfrm>
                     <a:prstGeom prst="rect">
                       <a:avLst/>
                     </a:prstGeom>
+                    <a:ln/>
                   </pic:spPr>
                 </pic:pic>
               </a:graphicData>
@@ -1947,9 +2276,7 @@
         </w:pBdr>
         <w:spacing w:after="0"/>
         <w:ind w:left="720"/>
-        <w:rPr>
-          <w:rFonts w:ascii="Times New Roman" w:eastAsia="Times New Roman" w:hAnsi="Times New Roman" w:cs="Times New Roman"/>
-        </w:rPr>
+        <w:jc w:val="center"/>
       </w:pPr>
       <w:r>
         <w:rPr>
@@ -1958,28 +2285,21 @@
         </w:rPr>
         <w:lastRenderedPageBreak/>
         <w:drawing>
-          <wp:inline distT="0" distB="0" distL="0" distR="0" wp14:anchorId="52CF5E8A" wp14:editId="6D6CD7F5">
-            <wp:extent cx="4645152" cy="3397015"/>
-            <wp:effectExtent l="0" t="0" r="3175" b="0"/>
-            <wp:docPr id="1404646823" name="Picture 4" descr="A screenshot of a computer program&#10;&#10;Description automatically generated"/>
-            <wp:cNvGraphicFramePr>
-              <a:graphicFrameLocks xmlns:a="http://schemas.openxmlformats.org/drawingml/2006/main" noChangeAspect="1"/>
-            </wp:cNvGraphicFramePr>
+          <wp:inline distT="0" distB="0" distL="0" distR="0" wp14:anchorId="174E0FCF" wp14:editId="28C130D9">
+            <wp:extent cx="4008341" cy="2887275"/>
+            <wp:effectExtent l="0" t="0" r="0" b="0"/>
+            <wp:docPr id="1877937107" name="image1.png" descr="A screenshot of a computer program&#10;&#10;Description automatically generated"/>
+            <wp:cNvGraphicFramePr/>
             <a:graphic xmlns:a="http://schemas.openxmlformats.org/drawingml/2006/main">
               <a:graphicData uri="http://schemas.openxmlformats.org/drawingml/2006/picture">
                 <pic:pic xmlns:pic="http://schemas.openxmlformats.org/drawingml/2006/picture">
                   <pic:nvPicPr>
-                    <pic:cNvPr id="1404646823" name="Picture 4" descr="A screenshot of a computer program&#10;&#10;Description automatically generated"/>
-                    <pic:cNvPicPr/>
+                    <pic:cNvPr id="0" name="image1.png" descr="A screenshot of a computer program&#10;&#10;Description automatically generated"/>
+                    <pic:cNvPicPr preferRelativeResize="0"/>
                   </pic:nvPicPr>
                   <pic:blipFill>
-                    <a:blip r:embed="rId8" cstate="print">
-                      <a:extLst>
-                        <a:ext uri="{28A0092B-C50C-407E-A947-70E740481C1C}">
-                          <a14:useLocalDpi xmlns:a14="http://schemas.microsoft.com/office/drawing/2010/main" val="0"/>
-                        </a:ext>
-                      </a:extLst>
-                    </a:blip>
+                    <a:blip r:embed="rId8"/>
+                    <a:srcRect/>
                     <a:stretch>
                       <a:fillRect/>
                     </a:stretch>
@@ -1987,11 +2307,52 @@
                   <pic:spPr>
                     <a:xfrm>
                       <a:off x="0" y="0"/>
-                      <a:ext cx="4661162" cy="3408723"/>
+                      <a:ext cx="4008341" cy="2887275"/>
                     </a:xfrm>
                     <a:prstGeom prst="rect">
                       <a:avLst/>
                     </a:prstGeom>
+                    <a:ln/>
+                  </pic:spPr>
+                </pic:pic>
+              </a:graphicData>
+            </a:graphic>
+          </wp:inline>
+        </w:drawing>
+      </w:r>
+      <w:r>
+        <w:rPr>
+          <w:noProof/>
+        </w:rPr>
+        <w:drawing>
+          <wp:inline distT="114300" distB="114300" distL="114300" distR="114300" wp14:anchorId="167BB499" wp14:editId="22CC1B2A">
+            <wp:extent cx="2442917" cy="3319463"/>
+            <wp:effectExtent l="0" t="0" r="0" b="0"/>
+            <wp:docPr id="1877937109" name="image4.png"/>
+            <wp:cNvGraphicFramePr/>
+            <a:graphic xmlns:a="http://schemas.openxmlformats.org/drawingml/2006/main">
+              <a:graphicData uri="http://schemas.openxmlformats.org/drawingml/2006/picture">
+                <pic:pic xmlns:pic="http://schemas.openxmlformats.org/drawingml/2006/picture">
+                  <pic:nvPicPr>
+                    <pic:cNvPr id="0" name="image4.png"/>
+                    <pic:cNvPicPr preferRelativeResize="0"/>
+                  </pic:nvPicPr>
+                  <pic:blipFill>
+                    <a:blip r:embed="rId9"/>
+                    <a:srcRect/>
+                    <a:stretch>
+                      <a:fillRect/>
+                    </a:stretch>
+                  </pic:blipFill>
+                  <pic:spPr>
+                    <a:xfrm>
+                      <a:off x="0" y="0"/>
+                      <a:ext cx="2442917" cy="3319463"/>
+                    </a:xfrm>
+                    <a:prstGeom prst="rect">
+                      <a:avLst/>
+                    </a:prstGeom>
+                    <a:ln/>
                   </pic:spPr>
                 </pic:pic>
               </a:graphicData>
@@ -2002,66 +2363,14 @@
     </w:p>
     <w:p>
       <w:pPr>
-        <w:jc w:val="center"/>
+        <w:rPr>
+          <w:b/>
+        </w:rPr>
       </w:pPr>
       <w:r>
         <w:rPr>
-          <w:noProof/>
-        </w:rPr>
-        <w:drawing>
-          <wp:inline distT="0" distB="0" distL="0" distR="0" wp14:anchorId="4384E3D2" wp14:editId="325B237A">
-            <wp:extent cx="3667650" cy="4791456"/>
-            <wp:effectExtent l="0" t="0" r="9525" b="0"/>
-            <wp:docPr id="1877937105" name="Picture 5" descr="A screen shot of a computer program&#10;&#10;Description automatically generated"/>
-            <wp:cNvGraphicFramePr>
-              <a:graphicFrameLocks xmlns:a="http://schemas.openxmlformats.org/drawingml/2006/main" noChangeAspect="1"/>
-            </wp:cNvGraphicFramePr>
-            <a:graphic xmlns:a="http://schemas.openxmlformats.org/drawingml/2006/main">
-              <a:graphicData uri="http://schemas.openxmlformats.org/drawingml/2006/picture">
-                <pic:pic xmlns:pic="http://schemas.openxmlformats.org/drawingml/2006/picture">
-                  <pic:nvPicPr>
-                    <pic:cNvPr id="1877937105" name="Picture 5" descr="A screen shot of a computer program&#10;&#10;Description automatically generated"/>
-                    <pic:cNvPicPr/>
-                  </pic:nvPicPr>
-                  <pic:blipFill>
-                    <a:blip r:embed="rId9" cstate="print">
-                      <a:extLst>
-                        <a:ext uri="{28A0092B-C50C-407E-A947-70E740481C1C}">
-                          <a14:useLocalDpi xmlns:a14="http://schemas.microsoft.com/office/drawing/2010/main" val="0"/>
-                        </a:ext>
-                      </a:extLst>
-                    </a:blip>
-                    <a:stretch>
-                      <a:fillRect/>
-                    </a:stretch>
-                  </pic:blipFill>
-                  <pic:spPr>
-                    <a:xfrm>
-                      <a:off x="0" y="0"/>
-                      <a:ext cx="3673492" cy="4799088"/>
-                    </a:xfrm>
-                    <a:prstGeom prst="rect">
-                      <a:avLst/>
-                    </a:prstGeom>
-                  </pic:spPr>
-                </pic:pic>
-              </a:graphicData>
-            </a:graphic>
-          </wp:inline>
-        </w:drawing>
-      </w:r>
-    </w:p>
-    <w:p>
-      <w:pPr>
-        <w:rPr>
           <w:b/>
         </w:rPr>
-      </w:pPr>
-      <w:r>
-        <w:rPr>
-          <w:b/>
-        </w:rPr>
-        <w:lastRenderedPageBreak/>
         <w:t>Mitigation Plan</w:t>
       </w:r>
     </w:p>
@@ -2069,12 +2378,30 @@
       <w:pPr>
         <w:numPr>
           <w:ilvl w:val="0"/>
-          <w:numId w:val="2"/>
+          <w:numId w:val="6"/>
         </w:numPr>
         <w:spacing w:after="0"/>
       </w:pPr>
       <w:r>
-        <w:t xml:space="preserve">Milestone: </w:t>
+        <w:t>Milestone: Test Fuzzing Tool #3</w:t>
+      </w:r>
+    </w:p>
+    <w:p>
+      <w:pPr>
+        <w:numPr>
+          <w:ilvl w:val="1"/>
+          <w:numId w:val="6"/>
+        </w:numPr>
+        <w:spacing w:after="0"/>
+      </w:pPr>
+      <w:r>
+        <w:t>If issues arise with getting Peach</w:t>
+      </w:r>
+      <w:r>
+        <w:t xml:space="preserve"> </w:t>
+      </w:r>
+      <w:r>
+        <w:t xml:space="preserve">Fuzzer to work with Medusa or Masscan, we have two other possible solutions with Scapy or with Randpkt. </w:t>
       </w:r>
     </w:p>
     <w:p>
@@ -2094,12 +2421,12 @@
       <w:pPr>
         <w:numPr>
           <w:ilvl w:val="0"/>
-          <w:numId w:val="5"/>
+          <w:numId w:val="3"/>
         </w:numPr>
         <w:spacing w:after="0"/>
       </w:pPr>
       <w:r>
-        <w:t xml:space="preserve">Milestone: </w:t>
+        <w:t>Milestone: If we can’t get testing to work with Masscan or Medusa, Reaver is an alternative attack tool we can target.</w:t>
       </w:r>
     </w:p>
     <w:sectPr>
@@ -2115,9 +2442,235 @@
 <file path=word/numbering.xml><?xml version="1.0" encoding="utf-8"?>
 <w:numbering xmlns:wpc="http://schemas.microsoft.com/office/word/2010/wordprocessingCanvas" xmlns:cx="http://schemas.microsoft.com/office/drawing/2014/chartex" xmlns:cx1="http://schemas.microsoft.com/office/drawing/2015/9/8/chartex" xmlns:cx2="http://schemas.microsoft.com/office/drawing/2015/10/21/chartex" xmlns:cx3="http://schemas.microsoft.com/office/drawing/2016/5/9/chartex" xmlns:cx4="http://schemas.microsoft.com/office/drawing/2016/5/10/chartex" xmlns:cx5="http://schemas.microsoft.com/office/drawing/2016/5/11/chartex" xmlns:cx6="http://schemas.microsoft.com/office/drawing/2016/5/12/chartex" xmlns:cx7="http://schemas.microsoft.com/office/drawing/2016/5/13/chartex" xmlns:cx8="http://schemas.microsoft.com/office/drawing/2016/5/14/chartex" xmlns:mc="http://schemas.openxmlformats.org/markup-compatibility/2006" xmlns:aink="http://schemas.microsoft.com/office/drawing/2016/ink" xmlns:am3d="http://schemas.microsoft.com/office/drawing/2017/model3d" xmlns:o="urn:schemas-microsoft-com:office:office" xmlns:oel="http://schemas.microsoft.com/office/2019/extlst" xmlns:r="http://schemas.openxmlformats.org/officeDocument/2006/relationships" xmlns:m="http://schemas.openxmlformats.org/officeDocument/2006/math" xmlns:v="urn:schemas-microsoft-com:vml" xmlns:wp14="http://schemas.microsoft.com/office/word/2010/wordprocessingDrawing" xmlns:wp="http://schemas.openxmlformats.org/drawingml/2006/wordprocessingDrawing" xmlns:w10="urn:schemas-microsoft-com:office:word" xmlns:w="http://schemas.openxmlformats.org/wordprocessingml/2006/main" xmlns:w14="http://schemas.microsoft.com/office/word/2010/wordml" xmlns:w15="http://schemas.microsoft.com/office/word/2012/wordml" xmlns:w16cex="http://schemas.microsoft.com/office/word/2018/wordml/cex" xmlns:w16cid="http://schemas.microsoft.com/office/word/2016/wordml/cid" xmlns:w16="http://schemas.microsoft.com/office/word/2018/wordml" xmlns:w16du="http://schemas.microsoft.com/office/word/2023/wordml/word16du" xmlns:w16sdtdh="http://schemas.microsoft.com/office/word/2020/wordml/sdtdatahash" xmlns:w16se="http://schemas.microsoft.com/office/word/2015/wordml/symex" xmlns:wpg="http://schemas.microsoft.com/office/word/2010/wordprocessingGroup" xmlns:wpi="http://schemas.microsoft.com/office/word/2010/wordprocessingInk" xmlns:wne="http://schemas.microsoft.com/office/word/2006/wordml" xmlns:wps="http://schemas.microsoft.com/office/word/2010/wordprocessingShape" mc:Ignorable="w14 w15 w16se w16cid w16 w16cex w16sdtdh w16du wp14">
   <w:abstractNum w:abstractNumId="0" w15:restartNumberingAfterBreak="0">
-    <w:nsid w:val="0CEE371F"/>
+    <w:nsid w:val="032E369A"/>
     <w:multiLevelType w:val="multilevel"/>
-    <w:tmpl w:val="A7C4875C"/>
+    <w:tmpl w:val="00CE2286"/>
+    <w:lvl w:ilvl="0">
+      <w:start w:val="1"/>
+      <w:numFmt w:val="bullet"/>
+      <w:lvlText w:val="●"/>
+      <w:lvlJc w:val="left"/>
+      <w:pPr>
+        <w:ind w:left="720" w:hanging="360"/>
+      </w:pPr>
+      <w:rPr>
+        <w:u w:val="none"/>
+      </w:rPr>
+    </w:lvl>
+    <w:lvl w:ilvl="1">
+      <w:start w:val="1"/>
+      <w:numFmt w:val="bullet"/>
+      <w:lvlText w:val="○"/>
+      <w:lvlJc w:val="left"/>
+      <w:pPr>
+        <w:ind w:left="1440" w:hanging="360"/>
+      </w:pPr>
+      <w:rPr>
+        <w:u w:val="none"/>
+      </w:rPr>
+    </w:lvl>
+    <w:lvl w:ilvl="2">
+      <w:start w:val="1"/>
+      <w:numFmt w:val="bullet"/>
+      <w:lvlText w:val="■"/>
+      <w:lvlJc w:val="left"/>
+      <w:pPr>
+        <w:ind w:left="2160" w:hanging="360"/>
+      </w:pPr>
+      <w:rPr>
+        <w:u w:val="none"/>
+      </w:rPr>
+    </w:lvl>
+    <w:lvl w:ilvl="3">
+      <w:start w:val="1"/>
+      <w:numFmt w:val="bullet"/>
+      <w:lvlText w:val="●"/>
+      <w:lvlJc w:val="left"/>
+      <w:pPr>
+        <w:ind w:left="2880" w:hanging="360"/>
+      </w:pPr>
+      <w:rPr>
+        <w:u w:val="none"/>
+      </w:rPr>
+    </w:lvl>
+    <w:lvl w:ilvl="4">
+      <w:start w:val="1"/>
+      <w:numFmt w:val="bullet"/>
+      <w:lvlText w:val="○"/>
+      <w:lvlJc w:val="left"/>
+      <w:pPr>
+        <w:ind w:left="3600" w:hanging="360"/>
+      </w:pPr>
+      <w:rPr>
+        <w:u w:val="none"/>
+      </w:rPr>
+    </w:lvl>
+    <w:lvl w:ilvl="5">
+      <w:start w:val="1"/>
+      <w:numFmt w:val="bullet"/>
+      <w:lvlText w:val="■"/>
+      <w:lvlJc w:val="left"/>
+      <w:pPr>
+        <w:ind w:left="4320" w:hanging="360"/>
+      </w:pPr>
+      <w:rPr>
+        <w:u w:val="none"/>
+      </w:rPr>
+    </w:lvl>
+    <w:lvl w:ilvl="6">
+      <w:start w:val="1"/>
+      <w:numFmt w:val="bullet"/>
+      <w:lvlText w:val="●"/>
+      <w:lvlJc w:val="left"/>
+      <w:pPr>
+        <w:ind w:left="5040" w:hanging="360"/>
+      </w:pPr>
+      <w:rPr>
+        <w:u w:val="none"/>
+      </w:rPr>
+    </w:lvl>
+    <w:lvl w:ilvl="7">
+      <w:start w:val="1"/>
+      <w:numFmt w:val="bullet"/>
+      <w:lvlText w:val="○"/>
+      <w:lvlJc w:val="left"/>
+      <w:pPr>
+        <w:ind w:left="5760" w:hanging="360"/>
+      </w:pPr>
+      <w:rPr>
+        <w:u w:val="none"/>
+      </w:rPr>
+    </w:lvl>
+    <w:lvl w:ilvl="8">
+      <w:start w:val="1"/>
+      <w:numFmt w:val="bullet"/>
+      <w:lvlText w:val="■"/>
+      <w:lvlJc w:val="left"/>
+      <w:pPr>
+        <w:ind w:left="6480" w:hanging="360"/>
+      </w:pPr>
+      <w:rPr>
+        <w:u w:val="none"/>
+      </w:rPr>
+    </w:lvl>
+  </w:abstractNum>
+  <w:abstractNum w:abstractNumId="1" w15:restartNumberingAfterBreak="0">
+    <w:nsid w:val="0B932BA1"/>
+    <w:multiLevelType w:val="multilevel"/>
+    <w:tmpl w:val="DB329C72"/>
+    <w:lvl w:ilvl="0">
+      <w:start w:val="1"/>
+      <w:numFmt w:val="bullet"/>
+      <w:lvlText w:val="●"/>
+      <w:lvlJc w:val="left"/>
+      <w:pPr>
+        <w:ind w:left="720" w:hanging="360"/>
+      </w:pPr>
+      <w:rPr>
+        <w:rFonts w:ascii="Noto Sans Symbols" w:eastAsia="Noto Sans Symbols" w:hAnsi="Noto Sans Symbols" w:cs="Noto Sans Symbols"/>
+      </w:rPr>
+    </w:lvl>
+    <w:lvl w:ilvl="1">
+      <w:start w:val="1"/>
+      <w:numFmt w:val="bullet"/>
+      <w:lvlText w:val="o"/>
+      <w:lvlJc w:val="left"/>
+      <w:pPr>
+        <w:ind w:left="1440" w:hanging="360"/>
+      </w:pPr>
+      <w:rPr>
+        <w:rFonts w:ascii="Courier New" w:eastAsia="Courier New" w:hAnsi="Courier New" w:cs="Courier New"/>
+      </w:rPr>
+    </w:lvl>
+    <w:lvl w:ilvl="2">
+      <w:start w:val="1"/>
+      <w:numFmt w:val="bullet"/>
+      <w:lvlText w:val="▪"/>
+      <w:lvlJc w:val="left"/>
+      <w:pPr>
+        <w:ind w:left="2160" w:hanging="360"/>
+      </w:pPr>
+      <w:rPr>
+        <w:rFonts w:ascii="Noto Sans Symbols" w:eastAsia="Noto Sans Symbols" w:hAnsi="Noto Sans Symbols" w:cs="Noto Sans Symbols"/>
+      </w:rPr>
+    </w:lvl>
+    <w:lvl w:ilvl="3">
+      <w:start w:val="1"/>
+      <w:numFmt w:val="bullet"/>
+      <w:lvlText w:val="●"/>
+      <w:lvlJc w:val="left"/>
+      <w:pPr>
+        <w:ind w:left="2880" w:hanging="360"/>
+      </w:pPr>
+      <w:rPr>
+        <w:rFonts w:ascii="Noto Sans Symbols" w:eastAsia="Noto Sans Symbols" w:hAnsi="Noto Sans Symbols" w:cs="Noto Sans Symbols"/>
+      </w:rPr>
+    </w:lvl>
+    <w:lvl w:ilvl="4">
+      <w:start w:val="1"/>
+      <w:numFmt w:val="bullet"/>
+      <w:lvlText w:val="o"/>
+      <w:lvlJc w:val="left"/>
+      <w:pPr>
+        <w:ind w:left="3600" w:hanging="360"/>
+      </w:pPr>
+      <w:rPr>
+        <w:rFonts w:ascii="Courier New" w:eastAsia="Courier New" w:hAnsi="Courier New" w:cs="Courier New"/>
+      </w:rPr>
+    </w:lvl>
+    <w:lvl w:ilvl="5">
+      <w:start w:val="1"/>
+      <w:numFmt w:val="bullet"/>
+      <w:lvlText w:val="▪"/>
+      <w:lvlJc w:val="left"/>
+      <w:pPr>
+        <w:ind w:left="4320" w:hanging="360"/>
+      </w:pPr>
+      <w:rPr>
+        <w:rFonts w:ascii="Noto Sans Symbols" w:eastAsia="Noto Sans Symbols" w:hAnsi="Noto Sans Symbols" w:cs="Noto Sans Symbols"/>
+      </w:rPr>
+    </w:lvl>
+    <w:lvl w:ilvl="6">
+      <w:start w:val="1"/>
+      <w:numFmt w:val="bullet"/>
+      <w:lvlText w:val="●"/>
+      <w:lvlJc w:val="left"/>
+      <w:pPr>
+        <w:ind w:left="5040" w:hanging="360"/>
+      </w:pPr>
+      <w:rPr>
+        <w:rFonts w:ascii="Noto Sans Symbols" w:eastAsia="Noto Sans Symbols" w:hAnsi="Noto Sans Symbols" w:cs="Noto Sans Symbols"/>
+      </w:rPr>
+    </w:lvl>
+    <w:lvl w:ilvl="7">
+      <w:start w:val="1"/>
+      <w:numFmt w:val="bullet"/>
+      <w:lvlText w:val="o"/>
+      <w:lvlJc w:val="left"/>
+      <w:pPr>
+        <w:ind w:left="5760" w:hanging="360"/>
+      </w:pPr>
+      <w:rPr>
+        <w:rFonts w:ascii="Courier New" w:eastAsia="Courier New" w:hAnsi="Courier New" w:cs="Courier New"/>
+      </w:rPr>
+    </w:lvl>
+    <w:lvl w:ilvl="8">
+      <w:start w:val="1"/>
+      <w:numFmt w:val="bullet"/>
+      <w:lvlText w:val="▪"/>
+      <w:lvlJc w:val="left"/>
+      <w:pPr>
+        <w:ind w:left="6480" w:hanging="360"/>
+      </w:pPr>
+      <w:rPr>
+        <w:rFonts w:ascii="Noto Sans Symbols" w:eastAsia="Noto Sans Symbols" w:hAnsi="Noto Sans Symbols" w:cs="Noto Sans Symbols"/>
+      </w:rPr>
+    </w:lvl>
+  </w:abstractNum>
+  <w:abstractNum w:abstractNumId="2" w15:restartNumberingAfterBreak="0">
+    <w:nsid w:val="0CBA7912"/>
+    <w:multiLevelType w:val="multilevel"/>
+    <w:tmpl w:val="E20EDA04"/>
     <w:lvl w:ilvl="0">
       <w:start w:val="1"/>
       <w:numFmt w:val="bullet"/>
@@ -2245,10 +2798,349 @@
       </w:rPr>
     </w:lvl>
   </w:abstractNum>
-  <w:abstractNum w:abstractNumId="1" w15:restartNumberingAfterBreak="0">
-    <w:nsid w:val="0F49279E"/>
+  <w:abstractNum w:abstractNumId="3" w15:restartNumberingAfterBreak="0">
+    <w:nsid w:val="179A25BD"/>
     <w:multiLevelType w:val="multilevel"/>
-    <w:tmpl w:val="386005C8"/>
+    <w:tmpl w:val="DC34322A"/>
+    <w:lvl w:ilvl="0">
+      <w:start w:val="1"/>
+      <w:numFmt w:val="bullet"/>
+      <w:lvlText w:val="●"/>
+      <w:lvlJc w:val="left"/>
+      <w:pPr>
+        <w:ind w:left="720" w:hanging="360"/>
+      </w:pPr>
+      <w:rPr>
+        <w:u w:val="none"/>
+      </w:rPr>
+    </w:lvl>
+    <w:lvl w:ilvl="1">
+      <w:start w:val="1"/>
+      <w:numFmt w:val="bullet"/>
+      <w:lvlText w:val="○"/>
+      <w:lvlJc w:val="left"/>
+      <w:pPr>
+        <w:ind w:left="1440" w:hanging="360"/>
+      </w:pPr>
+      <w:rPr>
+        <w:u w:val="none"/>
+      </w:rPr>
+    </w:lvl>
+    <w:lvl w:ilvl="2">
+      <w:start w:val="1"/>
+      <w:numFmt w:val="bullet"/>
+      <w:lvlText w:val="■"/>
+      <w:lvlJc w:val="left"/>
+      <w:pPr>
+        <w:ind w:left="2160" w:hanging="360"/>
+      </w:pPr>
+      <w:rPr>
+        <w:u w:val="none"/>
+      </w:rPr>
+    </w:lvl>
+    <w:lvl w:ilvl="3">
+      <w:start w:val="1"/>
+      <w:numFmt w:val="bullet"/>
+      <w:lvlText w:val="●"/>
+      <w:lvlJc w:val="left"/>
+      <w:pPr>
+        <w:ind w:left="2880" w:hanging="360"/>
+      </w:pPr>
+      <w:rPr>
+        <w:u w:val="none"/>
+      </w:rPr>
+    </w:lvl>
+    <w:lvl w:ilvl="4">
+      <w:start w:val="1"/>
+      <w:numFmt w:val="bullet"/>
+      <w:lvlText w:val="○"/>
+      <w:lvlJc w:val="left"/>
+      <w:pPr>
+        <w:ind w:left="3600" w:hanging="360"/>
+      </w:pPr>
+      <w:rPr>
+        <w:u w:val="none"/>
+      </w:rPr>
+    </w:lvl>
+    <w:lvl w:ilvl="5">
+      <w:start w:val="1"/>
+      <w:numFmt w:val="bullet"/>
+      <w:lvlText w:val="■"/>
+      <w:lvlJc w:val="left"/>
+      <w:pPr>
+        <w:ind w:left="4320" w:hanging="360"/>
+      </w:pPr>
+      <w:rPr>
+        <w:u w:val="none"/>
+      </w:rPr>
+    </w:lvl>
+    <w:lvl w:ilvl="6">
+      <w:start w:val="1"/>
+      <w:numFmt w:val="bullet"/>
+      <w:lvlText w:val="●"/>
+      <w:lvlJc w:val="left"/>
+      <w:pPr>
+        <w:ind w:left="5040" w:hanging="360"/>
+      </w:pPr>
+      <w:rPr>
+        <w:u w:val="none"/>
+      </w:rPr>
+    </w:lvl>
+    <w:lvl w:ilvl="7">
+      <w:start w:val="1"/>
+      <w:numFmt w:val="bullet"/>
+      <w:lvlText w:val="○"/>
+      <w:lvlJc w:val="left"/>
+      <w:pPr>
+        <w:ind w:left="5760" w:hanging="360"/>
+      </w:pPr>
+      <w:rPr>
+        <w:u w:val="none"/>
+      </w:rPr>
+    </w:lvl>
+    <w:lvl w:ilvl="8">
+      <w:start w:val="1"/>
+      <w:numFmt w:val="bullet"/>
+      <w:lvlText w:val="■"/>
+      <w:lvlJc w:val="left"/>
+      <w:pPr>
+        <w:ind w:left="6480" w:hanging="360"/>
+      </w:pPr>
+      <w:rPr>
+        <w:u w:val="none"/>
+      </w:rPr>
+    </w:lvl>
+  </w:abstractNum>
+  <w:abstractNum w:abstractNumId="4" w15:restartNumberingAfterBreak="0">
+    <w:nsid w:val="27A75931"/>
+    <w:multiLevelType w:val="multilevel"/>
+    <w:tmpl w:val="04441550"/>
+    <w:lvl w:ilvl="0">
+      <w:start w:val="1"/>
+      <w:numFmt w:val="bullet"/>
+      <w:lvlText w:val="●"/>
+      <w:lvlJc w:val="left"/>
+      <w:pPr>
+        <w:ind w:left="720" w:hanging="360"/>
+      </w:pPr>
+      <w:rPr>
+        <w:u w:val="none"/>
+      </w:rPr>
+    </w:lvl>
+    <w:lvl w:ilvl="1">
+      <w:start w:val="1"/>
+      <w:numFmt w:val="bullet"/>
+      <w:lvlText w:val="○"/>
+      <w:lvlJc w:val="left"/>
+      <w:pPr>
+        <w:ind w:left="1440" w:hanging="360"/>
+      </w:pPr>
+      <w:rPr>
+        <w:u w:val="none"/>
+      </w:rPr>
+    </w:lvl>
+    <w:lvl w:ilvl="2">
+      <w:start w:val="1"/>
+      <w:numFmt w:val="bullet"/>
+      <w:lvlText w:val="■"/>
+      <w:lvlJc w:val="left"/>
+      <w:pPr>
+        <w:ind w:left="2160" w:hanging="360"/>
+      </w:pPr>
+      <w:rPr>
+        <w:u w:val="none"/>
+      </w:rPr>
+    </w:lvl>
+    <w:lvl w:ilvl="3">
+      <w:start w:val="1"/>
+      <w:numFmt w:val="bullet"/>
+      <w:lvlText w:val="●"/>
+      <w:lvlJc w:val="left"/>
+      <w:pPr>
+        <w:ind w:left="2880" w:hanging="360"/>
+      </w:pPr>
+      <w:rPr>
+        <w:u w:val="none"/>
+      </w:rPr>
+    </w:lvl>
+    <w:lvl w:ilvl="4">
+      <w:start w:val="1"/>
+      <w:numFmt w:val="bullet"/>
+      <w:lvlText w:val="○"/>
+      <w:lvlJc w:val="left"/>
+      <w:pPr>
+        <w:ind w:left="3600" w:hanging="360"/>
+      </w:pPr>
+      <w:rPr>
+        <w:u w:val="none"/>
+      </w:rPr>
+    </w:lvl>
+    <w:lvl w:ilvl="5">
+      <w:start w:val="1"/>
+      <w:numFmt w:val="bullet"/>
+      <w:lvlText w:val="■"/>
+      <w:lvlJc w:val="left"/>
+      <w:pPr>
+        <w:ind w:left="4320" w:hanging="360"/>
+      </w:pPr>
+      <w:rPr>
+        <w:u w:val="none"/>
+      </w:rPr>
+    </w:lvl>
+    <w:lvl w:ilvl="6">
+      <w:start w:val="1"/>
+      <w:numFmt w:val="bullet"/>
+      <w:lvlText w:val="●"/>
+      <w:lvlJc w:val="left"/>
+      <w:pPr>
+        <w:ind w:left="5040" w:hanging="360"/>
+      </w:pPr>
+      <w:rPr>
+        <w:u w:val="none"/>
+      </w:rPr>
+    </w:lvl>
+    <w:lvl w:ilvl="7">
+      <w:start w:val="1"/>
+      <w:numFmt w:val="bullet"/>
+      <w:lvlText w:val="○"/>
+      <w:lvlJc w:val="left"/>
+      <w:pPr>
+        <w:ind w:left="5760" w:hanging="360"/>
+      </w:pPr>
+      <w:rPr>
+        <w:u w:val="none"/>
+      </w:rPr>
+    </w:lvl>
+    <w:lvl w:ilvl="8">
+      <w:start w:val="1"/>
+      <w:numFmt w:val="bullet"/>
+      <w:lvlText w:val="■"/>
+      <w:lvlJc w:val="left"/>
+      <w:pPr>
+        <w:ind w:left="6480" w:hanging="360"/>
+      </w:pPr>
+      <w:rPr>
+        <w:u w:val="none"/>
+      </w:rPr>
+    </w:lvl>
+  </w:abstractNum>
+  <w:abstractNum w:abstractNumId="5" w15:restartNumberingAfterBreak="0">
+    <w:nsid w:val="445B161D"/>
+    <w:multiLevelType w:val="multilevel"/>
+    <w:tmpl w:val="0938E9A6"/>
+    <w:lvl w:ilvl="0">
+      <w:start w:val="1"/>
+      <w:numFmt w:val="bullet"/>
+      <w:lvlText w:val="●"/>
+      <w:lvlJc w:val="left"/>
+      <w:pPr>
+        <w:ind w:left="720" w:hanging="360"/>
+      </w:pPr>
+      <w:rPr>
+        <w:u w:val="none"/>
+      </w:rPr>
+    </w:lvl>
+    <w:lvl w:ilvl="1">
+      <w:start w:val="1"/>
+      <w:numFmt w:val="bullet"/>
+      <w:lvlText w:val="○"/>
+      <w:lvlJc w:val="left"/>
+      <w:pPr>
+        <w:ind w:left="1440" w:hanging="360"/>
+      </w:pPr>
+      <w:rPr>
+        <w:u w:val="none"/>
+      </w:rPr>
+    </w:lvl>
+    <w:lvl w:ilvl="2">
+      <w:start w:val="1"/>
+      <w:numFmt w:val="bullet"/>
+      <w:lvlText w:val="■"/>
+      <w:lvlJc w:val="left"/>
+      <w:pPr>
+        <w:ind w:left="2160" w:hanging="360"/>
+      </w:pPr>
+      <w:rPr>
+        <w:u w:val="none"/>
+      </w:rPr>
+    </w:lvl>
+    <w:lvl w:ilvl="3">
+      <w:start w:val="1"/>
+      <w:numFmt w:val="bullet"/>
+      <w:lvlText w:val="●"/>
+      <w:lvlJc w:val="left"/>
+      <w:pPr>
+        <w:ind w:left="2880" w:hanging="360"/>
+      </w:pPr>
+      <w:rPr>
+        <w:u w:val="none"/>
+      </w:rPr>
+    </w:lvl>
+    <w:lvl w:ilvl="4">
+      <w:start w:val="1"/>
+      <w:numFmt w:val="bullet"/>
+      <w:lvlText w:val="○"/>
+      <w:lvlJc w:val="left"/>
+      <w:pPr>
+        <w:ind w:left="3600" w:hanging="360"/>
+      </w:pPr>
+      <w:rPr>
+        <w:u w:val="none"/>
+      </w:rPr>
+    </w:lvl>
+    <w:lvl w:ilvl="5">
+      <w:start w:val="1"/>
+      <w:numFmt w:val="bullet"/>
+      <w:lvlText w:val="■"/>
+      <w:lvlJc w:val="left"/>
+      <w:pPr>
+        <w:ind w:left="4320" w:hanging="360"/>
+      </w:pPr>
+      <w:rPr>
+        <w:u w:val="none"/>
+      </w:rPr>
+    </w:lvl>
+    <w:lvl w:ilvl="6">
+      <w:start w:val="1"/>
+      <w:numFmt w:val="bullet"/>
+      <w:lvlText w:val="●"/>
+      <w:lvlJc w:val="left"/>
+      <w:pPr>
+        <w:ind w:left="5040" w:hanging="360"/>
+      </w:pPr>
+      <w:rPr>
+        <w:u w:val="none"/>
+      </w:rPr>
+    </w:lvl>
+    <w:lvl w:ilvl="7">
+      <w:start w:val="1"/>
+      <w:numFmt w:val="bullet"/>
+      <w:lvlText w:val="○"/>
+      <w:lvlJc w:val="left"/>
+      <w:pPr>
+        <w:ind w:left="5760" w:hanging="360"/>
+      </w:pPr>
+      <w:rPr>
+        <w:u w:val="none"/>
+      </w:rPr>
+    </w:lvl>
+    <w:lvl w:ilvl="8">
+      <w:start w:val="1"/>
+      <w:numFmt w:val="bullet"/>
+      <w:lvlText w:val="■"/>
+      <w:lvlJc w:val="left"/>
+      <w:pPr>
+        <w:ind w:left="6480" w:hanging="360"/>
+      </w:pPr>
+      <w:rPr>
+        <w:u w:val="none"/>
+      </w:rPr>
+    </w:lvl>
+  </w:abstractNum>
+  <w:abstractNum w:abstractNumId="6" w15:restartNumberingAfterBreak="0">
+    <w:nsid w:val="7684767D"/>
+    <w:multiLevelType w:val="multilevel"/>
+    <w:tmpl w:val="D3F02140"/>
     <w:lvl w:ilvl="0">
       <w:start w:val="1"/>
       <w:numFmt w:val="bullet"/>
@@ -2376,589 +3268,26 @@
       </w:rPr>
     </w:lvl>
   </w:abstractNum>
-  <w:abstractNum w:abstractNumId="2" w15:restartNumberingAfterBreak="0">
-    <w:nsid w:val="4CD14336"/>
-    <w:multiLevelType w:val="multilevel"/>
-    <w:tmpl w:val="3C2CD7EA"/>
-    <w:lvl w:ilvl="0">
-      <w:start w:val="1"/>
-      <w:numFmt w:val="bullet"/>
-      <w:lvlText w:val="●"/>
-      <w:lvlJc w:val="left"/>
-      <w:pPr>
-        <w:ind w:left="720" w:hanging="360"/>
-      </w:pPr>
-      <w:rPr>
-        <w:u w:val="none"/>
-      </w:rPr>
-    </w:lvl>
-    <w:lvl w:ilvl="1">
-      <w:start w:val="1"/>
-      <w:numFmt w:val="bullet"/>
-      <w:lvlText w:val="○"/>
-      <w:lvlJc w:val="left"/>
-      <w:pPr>
-        <w:ind w:left="1440" w:hanging="360"/>
-      </w:pPr>
-      <w:rPr>
-        <w:u w:val="none"/>
-      </w:rPr>
-    </w:lvl>
-    <w:lvl w:ilvl="2">
-      <w:start w:val="1"/>
-      <w:numFmt w:val="bullet"/>
-      <w:lvlText w:val="■"/>
-      <w:lvlJc w:val="left"/>
-      <w:pPr>
-        <w:ind w:left="2160" w:hanging="360"/>
-      </w:pPr>
-      <w:rPr>
-        <w:u w:val="none"/>
-      </w:rPr>
-    </w:lvl>
-    <w:lvl w:ilvl="3">
-      <w:start w:val="1"/>
-      <w:numFmt w:val="bullet"/>
-      <w:lvlText w:val="●"/>
-      <w:lvlJc w:val="left"/>
-      <w:pPr>
-        <w:ind w:left="2880" w:hanging="360"/>
-      </w:pPr>
-      <w:rPr>
-        <w:u w:val="none"/>
-      </w:rPr>
-    </w:lvl>
-    <w:lvl w:ilvl="4">
-      <w:start w:val="1"/>
-      <w:numFmt w:val="bullet"/>
-      <w:lvlText w:val="○"/>
-      <w:lvlJc w:val="left"/>
-      <w:pPr>
-        <w:ind w:left="3600" w:hanging="360"/>
-      </w:pPr>
-      <w:rPr>
-        <w:u w:val="none"/>
-      </w:rPr>
-    </w:lvl>
-    <w:lvl w:ilvl="5">
-      <w:start w:val="1"/>
-      <w:numFmt w:val="bullet"/>
-      <w:lvlText w:val="■"/>
-      <w:lvlJc w:val="left"/>
-      <w:pPr>
-        <w:ind w:left="4320" w:hanging="360"/>
-      </w:pPr>
-      <w:rPr>
-        <w:u w:val="none"/>
-      </w:rPr>
-    </w:lvl>
-    <w:lvl w:ilvl="6">
-      <w:start w:val="1"/>
-      <w:numFmt w:val="bullet"/>
-      <w:lvlText w:val="●"/>
-      <w:lvlJc w:val="left"/>
-      <w:pPr>
-        <w:ind w:left="5040" w:hanging="360"/>
-      </w:pPr>
-      <w:rPr>
-        <w:u w:val="none"/>
-      </w:rPr>
-    </w:lvl>
-    <w:lvl w:ilvl="7">
-      <w:start w:val="1"/>
-      <w:numFmt w:val="bullet"/>
-      <w:lvlText w:val="○"/>
-      <w:lvlJc w:val="left"/>
-      <w:pPr>
-        <w:ind w:left="5760" w:hanging="360"/>
-      </w:pPr>
-      <w:rPr>
-        <w:u w:val="none"/>
-      </w:rPr>
-    </w:lvl>
-    <w:lvl w:ilvl="8">
-      <w:start w:val="1"/>
-      <w:numFmt w:val="bullet"/>
-      <w:lvlText w:val="■"/>
-      <w:lvlJc w:val="left"/>
-      <w:pPr>
-        <w:ind w:left="6480" w:hanging="360"/>
-      </w:pPr>
-      <w:rPr>
-        <w:u w:val="none"/>
-      </w:rPr>
-    </w:lvl>
-  </w:abstractNum>
-  <w:abstractNum w:abstractNumId="3" w15:restartNumberingAfterBreak="0">
-    <w:nsid w:val="663976B6"/>
-    <w:multiLevelType w:val="multilevel"/>
-    <w:tmpl w:val="D940EFAC"/>
-    <w:lvl w:ilvl="0">
-      <w:start w:val="1"/>
-      <w:numFmt w:val="bullet"/>
-      <w:lvlText w:val="●"/>
-      <w:lvlJc w:val="left"/>
-      <w:pPr>
-        <w:ind w:left="720" w:hanging="360"/>
-      </w:pPr>
-      <w:rPr>
-        <w:rFonts w:ascii="Noto Sans Symbols" w:eastAsia="Noto Sans Symbols" w:hAnsi="Noto Sans Symbols" w:cs="Noto Sans Symbols"/>
-      </w:rPr>
-    </w:lvl>
-    <w:lvl w:ilvl="1">
-      <w:start w:val="1"/>
-      <w:numFmt w:val="bullet"/>
-      <w:lvlText w:val="o"/>
-      <w:lvlJc w:val="left"/>
-      <w:pPr>
-        <w:ind w:left="1440" w:hanging="360"/>
-      </w:pPr>
-      <w:rPr>
-        <w:rFonts w:ascii="Courier New" w:eastAsia="Courier New" w:hAnsi="Courier New" w:cs="Courier New"/>
-      </w:rPr>
-    </w:lvl>
-    <w:lvl w:ilvl="2">
-      <w:start w:val="1"/>
-      <w:numFmt w:val="bullet"/>
-      <w:lvlText w:val="▪"/>
-      <w:lvlJc w:val="left"/>
-      <w:pPr>
-        <w:ind w:left="2160" w:hanging="360"/>
-      </w:pPr>
-      <w:rPr>
-        <w:rFonts w:ascii="Noto Sans Symbols" w:eastAsia="Noto Sans Symbols" w:hAnsi="Noto Sans Symbols" w:cs="Noto Sans Symbols"/>
-      </w:rPr>
-    </w:lvl>
-    <w:lvl w:ilvl="3">
-      <w:start w:val="1"/>
-      <w:numFmt w:val="bullet"/>
-      <w:lvlText w:val="●"/>
-      <w:lvlJc w:val="left"/>
-      <w:pPr>
-        <w:ind w:left="2880" w:hanging="360"/>
-      </w:pPr>
-      <w:rPr>
-        <w:rFonts w:ascii="Noto Sans Symbols" w:eastAsia="Noto Sans Symbols" w:hAnsi="Noto Sans Symbols" w:cs="Noto Sans Symbols"/>
-      </w:rPr>
-    </w:lvl>
-    <w:lvl w:ilvl="4">
-      <w:start w:val="1"/>
-      <w:numFmt w:val="bullet"/>
-      <w:lvlText w:val="o"/>
-      <w:lvlJc w:val="left"/>
-      <w:pPr>
-        <w:ind w:left="3600" w:hanging="360"/>
-      </w:pPr>
-      <w:rPr>
-        <w:rFonts w:ascii="Courier New" w:eastAsia="Courier New" w:hAnsi="Courier New" w:cs="Courier New"/>
-      </w:rPr>
-    </w:lvl>
-    <w:lvl w:ilvl="5">
-      <w:start w:val="1"/>
-      <w:numFmt w:val="bullet"/>
-      <w:lvlText w:val="▪"/>
-      <w:lvlJc w:val="left"/>
-      <w:pPr>
-        <w:ind w:left="4320" w:hanging="360"/>
-      </w:pPr>
-      <w:rPr>
-        <w:rFonts w:ascii="Noto Sans Symbols" w:eastAsia="Noto Sans Symbols" w:hAnsi="Noto Sans Symbols" w:cs="Noto Sans Symbols"/>
-      </w:rPr>
-    </w:lvl>
-    <w:lvl w:ilvl="6">
-      <w:start w:val="1"/>
-      <w:numFmt w:val="bullet"/>
-      <w:lvlText w:val="●"/>
-      <w:lvlJc w:val="left"/>
-      <w:pPr>
-        <w:ind w:left="5040" w:hanging="360"/>
-      </w:pPr>
-      <w:rPr>
-        <w:rFonts w:ascii="Noto Sans Symbols" w:eastAsia="Noto Sans Symbols" w:hAnsi="Noto Sans Symbols" w:cs="Noto Sans Symbols"/>
-      </w:rPr>
-    </w:lvl>
-    <w:lvl w:ilvl="7">
-      <w:start w:val="1"/>
-      <w:numFmt w:val="bullet"/>
-      <w:lvlText w:val="o"/>
-      <w:lvlJc w:val="left"/>
-      <w:pPr>
-        <w:ind w:left="5760" w:hanging="360"/>
-      </w:pPr>
-      <w:rPr>
-        <w:rFonts w:ascii="Courier New" w:eastAsia="Courier New" w:hAnsi="Courier New" w:cs="Courier New"/>
-      </w:rPr>
-    </w:lvl>
-    <w:lvl w:ilvl="8">
-      <w:start w:val="1"/>
-      <w:numFmt w:val="bullet"/>
-      <w:lvlText w:val="▪"/>
-      <w:lvlJc w:val="left"/>
-      <w:pPr>
-        <w:ind w:left="6480" w:hanging="360"/>
-      </w:pPr>
-      <w:rPr>
-        <w:rFonts w:ascii="Noto Sans Symbols" w:eastAsia="Noto Sans Symbols" w:hAnsi="Noto Sans Symbols" w:cs="Noto Sans Symbols"/>
-      </w:rPr>
-    </w:lvl>
-  </w:abstractNum>
-  <w:abstractNum w:abstractNumId="4" w15:restartNumberingAfterBreak="0">
-    <w:nsid w:val="712C6C6E"/>
-    <w:multiLevelType w:val="multilevel"/>
-    <w:tmpl w:val="1B701394"/>
-    <w:lvl w:ilvl="0">
-      <w:start w:val="1"/>
-      <w:numFmt w:val="bullet"/>
-      <w:lvlText w:val="●"/>
-      <w:lvlJc w:val="left"/>
-      <w:pPr>
-        <w:ind w:left="720" w:hanging="360"/>
-      </w:pPr>
-      <w:rPr>
-        <w:u w:val="none"/>
-      </w:rPr>
-    </w:lvl>
-    <w:lvl w:ilvl="1">
-      <w:start w:val="1"/>
-      <w:numFmt w:val="bullet"/>
-      <w:lvlText w:val="○"/>
-      <w:lvlJc w:val="left"/>
-      <w:pPr>
-        <w:ind w:left="1440" w:hanging="360"/>
-      </w:pPr>
-      <w:rPr>
-        <w:u w:val="none"/>
-      </w:rPr>
-    </w:lvl>
-    <w:lvl w:ilvl="2">
-      <w:start w:val="1"/>
-      <w:numFmt w:val="bullet"/>
-      <w:lvlText w:val="■"/>
-      <w:lvlJc w:val="left"/>
-      <w:pPr>
-        <w:ind w:left="2160" w:hanging="360"/>
-      </w:pPr>
-      <w:rPr>
-        <w:u w:val="none"/>
-      </w:rPr>
-    </w:lvl>
-    <w:lvl w:ilvl="3">
-      <w:start w:val="1"/>
-      <w:numFmt w:val="bullet"/>
-      <w:lvlText w:val="●"/>
-      <w:lvlJc w:val="left"/>
-      <w:pPr>
-        <w:ind w:left="2880" w:hanging="360"/>
-      </w:pPr>
-      <w:rPr>
-        <w:u w:val="none"/>
-      </w:rPr>
-    </w:lvl>
-    <w:lvl w:ilvl="4">
-      <w:start w:val="1"/>
-      <w:numFmt w:val="bullet"/>
-      <w:lvlText w:val="○"/>
-      <w:lvlJc w:val="left"/>
-      <w:pPr>
-        <w:ind w:left="3600" w:hanging="360"/>
-      </w:pPr>
-      <w:rPr>
-        <w:u w:val="none"/>
-      </w:rPr>
-    </w:lvl>
-    <w:lvl w:ilvl="5">
-      <w:start w:val="1"/>
-      <w:numFmt w:val="bullet"/>
-      <w:lvlText w:val="■"/>
-      <w:lvlJc w:val="left"/>
-      <w:pPr>
-        <w:ind w:left="4320" w:hanging="360"/>
-      </w:pPr>
-      <w:rPr>
-        <w:u w:val="none"/>
-      </w:rPr>
-    </w:lvl>
-    <w:lvl w:ilvl="6">
-      <w:start w:val="1"/>
-      <w:numFmt w:val="bullet"/>
-      <w:lvlText w:val="●"/>
-      <w:lvlJc w:val="left"/>
-      <w:pPr>
-        <w:ind w:left="5040" w:hanging="360"/>
-      </w:pPr>
-      <w:rPr>
-        <w:u w:val="none"/>
-      </w:rPr>
-    </w:lvl>
-    <w:lvl w:ilvl="7">
-      <w:start w:val="1"/>
-      <w:numFmt w:val="bullet"/>
-      <w:lvlText w:val="○"/>
-      <w:lvlJc w:val="left"/>
-      <w:pPr>
-        <w:ind w:left="5760" w:hanging="360"/>
-      </w:pPr>
-      <w:rPr>
-        <w:u w:val="none"/>
-      </w:rPr>
-    </w:lvl>
-    <w:lvl w:ilvl="8">
-      <w:start w:val="1"/>
-      <w:numFmt w:val="bullet"/>
-      <w:lvlText w:val="■"/>
-      <w:lvlJc w:val="left"/>
-      <w:pPr>
-        <w:ind w:left="6480" w:hanging="360"/>
-      </w:pPr>
-      <w:rPr>
-        <w:u w:val="none"/>
-      </w:rPr>
-    </w:lvl>
-  </w:abstractNum>
-  <w:abstractNum w:abstractNumId="5" w15:restartNumberingAfterBreak="0">
-    <w:nsid w:val="73E57750"/>
-    <w:multiLevelType w:val="hybridMultilevel"/>
-    <w:tmpl w:val="B4AA9370"/>
-    <w:lvl w:ilvl="0" w:tplc="D46E1292">
-      <w:numFmt w:val="bullet"/>
-      <w:lvlText w:val="-"/>
-      <w:lvlJc w:val="left"/>
-      <w:pPr>
-        <w:ind w:left="1080" w:hanging="360"/>
-      </w:pPr>
-      <w:rPr>
-        <w:rFonts w:ascii="Times New Roman" w:eastAsia="Times New Roman" w:hAnsi="Times New Roman" w:cs="Times New Roman" w:hint="default"/>
-      </w:rPr>
-    </w:lvl>
-    <w:lvl w:ilvl="1" w:tplc="04090003" w:tentative="1">
-      <w:start w:val="1"/>
-      <w:numFmt w:val="bullet"/>
-      <w:lvlText w:val="o"/>
-      <w:lvlJc w:val="left"/>
-      <w:pPr>
-        <w:ind w:left="1800" w:hanging="360"/>
-      </w:pPr>
-      <w:rPr>
-        <w:rFonts w:ascii="Courier New" w:hAnsi="Courier New" w:cs="Courier New" w:hint="default"/>
-      </w:rPr>
-    </w:lvl>
-    <w:lvl w:ilvl="2" w:tplc="04090005" w:tentative="1">
-      <w:start w:val="1"/>
-      <w:numFmt w:val="bullet"/>
-      <w:lvlText w:val=""/>
-      <w:lvlJc w:val="left"/>
-      <w:pPr>
-        <w:ind w:left="2520" w:hanging="360"/>
-      </w:pPr>
-      <w:rPr>
-        <w:rFonts w:ascii="Wingdings" w:hAnsi="Wingdings" w:hint="default"/>
-      </w:rPr>
-    </w:lvl>
-    <w:lvl w:ilvl="3" w:tplc="04090001" w:tentative="1">
-      <w:start w:val="1"/>
-      <w:numFmt w:val="bullet"/>
-      <w:lvlText w:val=""/>
-      <w:lvlJc w:val="left"/>
-      <w:pPr>
-        <w:ind w:left="3240" w:hanging="360"/>
-      </w:pPr>
-      <w:rPr>
-        <w:rFonts w:ascii="Symbol" w:hAnsi="Symbol" w:hint="default"/>
-      </w:rPr>
-    </w:lvl>
-    <w:lvl w:ilvl="4" w:tplc="04090003" w:tentative="1">
-      <w:start w:val="1"/>
-      <w:numFmt w:val="bullet"/>
-      <w:lvlText w:val="o"/>
-      <w:lvlJc w:val="left"/>
-      <w:pPr>
-        <w:ind w:left="3960" w:hanging="360"/>
-      </w:pPr>
-      <w:rPr>
-        <w:rFonts w:ascii="Courier New" w:hAnsi="Courier New" w:cs="Courier New" w:hint="default"/>
-      </w:rPr>
-    </w:lvl>
-    <w:lvl w:ilvl="5" w:tplc="04090005" w:tentative="1">
-      <w:start w:val="1"/>
-      <w:numFmt w:val="bullet"/>
-      <w:lvlText w:val=""/>
-      <w:lvlJc w:val="left"/>
-      <w:pPr>
-        <w:ind w:left="4680" w:hanging="360"/>
-      </w:pPr>
-      <w:rPr>
-        <w:rFonts w:ascii="Wingdings" w:hAnsi="Wingdings" w:hint="default"/>
-      </w:rPr>
-    </w:lvl>
-    <w:lvl w:ilvl="6" w:tplc="04090001" w:tentative="1">
-      <w:start w:val="1"/>
-      <w:numFmt w:val="bullet"/>
-      <w:lvlText w:val=""/>
-      <w:lvlJc w:val="left"/>
-      <w:pPr>
-        <w:ind w:left="5400" w:hanging="360"/>
-      </w:pPr>
-      <w:rPr>
-        <w:rFonts w:ascii="Symbol" w:hAnsi="Symbol" w:hint="default"/>
-      </w:rPr>
-    </w:lvl>
-    <w:lvl w:ilvl="7" w:tplc="04090003" w:tentative="1">
-      <w:start w:val="1"/>
-      <w:numFmt w:val="bullet"/>
-      <w:lvlText w:val="o"/>
-      <w:lvlJc w:val="left"/>
-      <w:pPr>
-        <w:ind w:left="6120" w:hanging="360"/>
-      </w:pPr>
-      <w:rPr>
-        <w:rFonts w:ascii="Courier New" w:hAnsi="Courier New" w:cs="Courier New" w:hint="default"/>
-      </w:rPr>
-    </w:lvl>
-    <w:lvl w:ilvl="8" w:tplc="04090005" w:tentative="1">
-      <w:start w:val="1"/>
-      <w:numFmt w:val="bullet"/>
-      <w:lvlText w:val=""/>
-      <w:lvlJc w:val="left"/>
-      <w:pPr>
-        <w:ind w:left="6840" w:hanging="360"/>
-      </w:pPr>
-      <w:rPr>
-        <w:rFonts w:ascii="Wingdings" w:hAnsi="Wingdings" w:hint="default"/>
-      </w:rPr>
-    </w:lvl>
-  </w:abstractNum>
-  <w:abstractNum w:abstractNumId="6" w15:restartNumberingAfterBreak="0">
-    <w:nsid w:val="7A1B2935"/>
-    <w:multiLevelType w:val="hybridMultilevel"/>
-    <w:tmpl w:val="1D76B9D6"/>
-    <w:lvl w:ilvl="0" w:tplc="C05633EA">
-      <w:numFmt w:val="bullet"/>
-      <w:lvlText w:val="-"/>
-      <w:lvlJc w:val="left"/>
-      <w:pPr>
-        <w:ind w:left="1080" w:hanging="360"/>
-      </w:pPr>
-      <w:rPr>
-        <w:rFonts w:ascii="Times New Roman" w:eastAsia="Times New Roman" w:hAnsi="Times New Roman" w:cs="Times New Roman" w:hint="default"/>
-      </w:rPr>
-    </w:lvl>
-    <w:lvl w:ilvl="1" w:tplc="04090003" w:tentative="1">
-      <w:start w:val="1"/>
-      <w:numFmt w:val="bullet"/>
-      <w:lvlText w:val="o"/>
-      <w:lvlJc w:val="left"/>
-      <w:pPr>
-        <w:ind w:left="1800" w:hanging="360"/>
-      </w:pPr>
-      <w:rPr>
-        <w:rFonts w:ascii="Courier New" w:hAnsi="Courier New" w:cs="Courier New" w:hint="default"/>
-      </w:rPr>
-    </w:lvl>
-    <w:lvl w:ilvl="2" w:tplc="04090005" w:tentative="1">
-      <w:start w:val="1"/>
-      <w:numFmt w:val="bullet"/>
-      <w:lvlText w:val=""/>
-      <w:lvlJc w:val="left"/>
-      <w:pPr>
-        <w:ind w:left="2520" w:hanging="360"/>
-      </w:pPr>
-      <w:rPr>
-        <w:rFonts w:ascii="Wingdings" w:hAnsi="Wingdings" w:hint="default"/>
-      </w:rPr>
-    </w:lvl>
-    <w:lvl w:ilvl="3" w:tplc="04090001" w:tentative="1">
-      <w:start w:val="1"/>
-      <w:numFmt w:val="bullet"/>
-      <w:lvlText w:val=""/>
-      <w:lvlJc w:val="left"/>
-      <w:pPr>
-        <w:ind w:left="3240" w:hanging="360"/>
-      </w:pPr>
-      <w:rPr>
-        <w:rFonts w:ascii="Symbol" w:hAnsi="Symbol" w:hint="default"/>
-      </w:rPr>
-    </w:lvl>
-    <w:lvl w:ilvl="4" w:tplc="04090003" w:tentative="1">
-      <w:start w:val="1"/>
-      <w:numFmt w:val="bullet"/>
-      <w:lvlText w:val="o"/>
-      <w:lvlJc w:val="left"/>
-      <w:pPr>
-        <w:ind w:left="3960" w:hanging="360"/>
-      </w:pPr>
-      <w:rPr>
-        <w:rFonts w:ascii="Courier New" w:hAnsi="Courier New" w:cs="Courier New" w:hint="default"/>
-      </w:rPr>
-    </w:lvl>
-    <w:lvl w:ilvl="5" w:tplc="04090005" w:tentative="1">
-      <w:start w:val="1"/>
-      <w:numFmt w:val="bullet"/>
-      <w:lvlText w:val=""/>
-      <w:lvlJc w:val="left"/>
-      <w:pPr>
-        <w:ind w:left="4680" w:hanging="360"/>
-      </w:pPr>
-      <w:rPr>
-        <w:rFonts w:ascii="Wingdings" w:hAnsi="Wingdings" w:hint="default"/>
-      </w:rPr>
-    </w:lvl>
-    <w:lvl w:ilvl="6" w:tplc="04090001" w:tentative="1">
-      <w:start w:val="1"/>
-      <w:numFmt w:val="bullet"/>
-      <w:lvlText w:val=""/>
-      <w:lvlJc w:val="left"/>
-      <w:pPr>
-        <w:ind w:left="5400" w:hanging="360"/>
-      </w:pPr>
-      <w:rPr>
-        <w:rFonts w:ascii="Symbol" w:hAnsi="Symbol" w:hint="default"/>
-      </w:rPr>
-    </w:lvl>
-    <w:lvl w:ilvl="7" w:tplc="04090003" w:tentative="1">
-      <w:start w:val="1"/>
-      <w:numFmt w:val="bullet"/>
-      <w:lvlText w:val="o"/>
-      <w:lvlJc w:val="left"/>
-      <w:pPr>
-        <w:ind w:left="6120" w:hanging="360"/>
-      </w:pPr>
-      <w:rPr>
-        <w:rFonts w:ascii="Courier New" w:hAnsi="Courier New" w:cs="Courier New" w:hint="default"/>
-      </w:rPr>
-    </w:lvl>
-    <w:lvl w:ilvl="8" w:tplc="04090005" w:tentative="1">
-      <w:start w:val="1"/>
-      <w:numFmt w:val="bullet"/>
-      <w:lvlText w:val=""/>
-      <w:lvlJc w:val="left"/>
-      <w:pPr>
-        <w:ind w:left="6840" w:hanging="360"/>
-      </w:pPr>
-      <w:rPr>
-        <w:rFonts w:ascii="Wingdings" w:hAnsi="Wingdings" w:hint="default"/>
-      </w:rPr>
-    </w:lvl>
-  </w:abstractNum>
-  <w:num w:numId="1" w16cid:durableId="2139759316">
+  <w:num w:numId="1" w16cid:durableId="1658992663">
+    <w:abstractNumId w:val="6"/>
+  </w:num>
+  <w:num w:numId="2" w16cid:durableId="594678126">
+    <w:abstractNumId w:val="0"/>
+  </w:num>
+  <w:num w:numId="3" w16cid:durableId="922101951">
+    <w:abstractNumId w:val="5"/>
+  </w:num>
+  <w:num w:numId="4" w16cid:durableId="728923030">
     <w:abstractNumId w:val="3"/>
   </w:num>
-  <w:num w:numId="2" w16cid:durableId="483816900">
-    <w:abstractNumId w:val="2"/>
-  </w:num>
-  <w:num w:numId="3" w16cid:durableId="1107967380">
+  <w:num w:numId="5" w16cid:durableId="1629821250">
     <w:abstractNumId w:val="1"/>
   </w:num>
-  <w:num w:numId="4" w16cid:durableId="1352102507">
-    <w:abstractNumId w:val="0"/>
-  </w:num>
-  <w:num w:numId="5" w16cid:durableId="283968684">
+  <w:num w:numId="6" w16cid:durableId="590310470">
     <w:abstractNumId w:val="4"/>
   </w:num>
-  <w:num w:numId="6" w16cid:durableId="140082220">
-    <w:abstractNumId w:val="5"/>
-  </w:num>
-  <w:num w:numId="7" w16cid:durableId="1850674685">
-    <w:abstractNumId w:val="6"/>
+  <w:num w:numId="7" w16cid:durableId="1604680125">
+    <w:abstractNumId w:val="2"/>
   </w:num>
 </w:numbering>
 </file>
@@ -4209,6 +4538,311 @@
       </w:tcPr>
     </w:tblStylePr>
   </w:style>
+  <w:style w:type="table" w:customStyle="1" w:styleId="a3">
+    <w:basedOn w:val="TableNormal"/>
+    <w:pPr>
+      <w:spacing w:after="0" w:line="240" w:lineRule="auto"/>
+    </w:pPr>
+    <w:tblPr>
+      <w:tblStyleRowBandSize w:val="1"/>
+      <w:tblStyleColBandSize w:val="1"/>
+    </w:tblPr>
+    <w:tblStylePr w:type="firstRow">
+      <w:rPr>
+        <w:b/>
+        <w:color w:val="FFFFFF"/>
+      </w:rPr>
+      <w:tblPr/>
+      <w:tcPr>
+        <w:tcBorders>
+          <w:top w:val="single" w:sz="4" w:space="0" w:color="0F9ED5"/>
+          <w:left w:val="single" w:sz="4" w:space="0" w:color="0F9ED5"/>
+          <w:bottom w:val="single" w:sz="4" w:space="0" w:color="0F9ED5"/>
+          <w:right w:val="single" w:sz="4" w:space="0" w:color="0F9ED5"/>
+          <w:insideH w:val="nil"/>
+          <w:insideV w:val="nil"/>
+        </w:tcBorders>
+        <w:shd w:val="clear" w:color="auto" w:fill="0F9ED5"/>
+      </w:tcPr>
+    </w:tblStylePr>
+    <w:tblStylePr w:type="lastRow">
+      <w:rPr>
+        <w:b/>
+      </w:rPr>
+      <w:tblPr/>
+      <w:tcPr>
+        <w:tcBorders>
+          <w:top w:val="single" w:sz="4" w:space="0" w:color="0F9ED5"/>
+        </w:tcBorders>
+      </w:tcPr>
+    </w:tblStylePr>
+    <w:tblStylePr w:type="firstCol">
+      <w:rPr>
+        <w:b/>
+      </w:rPr>
+    </w:tblStylePr>
+    <w:tblStylePr w:type="lastCol">
+      <w:rPr>
+        <w:b/>
+      </w:rPr>
+    </w:tblStylePr>
+    <w:tblStylePr w:type="band1Vert">
+      <w:tblPr/>
+      <w:tcPr>
+        <w:shd w:val="clear" w:color="auto" w:fill="CAEDFB"/>
+      </w:tcPr>
+    </w:tblStylePr>
+    <w:tblStylePr w:type="band1Horz">
+      <w:tblPr/>
+      <w:tcPr>
+        <w:shd w:val="clear" w:color="auto" w:fill="CAEDFB"/>
+      </w:tcPr>
+    </w:tblStylePr>
+  </w:style>
+  <w:style w:type="table" w:customStyle="1" w:styleId="a4">
+    <w:basedOn w:val="TableNormal"/>
+    <w:pPr>
+      <w:spacing w:after="0" w:line="240" w:lineRule="auto"/>
+    </w:pPr>
+    <w:tblPr>
+      <w:tblStyleRowBandSize w:val="1"/>
+      <w:tblStyleColBandSize w:val="1"/>
+    </w:tblPr>
+    <w:tblStylePr w:type="firstRow">
+      <w:rPr>
+        <w:b/>
+        <w:color w:val="FFFFFF"/>
+      </w:rPr>
+      <w:tblPr/>
+      <w:tcPr>
+        <w:tcBorders>
+          <w:top w:val="single" w:sz="4" w:space="0" w:color="0F9ED5"/>
+          <w:left w:val="single" w:sz="4" w:space="0" w:color="0F9ED5"/>
+          <w:bottom w:val="single" w:sz="4" w:space="0" w:color="0F9ED5"/>
+          <w:right w:val="single" w:sz="4" w:space="0" w:color="0F9ED5"/>
+          <w:insideH w:val="nil"/>
+          <w:insideV w:val="nil"/>
+        </w:tcBorders>
+        <w:shd w:val="clear" w:color="auto" w:fill="0F9ED5"/>
+      </w:tcPr>
+    </w:tblStylePr>
+    <w:tblStylePr w:type="lastRow">
+      <w:rPr>
+        <w:b/>
+      </w:rPr>
+      <w:tblPr/>
+      <w:tcPr>
+        <w:tcBorders>
+          <w:top w:val="single" w:sz="4" w:space="0" w:color="0F9ED5"/>
+        </w:tcBorders>
+      </w:tcPr>
+    </w:tblStylePr>
+    <w:tblStylePr w:type="firstCol">
+      <w:rPr>
+        <w:b/>
+      </w:rPr>
+    </w:tblStylePr>
+    <w:tblStylePr w:type="lastCol">
+      <w:rPr>
+        <w:b/>
+      </w:rPr>
+    </w:tblStylePr>
+    <w:tblStylePr w:type="band1Vert">
+      <w:tblPr/>
+      <w:tcPr>
+        <w:shd w:val="clear" w:color="auto" w:fill="CAEDFB"/>
+      </w:tcPr>
+    </w:tblStylePr>
+    <w:tblStylePr w:type="band1Horz">
+      <w:tblPr/>
+      <w:tcPr>
+        <w:shd w:val="clear" w:color="auto" w:fill="CAEDFB"/>
+      </w:tcPr>
+    </w:tblStylePr>
+  </w:style>
+  <w:style w:type="table" w:customStyle="1" w:styleId="a5">
+    <w:basedOn w:val="TableNormal"/>
+    <w:pPr>
+      <w:spacing w:after="0" w:line="240" w:lineRule="auto"/>
+    </w:pPr>
+    <w:tblPr>
+      <w:tblStyleRowBandSize w:val="1"/>
+      <w:tblStyleColBandSize w:val="1"/>
+    </w:tblPr>
+    <w:tblStylePr w:type="firstRow">
+      <w:rPr>
+        <w:b/>
+        <w:color w:val="FFFFFF"/>
+      </w:rPr>
+      <w:tblPr/>
+      <w:tcPr>
+        <w:tcBorders>
+          <w:top w:val="single" w:sz="4" w:space="0" w:color="0F9ED5"/>
+          <w:left w:val="single" w:sz="4" w:space="0" w:color="0F9ED5"/>
+          <w:bottom w:val="single" w:sz="4" w:space="0" w:color="0F9ED5"/>
+          <w:right w:val="single" w:sz="4" w:space="0" w:color="0F9ED5"/>
+          <w:insideH w:val="nil"/>
+          <w:insideV w:val="nil"/>
+        </w:tcBorders>
+        <w:shd w:val="clear" w:color="auto" w:fill="0F9ED5"/>
+      </w:tcPr>
+    </w:tblStylePr>
+    <w:tblStylePr w:type="lastRow">
+      <w:rPr>
+        <w:b/>
+      </w:rPr>
+      <w:tblPr/>
+      <w:tcPr>
+        <w:tcBorders>
+          <w:top w:val="single" w:sz="4" w:space="0" w:color="0F9ED5"/>
+        </w:tcBorders>
+      </w:tcPr>
+    </w:tblStylePr>
+    <w:tblStylePr w:type="firstCol">
+      <w:rPr>
+        <w:b/>
+      </w:rPr>
+    </w:tblStylePr>
+    <w:tblStylePr w:type="lastCol">
+      <w:rPr>
+        <w:b/>
+      </w:rPr>
+    </w:tblStylePr>
+    <w:tblStylePr w:type="band1Vert">
+      <w:tblPr/>
+      <w:tcPr>
+        <w:shd w:val="clear" w:color="auto" w:fill="CAEDFB"/>
+      </w:tcPr>
+    </w:tblStylePr>
+    <w:tblStylePr w:type="band1Horz">
+      <w:tblPr/>
+      <w:tcPr>
+        <w:shd w:val="clear" w:color="auto" w:fill="CAEDFB"/>
+      </w:tcPr>
+    </w:tblStylePr>
+  </w:style>
+  <w:style w:type="table" w:customStyle="1" w:styleId="a6">
+    <w:basedOn w:val="TableNormal"/>
+    <w:pPr>
+      <w:spacing w:after="0" w:line="240" w:lineRule="auto"/>
+    </w:pPr>
+    <w:tblPr>
+      <w:tblStyleRowBandSize w:val="1"/>
+      <w:tblStyleColBandSize w:val="1"/>
+    </w:tblPr>
+    <w:tblStylePr w:type="firstRow">
+      <w:rPr>
+        <w:b/>
+        <w:color w:val="FFFFFF"/>
+      </w:rPr>
+      <w:tblPr/>
+      <w:tcPr>
+        <w:tcBorders>
+          <w:top w:val="single" w:sz="4" w:space="0" w:color="0F9ED5"/>
+          <w:left w:val="single" w:sz="4" w:space="0" w:color="0F9ED5"/>
+          <w:bottom w:val="single" w:sz="4" w:space="0" w:color="0F9ED5"/>
+          <w:right w:val="single" w:sz="4" w:space="0" w:color="0F9ED5"/>
+          <w:insideH w:val="nil"/>
+          <w:insideV w:val="nil"/>
+        </w:tcBorders>
+        <w:shd w:val="clear" w:color="auto" w:fill="0F9ED5"/>
+      </w:tcPr>
+    </w:tblStylePr>
+    <w:tblStylePr w:type="lastRow">
+      <w:rPr>
+        <w:b/>
+      </w:rPr>
+      <w:tblPr/>
+      <w:tcPr>
+        <w:tcBorders>
+          <w:top w:val="single" w:sz="4" w:space="0" w:color="0F9ED5"/>
+        </w:tcBorders>
+      </w:tcPr>
+    </w:tblStylePr>
+    <w:tblStylePr w:type="firstCol">
+      <w:rPr>
+        <w:b/>
+      </w:rPr>
+    </w:tblStylePr>
+    <w:tblStylePr w:type="lastCol">
+      <w:rPr>
+        <w:b/>
+      </w:rPr>
+    </w:tblStylePr>
+    <w:tblStylePr w:type="band1Vert">
+      <w:tblPr/>
+      <w:tcPr>
+        <w:shd w:val="clear" w:color="auto" w:fill="CAEDFB"/>
+      </w:tcPr>
+    </w:tblStylePr>
+    <w:tblStylePr w:type="band1Horz">
+      <w:tblPr/>
+      <w:tcPr>
+        <w:shd w:val="clear" w:color="auto" w:fill="CAEDFB"/>
+      </w:tcPr>
+    </w:tblStylePr>
+  </w:style>
+  <w:style w:type="table" w:customStyle="1" w:styleId="a7">
+    <w:basedOn w:val="TableNormal"/>
+    <w:pPr>
+      <w:spacing w:after="0" w:line="240" w:lineRule="auto"/>
+    </w:pPr>
+    <w:tblPr>
+      <w:tblStyleRowBandSize w:val="1"/>
+      <w:tblStyleColBandSize w:val="1"/>
+    </w:tblPr>
+    <w:tblStylePr w:type="firstRow">
+      <w:rPr>
+        <w:b/>
+        <w:color w:val="FFFFFF"/>
+      </w:rPr>
+      <w:tblPr/>
+      <w:tcPr>
+        <w:tcBorders>
+          <w:top w:val="single" w:sz="4" w:space="0" w:color="0F9ED5"/>
+          <w:left w:val="single" w:sz="4" w:space="0" w:color="0F9ED5"/>
+          <w:bottom w:val="single" w:sz="4" w:space="0" w:color="0F9ED5"/>
+          <w:right w:val="single" w:sz="4" w:space="0" w:color="0F9ED5"/>
+          <w:insideH w:val="nil"/>
+          <w:insideV w:val="nil"/>
+        </w:tcBorders>
+        <w:shd w:val="clear" w:color="auto" w:fill="0F9ED5"/>
+      </w:tcPr>
+    </w:tblStylePr>
+    <w:tblStylePr w:type="lastRow">
+      <w:rPr>
+        <w:b/>
+      </w:rPr>
+      <w:tblPr/>
+      <w:tcPr>
+        <w:tcBorders>
+          <w:top w:val="single" w:sz="4" w:space="0" w:color="0F9ED5"/>
+        </w:tcBorders>
+      </w:tcPr>
+    </w:tblStylePr>
+    <w:tblStylePr w:type="firstCol">
+      <w:rPr>
+        <w:b/>
+      </w:rPr>
+    </w:tblStylePr>
+    <w:tblStylePr w:type="lastCol">
+      <w:rPr>
+        <w:b/>
+      </w:rPr>
+    </w:tblStylePr>
+    <w:tblStylePr w:type="band1Vert">
+      <w:tblPr/>
+      <w:tcPr>
+        <w:shd w:val="clear" w:color="auto" w:fill="CAEDFB"/>
+      </w:tcPr>
+    </w:tblStylePr>
+    <w:tblStylePr w:type="band1Horz">
+      <w:tblPr/>
+      <w:tcPr>
+        <w:shd w:val="clear" w:color="auto" w:fill="CAEDFB"/>
+      </w:tcPr>
+    </w:tblStylePr>
+  </w:style>
 </w:styles>
 </file>
 
@@ -4509,7 +5143,7 @@
 
 <file path=customXml/item1.xml><?xml version="1.0" encoding="utf-8"?>
 <go:gDocsCustomXmlDataStorage xmlns:go="http://customooxmlschemas.google.com/" xmlns:r="http://schemas.openxmlformats.org/officeDocument/2006/relationships" uri="GoogleDocsCustomDataVersion2">
-  <go:docsCustomData xmlns:go="http://customooxmlschemas.google.com/" roundtripDataSignature="AMtx7mhdPYdUFgJJSyPHSbWPeMfBHC1V+g==">CgMxLjA4AHIhMWZRNUt3N3FneHUtZGJsMV81X2FnQzJxZUNPbEdJcTBG</go:docsCustomData>
+  <go:docsCustomData xmlns:go="http://customooxmlschemas.google.com/" roundtripDataSignature="AMtx7mg8rfZnYLhDoMBNyl8259Ia/7weSg==">CgMxLjA4AGokChRzdWdnZXN0LnU1M2dpMnJlYXUzZBIMTm9haCBTaWNrZWxzaiQKFHN1Z2dlc3QuMmU4b3V5NTFqcGExEgxOb2FoIFNpY2tlbHNqJAoUc3VnZ2VzdC5yMzR3YXVlczFzc3oSDE5vYWggU2lja2Vsc2ojChNzdWdnZXN0LjFhazByZGphcHU3EgxOb2FoIFNpY2tlbHNyITFoa1ZCeHdieEkzbmdLRWRRNFN1ZkdGb3A2ZXZ0RUpPMQ==</go:docsCustomData>
 </go:gDocsCustomXmlDataStorage>
 </file>
 

</xml_diff>

<commit_message>
Fixed formatting and typos in brief 2 report
</commit_message>
<xml_diff>
--- a/deliverables/briefings/brief_2/G12_briefing_2_progress_report.docx
+++ b/deliverables/briefings/brief_2/G12_briefing_2_progress_report.docx
@@ -230,7 +230,7 @@
         <w:rPr>
           <w:rFonts w:ascii="Times New Roman" w:eastAsia="Times New Roman" w:hAnsi="Times New Roman" w:cs="Times New Roman"/>
         </w:rPr>
-        <w:t xml:space="preserve">This reporting period primarily focused on compatibility testing our second selected fuzz testing tool against Medusa and Masscan attack tools. We also performed research to discover a third fuzzing tool and an alternative fuzzing target. </w:t>
+        <w:t xml:space="preserve">This reporting period primarily focused on compatibility testing our second selected fuzz testing tool against Medusa and Masscan. We also performed research to discover a third fuzzing tool and an alternative fuzzing target. </w:t>
       </w:r>
     </w:p>
     <w:p>
@@ -260,7 +260,19 @@
         <w:rPr>
           <w:rFonts w:ascii="Times New Roman" w:eastAsia="Times New Roman" w:hAnsi="Times New Roman" w:cs="Times New Roman"/>
         </w:rPr>
-        <w:t>Test the viability of the first fuzz testing tool (Fuzzowski/BooFuzz) against Medusa and Masscan.</w:t>
+        <w:t>Test the viability of the</w:t>
+      </w:r>
+      <w:r>
+        <w:rPr>
+          <w:rFonts w:ascii="Times New Roman" w:eastAsia="Times New Roman" w:hAnsi="Times New Roman" w:cs="Times New Roman"/>
+        </w:rPr>
+        <w:t xml:space="preserve"> second</w:t>
+      </w:r>
+      <w:r>
+        <w:rPr>
+          <w:rFonts w:ascii="Times New Roman" w:eastAsia="Times New Roman" w:hAnsi="Times New Roman" w:cs="Times New Roman"/>
+        </w:rPr>
+        <w:t xml:space="preserve"> fuzz testing tool (Fuzzowski/BooFuzz) against Medusa and Masscan.</w:t>
       </w:r>
     </w:p>
     <w:p>
@@ -1945,7 +1957,21 @@
               <w:rPr>
                 <w:rFonts w:ascii="Times New Roman" w:eastAsia="Times New Roman" w:hAnsi="Times New Roman" w:cs="Times New Roman"/>
               </w:rPr>
-              <w:t>Updated general configuration information on attack tool(s), kernel, and gcc compiler versions for reporting and documentation.</w:t>
+              <w:t xml:space="preserve">Updated general configuration information on attack tool(s), kernel, and </w:t>
+            </w:r>
+            <w:proofErr w:type="spellStart"/>
+            <w:r>
+              <w:rPr>
+                <w:rFonts w:ascii="Times New Roman" w:eastAsia="Times New Roman" w:hAnsi="Times New Roman" w:cs="Times New Roman"/>
+              </w:rPr>
+              <w:t>gcc</w:t>
+            </w:r>
+            <w:proofErr w:type="spellEnd"/>
+            <w:r>
+              <w:rPr>
+                <w:rFonts w:ascii="Times New Roman" w:eastAsia="Times New Roman" w:hAnsi="Times New Roman" w:cs="Times New Roman"/>
+              </w:rPr>
+              <w:t xml:space="preserve"> compiler versions for reporting and documentation.</w:t>
             </w:r>
           </w:p>
         </w:tc>
@@ -2016,19 +2042,7 @@
               <w:rPr>
                 <w:rFonts w:ascii="Times New Roman" w:eastAsia="Times New Roman" w:hAnsi="Times New Roman" w:cs="Times New Roman"/>
               </w:rPr>
-              <w:t>C</w:t>
-            </w:r>
-            <w:r>
-              <w:rPr>
-                <w:rFonts w:ascii="Times New Roman" w:eastAsia="Times New Roman" w:hAnsi="Times New Roman" w:cs="Times New Roman"/>
-              </w:rPr>
-              <w:t>ontinue setting up AFL++</w:t>
-            </w:r>
-            <w:r>
-              <w:rPr>
-                <w:rFonts w:ascii="Times New Roman" w:eastAsia="Times New Roman" w:hAnsi="Times New Roman" w:cs="Times New Roman"/>
-              </w:rPr>
-              <w:t>.</w:t>
+              <w:t>Continue setting up AFL++.</w:t>
             </w:r>
           </w:p>
         </w:tc>
@@ -2072,7 +2086,21 @@
               <w:rPr>
                 <w:rFonts w:ascii="Times New Roman" w:eastAsia="Times New Roman" w:hAnsi="Times New Roman" w:cs="Times New Roman"/>
               </w:rPr>
-              <w:t xml:space="preserve">Decided that our final attack tool should be reaver, and explored options for fuzz testing it. I decided that AFL++ would work for fuzz testing </w:t>
+              <w:t xml:space="preserve">Decided that our final attack tool should be </w:t>
+            </w:r>
+            <w:proofErr w:type="gramStart"/>
+            <w:r>
+              <w:rPr>
+                <w:rFonts w:ascii="Times New Roman" w:eastAsia="Times New Roman" w:hAnsi="Times New Roman" w:cs="Times New Roman"/>
+              </w:rPr>
+              <w:t>reaver, and</w:t>
+            </w:r>
+            <w:proofErr w:type="gramEnd"/>
+            <w:r>
+              <w:rPr>
+                <w:rFonts w:ascii="Times New Roman" w:eastAsia="Times New Roman" w:hAnsi="Times New Roman" w:cs="Times New Roman"/>
+              </w:rPr>
+              <w:t xml:space="preserve"> explored options for fuzz testing it. I decided that AFL++ would work for fuzz testing </w:t>
             </w:r>
             <w:r>
               <w:rPr>
@@ -2364,11 +2392,21 @@
     <w:p>
       <w:pPr>
         <w:rPr>
+          <w:rFonts w:ascii="Times New Roman" w:hAnsi="Times New Roman" w:cs="Times New Roman"/>
           <w:b/>
         </w:rPr>
       </w:pPr>
+    </w:p>
+    <w:p>
+      <w:pPr>
+        <w:rPr>
+          <w:rFonts w:ascii="Times New Roman" w:hAnsi="Times New Roman" w:cs="Times New Roman"/>
+          <w:b/>
+        </w:rPr>
+      </w:pPr>
       <w:r>
         <w:rPr>
+          <w:rFonts w:ascii="Times New Roman" w:hAnsi="Times New Roman" w:cs="Times New Roman"/>
           <w:b/>
         </w:rPr>
         <w:t>Mitigation Plan</w:t>
@@ -2380,9 +2418,18 @@
           <w:ilvl w:val="0"/>
           <w:numId w:val="6"/>
         </w:numPr>
+        <w:tabs>
+          <w:tab w:val="num" w:pos="720"/>
+        </w:tabs>
         <w:spacing w:after="0"/>
+        <w:rPr>
+          <w:rFonts w:ascii="Times New Roman" w:hAnsi="Times New Roman" w:cs="Times New Roman"/>
+        </w:rPr>
       </w:pPr>
       <w:r>
+        <w:rPr>
+          <w:rFonts w:ascii="Times New Roman" w:hAnsi="Times New Roman" w:cs="Times New Roman"/>
+        </w:rPr>
         <w:t>Milestone: Test Fuzzing Tool #3</w:t>
       </w:r>
     </w:p>
@@ -2393,26 +2440,134 @@
           <w:numId w:val="6"/>
         </w:numPr>
         <w:spacing w:after="0"/>
+        <w:rPr>
+          <w:rFonts w:ascii="Times New Roman" w:hAnsi="Times New Roman" w:cs="Times New Roman"/>
+        </w:rPr>
       </w:pPr>
       <w:r>
-        <w:t>If issues arise with getting Peach</w:t>
-      </w:r>
-      <w:r>
-        <w:t xml:space="preserve"> </w:t>
-      </w:r>
-      <w:r>
-        <w:t xml:space="preserve">Fuzzer to work with Medusa or Masscan, we have two other possible solutions with Scapy or with Randpkt. </w:t>
+        <w:rPr>
+          <w:rFonts w:ascii="Times New Roman" w:hAnsi="Times New Roman" w:cs="Times New Roman"/>
+        </w:rPr>
+        <w:t>If issues arise with getting Peach Fuzzer to work with Medusa or Masscan, we have two other possible solutions with Scapy or with Randpkt. </w:t>
       </w:r>
     </w:p>
     <w:p>
       <w:pPr>
-        <w:rPr>
+        <w:numPr>
+          <w:ilvl w:val="0"/>
+          <w:numId w:val="6"/>
+        </w:numPr>
+        <w:tabs>
+          <w:tab w:val="num" w:pos="720"/>
+        </w:tabs>
+        <w:spacing w:after="0"/>
+        <w:rPr>
+          <w:rFonts w:ascii="Times New Roman" w:hAnsi="Times New Roman" w:cs="Times New Roman"/>
+        </w:rPr>
+      </w:pPr>
+      <w:r>
+        <w:rPr>
+          <w:rFonts w:ascii="Times New Roman" w:hAnsi="Times New Roman" w:cs="Times New Roman"/>
+        </w:rPr>
+        <w:t>Milestone: Analyze Fuzz Testing results</w:t>
+      </w:r>
+    </w:p>
+    <w:p>
+      <w:pPr>
+        <w:numPr>
+          <w:ilvl w:val="1"/>
+          <w:numId w:val="6"/>
+        </w:numPr>
+        <w:spacing w:after="0"/>
+        <w:rPr>
+          <w:rFonts w:ascii="Times New Roman" w:hAnsi="Times New Roman" w:cs="Times New Roman"/>
+        </w:rPr>
+      </w:pPr>
+      <w:r>
+        <w:rPr>
+          <w:rFonts w:ascii="Times New Roman" w:hAnsi="Times New Roman" w:cs="Times New Roman"/>
+        </w:rPr>
+        <w:t xml:space="preserve">If issues </w:t>
+      </w:r>
+      <w:r>
+        <w:rPr>
+          <w:rFonts w:ascii="Times New Roman" w:hAnsi="Times New Roman" w:cs="Times New Roman"/>
+        </w:rPr>
+        <w:t>arise,</w:t>
+      </w:r>
+      <w:r>
+        <w:rPr>
+          <w:rFonts w:ascii="Times New Roman" w:hAnsi="Times New Roman" w:cs="Times New Roman"/>
+        </w:rPr>
+        <w:t xml:space="preserve"> we have a couple of fuzz testing tools to analyze for viability.</w:t>
+      </w:r>
+    </w:p>
+    <w:p>
+      <w:pPr>
+        <w:numPr>
+          <w:ilvl w:val="0"/>
+          <w:numId w:val="6"/>
+        </w:numPr>
+        <w:tabs>
+          <w:tab w:val="num" w:pos="720"/>
+        </w:tabs>
+        <w:spacing w:after="0"/>
+        <w:rPr>
+          <w:rFonts w:ascii="Times New Roman" w:hAnsi="Times New Roman" w:cs="Times New Roman"/>
+        </w:rPr>
+      </w:pPr>
+      <w:r>
+        <w:rPr>
+          <w:rFonts w:ascii="Times New Roman" w:hAnsi="Times New Roman" w:cs="Times New Roman"/>
+        </w:rPr>
+        <w:t>Milestone: Ranking Fuzz Testing tools Based on Probability of Success</w:t>
+      </w:r>
+    </w:p>
+    <w:p>
+      <w:pPr>
+        <w:numPr>
+          <w:ilvl w:val="1"/>
+          <w:numId w:val="6"/>
+        </w:numPr>
+        <w:spacing w:after="0"/>
+        <w:rPr>
+          <w:rFonts w:ascii="Times New Roman" w:hAnsi="Times New Roman" w:cs="Times New Roman"/>
+        </w:rPr>
+      </w:pPr>
+      <w:r>
+        <w:rPr>
+          <w:rFonts w:ascii="Times New Roman" w:hAnsi="Times New Roman" w:cs="Times New Roman"/>
+        </w:rPr>
+        <w:lastRenderedPageBreak/>
+        <w:t xml:space="preserve">If issues </w:t>
+      </w:r>
+      <w:proofErr w:type="gramStart"/>
+      <w:r>
+        <w:rPr>
+          <w:rFonts w:ascii="Times New Roman" w:hAnsi="Times New Roman" w:cs="Times New Roman"/>
+        </w:rPr>
+        <w:t>arise</w:t>
+      </w:r>
+      <w:proofErr w:type="gramEnd"/>
+      <w:r>
+        <w:rPr>
+          <w:rFonts w:ascii="Times New Roman" w:hAnsi="Times New Roman" w:cs="Times New Roman"/>
+        </w:rPr>
+        <w:t xml:space="preserve"> we again have several tools we are ranking based on viability so if one has issues we do have others</w:t>
+      </w:r>
+    </w:p>
+    <w:p>
+      <w:pPr>
+        <w:spacing w:after="0"/>
+        <w:rPr>
+          <w:rFonts w:ascii="Times New Roman" w:hAnsi="Times New Roman" w:cs="Times New Roman"/>
+        </w:rPr>
+      </w:pPr>
+      <w:r>
+        <w:rPr>
+          <w:rFonts w:ascii="Times New Roman" w:hAnsi="Times New Roman" w:cs="Times New Roman"/>
           <w:b/>
-        </w:rPr>
-      </w:pPr>
-      <w:r>
-        <w:rPr>
-          <w:b/>
+          <w:bCs/>
         </w:rPr>
         <w:t>Contingency Plans</w:t>
       </w:r>
@@ -2421,12 +2576,21 @@
       <w:pPr>
         <w:numPr>
           <w:ilvl w:val="0"/>
-          <w:numId w:val="3"/>
+          <w:numId w:val="6"/>
         </w:numPr>
+        <w:tabs>
+          <w:tab w:val="num" w:pos="720"/>
+        </w:tabs>
         <w:spacing w:after="0"/>
+        <w:rPr>
+          <w:rFonts w:ascii="Times New Roman" w:hAnsi="Times New Roman" w:cs="Times New Roman"/>
+        </w:rPr>
       </w:pPr>
       <w:r>
-        <w:t>Milestone: If we can’t get testing to work with Masscan or Medusa, Reaver is an alternative attack tool we can target.</w:t>
+        <w:rPr>
+          <w:rFonts w:ascii="Times New Roman" w:hAnsi="Times New Roman" w:cs="Times New Roman"/>
+        </w:rPr>
+        <w:t>If we can’t get testing to work with Masscan or Medusa, Reaver is an alternative attack tool we can target.</w:t>
       </w:r>
     </w:p>
     <w:sectPr>
@@ -2555,6 +2719,155 @@
     </w:lvl>
   </w:abstractNum>
   <w:abstractNum w:abstractNumId="1" w15:restartNumberingAfterBreak="0">
+    <w:nsid w:val="0A6D1F23"/>
+    <w:multiLevelType w:val="multilevel"/>
+    <w:tmpl w:val="63F409CA"/>
+    <w:lvl w:ilvl="0">
+      <w:start w:val="1"/>
+      <w:numFmt w:val="bullet"/>
+      <w:lvlText w:val=""/>
+      <w:lvlJc w:val="left"/>
+      <w:pPr>
+        <w:tabs>
+          <w:tab w:val="num" w:pos="720"/>
+        </w:tabs>
+        <w:ind w:left="720" w:hanging="360"/>
+      </w:pPr>
+      <w:rPr>
+        <w:rFonts w:ascii="Symbol" w:hAnsi="Symbol" w:hint="default"/>
+        <w:sz w:val="20"/>
+      </w:rPr>
+    </w:lvl>
+    <w:lvl w:ilvl="1" w:tentative="1">
+      <w:start w:val="1"/>
+      <w:numFmt w:val="bullet"/>
+      <w:lvlText w:val="o"/>
+      <w:lvlJc w:val="left"/>
+      <w:pPr>
+        <w:tabs>
+          <w:tab w:val="num" w:pos="1440"/>
+        </w:tabs>
+        <w:ind w:left="1440" w:hanging="360"/>
+      </w:pPr>
+      <w:rPr>
+        <w:rFonts w:ascii="Courier New" w:hAnsi="Courier New" w:hint="default"/>
+        <w:sz w:val="20"/>
+      </w:rPr>
+    </w:lvl>
+    <w:lvl w:ilvl="2" w:tentative="1">
+      <w:start w:val="1"/>
+      <w:numFmt w:val="bullet"/>
+      <w:lvlText w:val=""/>
+      <w:lvlJc w:val="left"/>
+      <w:pPr>
+        <w:tabs>
+          <w:tab w:val="num" w:pos="2160"/>
+        </w:tabs>
+        <w:ind w:left="2160" w:hanging="360"/>
+      </w:pPr>
+      <w:rPr>
+        <w:rFonts w:ascii="Wingdings" w:hAnsi="Wingdings" w:hint="default"/>
+        <w:sz w:val="20"/>
+      </w:rPr>
+    </w:lvl>
+    <w:lvl w:ilvl="3" w:tentative="1">
+      <w:start w:val="1"/>
+      <w:numFmt w:val="bullet"/>
+      <w:lvlText w:val=""/>
+      <w:lvlJc w:val="left"/>
+      <w:pPr>
+        <w:tabs>
+          <w:tab w:val="num" w:pos="2880"/>
+        </w:tabs>
+        <w:ind w:left="2880" w:hanging="360"/>
+      </w:pPr>
+      <w:rPr>
+        <w:rFonts w:ascii="Wingdings" w:hAnsi="Wingdings" w:hint="default"/>
+        <w:sz w:val="20"/>
+      </w:rPr>
+    </w:lvl>
+    <w:lvl w:ilvl="4" w:tentative="1">
+      <w:start w:val="1"/>
+      <w:numFmt w:val="bullet"/>
+      <w:lvlText w:val=""/>
+      <w:lvlJc w:val="left"/>
+      <w:pPr>
+        <w:tabs>
+          <w:tab w:val="num" w:pos="3600"/>
+        </w:tabs>
+        <w:ind w:left="3600" w:hanging="360"/>
+      </w:pPr>
+      <w:rPr>
+        <w:rFonts w:ascii="Wingdings" w:hAnsi="Wingdings" w:hint="default"/>
+        <w:sz w:val="20"/>
+      </w:rPr>
+    </w:lvl>
+    <w:lvl w:ilvl="5" w:tentative="1">
+      <w:start w:val="1"/>
+      <w:numFmt w:val="bullet"/>
+      <w:lvlText w:val=""/>
+      <w:lvlJc w:val="left"/>
+      <w:pPr>
+        <w:tabs>
+          <w:tab w:val="num" w:pos="4320"/>
+        </w:tabs>
+        <w:ind w:left="4320" w:hanging="360"/>
+      </w:pPr>
+      <w:rPr>
+        <w:rFonts w:ascii="Wingdings" w:hAnsi="Wingdings" w:hint="default"/>
+        <w:sz w:val="20"/>
+      </w:rPr>
+    </w:lvl>
+    <w:lvl w:ilvl="6" w:tentative="1">
+      <w:start w:val="1"/>
+      <w:numFmt w:val="bullet"/>
+      <w:lvlText w:val=""/>
+      <w:lvlJc w:val="left"/>
+      <w:pPr>
+        <w:tabs>
+          <w:tab w:val="num" w:pos="5040"/>
+        </w:tabs>
+        <w:ind w:left="5040" w:hanging="360"/>
+      </w:pPr>
+      <w:rPr>
+        <w:rFonts w:ascii="Wingdings" w:hAnsi="Wingdings" w:hint="default"/>
+        <w:sz w:val="20"/>
+      </w:rPr>
+    </w:lvl>
+    <w:lvl w:ilvl="7" w:tentative="1">
+      <w:start w:val="1"/>
+      <w:numFmt w:val="bullet"/>
+      <w:lvlText w:val=""/>
+      <w:lvlJc w:val="left"/>
+      <w:pPr>
+        <w:tabs>
+          <w:tab w:val="num" w:pos="5760"/>
+        </w:tabs>
+        <w:ind w:left="5760" w:hanging="360"/>
+      </w:pPr>
+      <w:rPr>
+        <w:rFonts w:ascii="Wingdings" w:hAnsi="Wingdings" w:hint="default"/>
+        <w:sz w:val="20"/>
+      </w:rPr>
+    </w:lvl>
+    <w:lvl w:ilvl="8" w:tentative="1">
+      <w:start w:val="1"/>
+      <w:numFmt w:val="bullet"/>
+      <w:lvlText w:val=""/>
+      <w:lvlJc w:val="left"/>
+      <w:pPr>
+        <w:tabs>
+          <w:tab w:val="num" w:pos="6480"/>
+        </w:tabs>
+        <w:ind w:left="6480" w:hanging="360"/>
+      </w:pPr>
+      <w:rPr>
+        <w:rFonts w:ascii="Wingdings" w:hAnsi="Wingdings" w:hint="default"/>
+        <w:sz w:val="20"/>
+      </w:rPr>
+    </w:lvl>
+  </w:abstractNum>
+  <w:abstractNum w:abstractNumId="2" w15:restartNumberingAfterBreak="0">
     <w:nsid w:val="0B932BA1"/>
     <w:multiLevelType w:val="multilevel"/>
     <w:tmpl w:val="DB329C72"/>
@@ -2667,7 +2980,7 @@
       </w:rPr>
     </w:lvl>
   </w:abstractNum>
-  <w:abstractNum w:abstractNumId="2" w15:restartNumberingAfterBreak="0">
+  <w:abstractNum w:abstractNumId="3" w15:restartNumberingAfterBreak="0">
     <w:nsid w:val="0CBA7912"/>
     <w:multiLevelType w:val="multilevel"/>
     <w:tmpl w:val="E20EDA04"/>
@@ -2798,7 +3111,7 @@
       </w:rPr>
     </w:lvl>
   </w:abstractNum>
-  <w:abstractNum w:abstractNumId="3" w15:restartNumberingAfterBreak="0">
+  <w:abstractNum w:abstractNumId="4" w15:restartNumberingAfterBreak="0">
     <w:nsid w:val="179A25BD"/>
     <w:multiLevelType w:val="multilevel"/>
     <w:tmpl w:val="DC34322A"/>
@@ -2911,7 +3224,7 @@
       </w:rPr>
     </w:lvl>
   </w:abstractNum>
-  <w:abstractNum w:abstractNumId="4" w15:restartNumberingAfterBreak="0">
+  <w:abstractNum w:abstractNumId="5" w15:restartNumberingAfterBreak="0">
     <w:nsid w:val="27A75931"/>
     <w:multiLevelType w:val="multilevel"/>
     <w:tmpl w:val="04441550"/>
@@ -3024,7 +3337,156 @@
       </w:rPr>
     </w:lvl>
   </w:abstractNum>
-  <w:abstractNum w:abstractNumId="5" w15:restartNumberingAfterBreak="0">
+  <w:abstractNum w:abstractNumId="6" w15:restartNumberingAfterBreak="0">
+    <w:nsid w:val="42CA75AF"/>
+    <w:multiLevelType w:val="multilevel"/>
+    <w:tmpl w:val="15026262"/>
+    <w:lvl w:ilvl="0">
+      <w:start w:val="1"/>
+      <w:numFmt w:val="bullet"/>
+      <w:lvlText w:val=""/>
+      <w:lvlJc w:val="left"/>
+      <w:pPr>
+        <w:tabs>
+          <w:tab w:val="num" w:pos="720"/>
+        </w:tabs>
+        <w:ind w:left="720" w:hanging="360"/>
+      </w:pPr>
+      <w:rPr>
+        <w:rFonts w:ascii="Symbol" w:hAnsi="Symbol" w:hint="default"/>
+        <w:sz w:val="20"/>
+      </w:rPr>
+    </w:lvl>
+    <w:lvl w:ilvl="1">
+      <w:start w:val="1"/>
+      <w:numFmt w:val="bullet"/>
+      <w:lvlText w:val="o"/>
+      <w:lvlJc w:val="left"/>
+      <w:pPr>
+        <w:tabs>
+          <w:tab w:val="num" w:pos="1440"/>
+        </w:tabs>
+        <w:ind w:left="1440" w:hanging="360"/>
+      </w:pPr>
+      <w:rPr>
+        <w:rFonts w:ascii="Courier New" w:hAnsi="Courier New" w:hint="default"/>
+        <w:sz w:val="20"/>
+      </w:rPr>
+    </w:lvl>
+    <w:lvl w:ilvl="2" w:tentative="1">
+      <w:start w:val="1"/>
+      <w:numFmt w:val="bullet"/>
+      <w:lvlText w:val=""/>
+      <w:lvlJc w:val="left"/>
+      <w:pPr>
+        <w:tabs>
+          <w:tab w:val="num" w:pos="2160"/>
+        </w:tabs>
+        <w:ind w:left="2160" w:hanging="360"/>
+      </w:pPr>
+      <w:rPr>
+        <w:rFonts w:ascii="Wingdings" w:hAnsi="Wingdings" w:hint="default"/>
+        <w:sz w:val="20"/>
+      </w:rPr>
+    </w:lvl>
+    <w:lvl w:ilvl="3" w:tentative="1">
+      <w:start w:val="1"/>
+      <w:numFmt w:val="bullet"/>
+      <w:lvlText w:val=""/>
+      <w:lvlJc w:val="left"/>
+      <w:pPr>
+        <w:tabs>
+          <w:tab w:val="num" w:pos="2880"/>
+        </w:tabs>
+        <w:ind w:left="2880" w:hanging="360"/>
+      </w:pPr>
+      <w:rPr>
+        <w:rFonts w:ascii="Wingdings" w:hAnsi="Wingdings" w:hint="default"/>
+        <w:sz w:val="20"/>
+      </w:rPr>
+    </w:lvl>
+    <w:lvl w:ilvl="4" w:tentative="1">
+      <w:start w:val="1"/>
+      <w:numFmt w:val="bullet"/>
+      <w:lvlText w:val=""/>
+      <w:lvlJc w:val="left"/>
+      <w:pPr>
+        <w:tabs>
+          <w:tab w:val="num" w:pos="3600"/>
+        </w:tabs>
+        <w:ind w:left="3600" w:hanging="360"/>
+      </w:pPr>
+      <w:rPr>
+        <w:rFonts w:ascii="Wingdings" w:hAnsi="Wingdings" w:hint="default"/>
+        <w:sz w:val="20"/>
+      </w:rPr>
+    </w:lvl>
+    <w:lvl w:ilvl="5" w:tentative="1">
+      <w:start w:val="1"/>
+      <w:numFmt w:val="bullet"/>
+      <w:lvlText w:val=""/>
+      <w:lvlJc w:val="left"/>
+      <w:pPr>
+        <w:tabs>
+          <w:tab w:val="num" w:pos="4320"/>
+        </w:tabs>
+        <w:ind w:left="4320" w:hanging="360"/>
+      </w:pPr>
+      <w:rPr>
+        <w:rFonts w:ascii="Wingdings" w:hAnsi="Wingdings" w:hint="default"/>
+        <w:sz w:val="20"/>
+      </w:rPr>
+    </w:lvl>
+    <w:lvl w:ilvl="6" w:tentative="1">
+      <w:start w:val="1"/>
+      <w:numFmt w:val="bullet"/>
+      <w:lvlText w:val=""/>
+      <w:lvlJc w:val="left"/>
+      <w:pPr>
+        <w:tabs>
+          <w:tab w:val="num" w:pos="5040"/>
+        </w:tabs>
+        <w:ind w:left="5040" w:hanging="360"/>
+      </w:pPr>
+      <w:rPr>
+        <w:rFonts w:ascii="Wingdings" w:hAnsi="Wingdings" w:hint="default"/>
+        <w:sz w:val="20"/>
+      </w:rPr>
+    </w:lvl>
+    <w:lvl w:ilvl="7" w:tentative="1">
+      <w:start w:val="1"/>
+      <w:numFmt w:val="bullet"/>
+      <w:lvlText w:val=""/>
+      <w:lvlJc w:val="left"/>
+      <w:pPr>
+        <w:tabs>
+          <w:tab w:val="num" w:pos="5760"/>
+        </w:tabs>
+        <w:ind w:left="5760" w:hanging="360"/>
+      </w:pPr>
+      <w:rPr>
+        <w:rFonts w:ascii="Wingdings" w:hAnsi="Wingdings" w:hint="default"/>
+        <w:sz w:val="20"/>
+      </w:rPr>
+    </w:lvl>
+    <w:lvl w:ilvl="8" w:tentative="1">
+      <w:start w:val="1"/>
+      <w:numFmt w:val="bullet"/>
+      <w:lvlText w:val=""/>
+      <w:lvlJc w:val="left"/>
+      <w:pPr>
+        <w:tabs>
+          <w:tab w:val="num" w:pos="6480"/>
+        </w:tabs>
+        <w:ind w:left="6480" w:hanging="360"/>
+      </w:pPr>
+      <w:rPr>
+        <w:rFonts w:ascii="Wingdings" w:hAnsi="Wingdings" w:hint="default"/>
+        <w:sz w:val="20"/>
+      </w:rPr>
+    </w:lvl>
+  </w:abstractNum>
+  <w:abstractNum w:abstractNumId="7" w15:restartNumberingAfterBreak="0">
     <w:nsid w:val="445B161D"/>
     <w:multiLevelType w:val="multilevel"/>
     <w:tmpl w:val="0938E9A6"/>
@@ -3137,7 +3599,7 @@
       </w:rPr>
     </w:lvl>
   </w:abstractNum>
-  <w:abstractNum w:abstractNumId="6" w15:restartNumberingAfterBreak="0">
+  <w:abstractNum w:abstractNumId="8" w15:restartNumberingAfterBreak="0">
     <w:nsid w:val="7684767D"/>
     <w:multiLevelType w:val="multilevel"/>
     <w:tmpl w:val="D3F02140"/>
@@ -3269,25 +3731,31 @@
     </w:lvl>
   </w:abstractNum>
   <w:num w:numId="1" w16cid:durableId="1658992663">
-    <w:abstractNumId w:val="6"/>
+    <w:abstractNumId w:val="8"/>
   </w:num>
   <w:num w:numId="2" w16cid:durableId="594678126">
     <w:abstractNumId w:val="0"/>
   </w:num>
   <w:num w:numId="3" w16cid:durableId="922101951">
+    <w:abstractNumId w:val="7"/>
+  </w:num>
+  <w:num w:numId="4" w16cid:durableId="728923030">
+    <w:abstractNumId w:val="4"/>
+  </w:num>
+  <w:num w:numId="5" w16cid:durableId="1629821250">
+    <w:abstractNumId w:val="2"/>
+  </w:num>
+  <w:num w:numId="6" w16cid:durableId="590310470">
     <w:abstractNumId w:val="5"/>
   </w:num>
-  <w:num w:numId="4" w16cid:durableId="728923030">
+  <w:num w:numId="7" w16cid:durableId="1604680125">
     <w:abstractNumId w:val="3"/>
   </w:num>
-  <w:num w:numId="5" w16cid:durableId="1629821250">
+  <w:num w:numId="8" w16cid:durableId="1494221640">
+    <w:abstractNumId w:val="6"/>
+  </w:num>
+  <w:num w:numId="9" w16cid:durableId="38821318">
     <w:abstractNumId w:val="1"/>
-  </w:num>
-  <w:num w:numId="6" w16cid:durableId="590310470">
-    <w:abstractNumId w:val="4"/>
-  </w:num>
-  <w:num w:numId="7" w16cid:durableId="1604680125">
-    <w:abstractNumId w:val="2"/>
   </w:num>
 </w:numbering>
 </file>
@@ -3893,7 +4361,6 @@
   <w:style w:type="character" w:default="1" w:styleId="DefaultParagraphFont">
     <w:name w:val="Default Paragraph Font"/>
     <w:uiPriority w:val="1"/>
-    <w:semiHidden/>
     <w:unhideWhenUsed/>
   </w:style>
   <w:style w:type="table" w:default="1" w:styleId="TableNormal">

</xml_diff>